<commit_message>
dodanie screenów z programowu do raportu
</commit_message>
<xml_diff>
--- a/src/main/resources/documents/raport.docx
+++ b/src/main/resources/documents/raport.docx
@@ -333,25 +333,9 @@
     </w:p>
     <w:p>
       <w:pPr>
-        <w:pStyle w:val="Akapitzlist"/>
-        <w:numPr>
-          <w:ilvl w:val="0"/>
-          <w:numId w:val="4"/>
-        </w:numPr>
-        <w:spacing w:after="240"/>
-        <w:ind w:left="714" w:hanging="357"/>
-        <w:rPr>
-          <w:rFonts w:ascii="Times New Roman" w:hAnsi="Times New Roman" w:cs="Times New Roman"/>
-          <w:b/>
-          <w:sz w:val="28"/>
-        </w:rPr>
-      </w:pPr>
-      <w:r>
-        <w:rPr>
-          <w:rFonts w:ascii="Times New Roman" w:hAnsi="Times New Roman" w:cs="Times New Roman"/>
-          <w:b/>
-          <w:sz w:val="28"/>
-        </w:rPr>
+        <w:pStyle w:val="Styl1"/>
+      </w:pPr>
+      <w:r>
         <w:lastRenderedPageBreak/>
         <w:t>Wstęp</w:t>
       </w:r>
@@ -359,7 +343,7 @@
     <w:p>
       <w:pPr>
         <w:spacing w:after="0" w:line="300" w:lineRule="auto"/>
-        <w:ind w:left="357" w:firstLine="357"/>
+        <w:ind w:firstLine="357"/>
         <w:jc w:val="both"/>
         <w:rPr>
           <w:rFonts w:ascii="Times New Roman" w:hAnsi="Times New Roman" w:cs="Times New Roman"/>
@@ -525,7 +509,7 @@
     <w:p>
       <w:pPr>
         <w:spacing w:after="0" w:line="300" w:lineRule="auto"/>
-        <w:ind w:left="357" w:firstLine="357"/>
+        <w:ind w:firstLine="357"/>
         <w:jc w:val="both"/>
         <w:rPr>
           <w:rFonts w:ascii="Times New Roman" w:hAnsi="Times New Roman" w:cs="Times New Roman"/>
@@ -592,8 +576,8 @@
     </w:p>
     <w:p>
       <w:pPr>
-        <w:spacing w:after="0"/>
-        <w:ind w:left="357" w:firstLine="360"/>
+        <w:spacing w:after="0" w:line="300" w:lineRule="auto"/>
+        <w:ind w:firstLine="357"/>
         <w:jc w:val="both"/>
         <w:rPr>
           <w:rFonts w:ascii="Times New Roman" w:hAnsi="Times New Roman" w:cs="Times New Roman"/>
@@ -601,65 +585,177 @@
           <w:szCs w:val="24"/>
         </w:rPr>
       </w:pPr>
-    </w:p>
-    <w:p>
-      <w:pPr>
-        <w:pStyle w:val="Akapitzlist"/>
-        <w:numPr>
-          <w:ilvl w:val="0"/>
-          <w:numId w:val="4"/>
-        </w:numPr>
+      <w:proofErr w:type="spellStart"/>
+      <w:r>
+        <w:rPr>
+          <w:rFonts w:ascii="Times New Roman" w:hAnsi="Times New Roman" w:cs="Times New Roman"/>
+          <w:sz w:val="24"/>
+        </w:rPr>
+        <w:t>Transmission</w:t>
+      </w:r>
+      <w:proofErr w:type="spellEnd"/>
+      <w:r>
+        <w:rPr>
+          <w:rFonts w:ascii="Times New Roman" w:hAnsi="Times New Roman" w:cs="Times New Roman"/>
+          <w:sz w:val="24"/>
+        </w:rPr>
+        <w:t xml:space="preserve"> Control </w:t>
+      </w:r>
+      <w:proofErr w:type="spellStart"/>
+      <w:r>
+        <w:rPr>
+          <w:rFonts w:ascii="Times New Roman" w:hAnsi="Times New Roman" w:cs="Times New Roman"/>
+          <w:sz w:val="24"/>
+        </w:rPr>
+        <w:t>Protocol</w:t>
+      </w:r>
+      <w:proofErr w:type="spellEnd"/>
+      <w:r>
+        <w:rPr>
+          <w:rFonts w:ascii="Times New Roman" w:hAnsi="Times New Roman" w:cs="Times New Roman"/>
+          <w:sz w:val="24"/>
+        </w:rPr>
+        <w:t xml:space="preserve"> (TCP) jest to połączeniowy oraz niezawodny strumieniowy protokół komunikacyjny, wykorzystywany do przesyłania danych między procesami uruchomionymi na </w:t>
+      </w:r>
+      <w:r>
+        <w:rPr>
+          <w:rFonts w:ascii="Times New Roman" w:hAnsi="Times New Roman" w:cs="Times New Roman"/>
+          <w:sz w:val="24"/>
+        </w:rPr>
+        <w:t>różnych maszynach. Operujący</w:t>
+      </w:r>
+      <w:r>
+        <w:rPr>
+          <w:rFonts w:ascii="Times New Roman" w:hAnsi="Times New Roman" w:cs="Times New Roman"/>
+          <w:sz w:val="24"/>
+        </w:rPr>
+        <w:t xml:space="preserve"> w wa</w:t>
+      </w:r>
+      <w:r>
+        <w:rPr>
+          <w:rFonts w:ascii="Times New Roman" w:hAnsi="Times New Roman" w:cs="Times New Roman"/>
+          <w:sz w:val="24"/>
+        </w:rPr>
+        <w:t>rstwie transportowej modelu OSI, protokół</w:t>
+      </w:r>
+      <w:r>
+        <w:rPr>
+          <w:rFonts w:ascii="Times New Roman" w:hAnsi="Times New Roman" w:cs="Times New Roman"/>
+          <w:sz w:val="24"/>
+        </w:rPr>
+        <w:t xml:space="preserve"> TCP działa w trybie klient-serwer. Klient inicjuje połączenie do serwera. Serwer, z kolei, oczekuje na nawiązanie połączenia poprzez nasłuchiwanie na określonym porcie. W przeciwieństwie do UDP, TCP gwarantuje wyższym warstwom dostarczenie wszystkich pakietów w całości, z zachowaniem kolejności i bez duplikatów.</w:t>
+      </w:r>
+    </w:p>
+    <w:p>
+      <w:pPr>
+        <w:spacing w:after="0" w:line="300" w:lineRule="auto"/>
+        <w:ind w:firstLine="351"/>
         <w:jc w:val="both"/>
         <w:rPr>
           <w:rFonts w:ascii="Times New Roman" w:hAnsi="Times New Roman" w:cs="Times New Roman"/>
-          <w:b/>
-          <w:sz w:val="28"/>
-          <w:szCs w:val="24"/>
-        </w:rPr>
-      </w:pPr>
-      <w:r>
-        <w:rPr>
-          <w:rFonts w:ascii="Times New Roman" w:hAnsi="Times New Roman" w:cs="Times New Roman"/>
-          <w:b/>
-          <w:sz w:val="28"/>
-        </w:rPr>
-        <w:t>Działanie protokołu TCP</w:t>
-      </w:r>
-    </w:p>
-    <w:p>
-      <w:pPr>
-        <w:spacing w:after="0" w:line="300" w:lineRule="auto"/>
-        <w:ind w:left="357" w:firstLine="352"/>
+          <w:sz w:val="24"/>
+        </w:rPr>
+      </w:pPr>
+      <w:r>
+        <w:rPr>
+          <w:rFonts w:ascii="Times New Roman" w:hAnsi="Times New Roman" w:cs="Times New Roman"/>
+          <w:sz w:val="24"/>
+        </w:rPr>
+        <w:t xml:space="preserve">W celu nawiązania połączenia wykorzystywana jest procedura </w:t>
+      </w:r>
+      <w:proofErr w:type="spellStart"/>
+      <w:r>
+        <w:rPr>
+          <w:rFonts w:ascii="Times New Roman" w:hAnsi="Times New Roman" w:cs="Times New Roman"/>
+          <w:i/>
+          <w:sz w:val="24"/>
+        </w:rPr>
+        <w:t>three-way</w:t>
+      </w:r>
+      <w:proofErr w:type="spellEnd"/>
+      <w:r>
+        <w:rPr>
+          <w:rFonts w:ascii="Times New Roman" w:hAnsi="Times New Roman" w:cs="Times New Roman"/>
+          <w:i/>
+          <w:sz w:val="24"/>
+        </w:rPr>
+        <w:t xml:space="preserve"> </w:t>
+      </w:r>
+      <w:proofErr w:type="spellStart"/>
+      <w:r>
+        <w:rPr>
+          <w:rFonts w:ascii="Times New Roman" w:hAnsi="Times New Roman" w:cs="Times New Roman"/>
+          <w:i/>
+          <w:sz w:val="24"/>
+        </w:rPr>
+        <w:t>handshake</w:t>
+      </w:r>
+      <w:proofErr w:type="spellEnd"/>
+      <w:r>
+        <w:rPr>
+          <w:rFonts w:ascii="Times New Roman" w:hAnsi="Times New Roman" w:cs="Times New Roman"/>
+          <w:sz w:val="24"/>
+        </w:rPr>
+        <w:t xml:space="preserve">. Polega ona na wysłaniu trzech oddzielnych segmentów do drugiej strony, w określonej kolejności. </w:t>
+      </w:r>
+      <w:r>
+        <w:rPr>
+          <w:rFonts w:ascii="Times New Roman" w:hAnsi="Times New Roman" w:cs="Times New Roman"/>
+          <w:sz w:val="24"/>
+        </w:rPr>
+        <w:t xml:space="preserve">Po każdej operacji wysłania bądź odebrania dana maszyna przechodzi w kolejny ze stanów TCP. Klient rozpoczyna transmisję od wysłania wiadomości SYN do serwera. W odpowiedzi otrzymuje segmenty SYN i ACK oraz przechodzi w stan ESTABLISHED, oznaczający gotowość do nawiązania połączenia. Jednocześnie </w:t>
+      </w:r>
+      <w:r>
+        <w:rPr>
+          <w:rFonts w:ascii="Times New Roman" w:hAnsi="Times New Roman" w:cs="Times New Roman"/>
+          <w:sz w:val="24"/>
+        </w:rPr>
+        <w:t>wysyła do serwera ostatnią wiadomość ACK. Po wszystkim transmisja właściwych danych może się rozpocząć.</w:t>
+      </w:r>
+    </w:p>
+    <w:p>
+      <w:pPr>
+        <w:spacing w:line="300" w:lineRule="auto"/>
+        <w:ind w:left="3" w:firstLine="348"/>
         <w:jc w:val="both"/>
         <w:rPr>
           <w:rFonts w:ascii="Times New Roman" w:hAnsi="Times New Roman" w:cs="Times New Roman"/>
           <w:sz w:val="24"/>
-          <w:szCs w:val="24"/>
-        </w:rPr>
-      </w:pPr>
+        </w:rPr>
+      </w:pPr>
+      <w:r>
+        <w:rPr>
+          <w:rFonts w:ascii="Times New Roman" w:hAnsi="Times New Roman" w:cs="Times New Roman"/>
+          <w:sz w:val="24"/>
+        </w:rPr>
+        <w:t xml:space="preserve">Zakończenie połączenia również jest realizowane w trybie </w:t>
+      </w:r>
       <w:proofErr w:type="spellStart"/>
       <w:r>
         <w:rPr>
           <w:rFonts w:ascii="Times New Roman" w:hAnsi="Times New Roman" w:cs="Times New Roman"/>
-          <w:sz w:val="24"/>
-        </w:rPr>
-        <w:t>Transmission</w:t>
+          <w:i/>
+          <w:sz w:val="24"/>
+        </w:rPr>
+        <w:t>three-way</w:t>
       </w:r>
       <w:proofErr w:type="spellEnd"/>
       <w:r>
         <w:rPr>
           <w:rFonts w:ascii="Times New Roman" w:hAnsi="Times New Roman" w:cs="Times New Roman"/>
-          <w:sz w:val="24"/>
-        </w:rPr>
-        <w:t xml:space="preserve"> Control </w:t>
+          <w:i/>
+          <w:sz w:val="24"/>
+        </w:rPr>
+        <w:t xml:space="preserve"> </w:t>
       </w:r>
       <w:proofErr w:type="spellStart"/>
       <w:r>
         <w:rPr>
           <w:rFonts w:ascii="Times New Roman" w:hAnsi="Times New Roman" w:cs="Times New Roman"/>
-          <w:sz w:val="24"/>
-        </w:rPr>
-        <w:t>Protocol</w:t>
+          <w:i/>
+          <w:sz w:val="24"/>
+        </w:rPr>
+        <w:t>handshake</w:t>
       </w:r>
       <w:proofErr w:type="spellEnd"/>
       <w:r>
@@ -667,41 +763,78 @@
           <w:rFonts w:ascii="Times New Roman" w:hAnsi="Times New Roman" w:cs="Times New Roman"/>
           <w:sz w:val="24"/>
         </w:rPr>
-        <w:t xml:space="preserve"> (TCP) jest to połączeniowy oraz niezawodny strumieniowy protokół komunikacyjny, wykorzystywany do przesyłania danych między procesami uruchomionymi na </w:t>
-      </w:r>
-      <w:r>
-        <w:rPr>
-          <w:rFonts w:ascii="Times New Roman" w:hAnsi="Times New Roman" w:cs="Times New Roman"/>
-          <w:sz w:val="24"/>
-        </w:rPr>
-        <w:t>różnych maszynach. Operujący</w:t>
-      </w:r>
-      <w:r>
-        <w:rPr>
-          <w:rFonts w:ascii="Times New Roman" w:hAnsi="Times New Roman" w:cs="Times New Roman"/>
-          <w:sz w:val="24"/>
-        </w:rPr>
-        <w:t xml:space="preserve"> w wa</w:t>
-      </w:r>
-      <w:r>
-        <w:rPr>
-          <w:rFonts w:ascii="Times New Roman" w:hAnsi="Times New Roman" w:cs="Times New Roman"/>
-          <w:sz w:val="24"/>
-        </w:rPr>
-        <w:t>rstwie transportowej modelu OSI, protokół</w:t>
-      </w:r>
-      <w:r>
-        <w:rPr>
-          <w:rFonts w:ascii="Times New Roman" w:hAnsi="Times New Roman" w:cs="Times New Roman"/>
-          <w:sz w:val="24"/>
-        </w:rPr>
-        <w:t xml:space="preserve"> TCP działa w trybie klient-serwer. Klient inicjuje połączenie do serwera. Serwer, z kolei, oczekuje na nawiązanie połączenia poprzez nasłuchiwanie na określonym porcie. W przeciwieństwie do UDP, TCP gwarantuje wyższym warstwom dostarczenie wszystkich pakietów w całości, z zachowaniem kolejności i bez duplikatów.</w:t>
-      </w:r>
-    </w:p>
-    <w:p>
-      <w:pPr>
-        <w:spacing w:after="0" w:line="300" w:lineRule="auto"/>
-        <w:ind w:left="357" w:firstLine="3"/>
+        <w:t xml:space="preserve"> i może zostać zainicjowane przez dowolną stronę. Ta strona wysyła wtedy pakiet z flagą FIN (</w:t>
+      </w:r>
+      <w:proofErr w:type="spellStart"/>
+      <w:r>
+        <w:rPr>
+          <w:rFonts w:ascii="Times New Roman" w:hAnsi="Times New Roman" w:cs="Times New Roman"/>
+          <w:i/>
+          <w:sz w:val="24"/>
+        </w:rPr>
+        <w:t>finished</w:t>
+      </w:r>
+      <w:proofErr w:type="spellEnd"/>
+      <w:r>
+        <w:rPr>
+          <w:rFonts w:ascii="Times New Roman" w:hAnsi="Times New Roman" w:cs="Times New Roman"/>
+          <w:sz w:val="24"/>
+        </w:rPr>
+        <w:t xml:space="preserve">), a w odpowiedzi otrzymuje segmenty ACK i FIN. Ostatnim etapem jest poinformowanie drugiej strony pakietem ACK oraz </w:t>
+      </w:r>
+      <w:r>
+        <w:rPr>
+          <w:rFonts w:ascii="Times New Roman" w:hAnsi="Times New Roman" w:cs="Times New Roman"/>
+          <w:sz w:val="24"/>
+        </w:rPr>
+        <w:t>przeczekanie odpowiedniej ilości czasu (maksimum 4 mi</w:t>
+      </w:r>
+      <w:r>
+        <w:rPr>
+          <w:rFonts w:ascii="Times New Roman" w:hAnsi="Times New Roman" w:cs="Times New Roman"/>
+          <w:sz w:val="24"/>
+        </w:rPr>
+        <w:t>nuty) w celu upewnienia się, że</w:t>
+      </w:r>
+      <w:r>
+        <w:rPr>
+          <w:rFonts w:ascii="Times New Roman" w:hAnsi="Times New Roman" w:cs="Times New Roman"/>
+          <w:sz w:val="24"/>
+        </w:rPr>
+        <w:t xml:space="preserve"> otrzymała</w:t>
+      </w:r>
+      <w:r>
+        <w:rPr>
+          <w:rFonts w:ascii="Times New Roman" w:hAnsi="Times New Roman" w:cs="Times New Roman"/>
+          <w:sz w:val="24"/>
+        </w:rPr>
+        <w:t xml:space="preserve"> ona</w:t>
+      </w:r>
+      <w:r>
+        <w:rPr>
+          <w:rFonts w:ascii="Times New Roman" w:hAnsi="Times New Roman" w:cs="Times New Roman"/>
+          <w:sz w:val="24"/>
+        </w:rPr>
+        <w:t xml:space="preserve"> potwierdzenie. W naszym modelu klient odpowiada za zakończenie połączenia.</w:t>
+      </w:r>
+    </w:p>
+    <w:p>
+      <w:pPr>
+        <w:pStyle w:val="Styl1"/>
+      </w:pPr>
+      <w:r>
+        <w:t xml:space="preserve">Model protokołu TCP za pomocą sieci </w:t>
+      </w:r>
+      <w:proofErr w:type="spellStart"/>
+      <w:r>
+        <w:t>Petriego</w:t>
+      </w:r>
+      <w:proofErr w:type="spellEnd"/>
+    </w:p>
+    <w:p>
+      <w:pPr>
+        <w:spacing w:before="240" w:after="240" w:line="300" w:lineRule="auto"/>
+        <w:ind w:firstLine="360"/>
         <w:jc w:val="both"/>
         <w:rPr>
           <w:rFonts w:ascii="Times New Roman" w:hAnsi="Times New Roman" w:cs="Times New Roman"/>
@@ -713,303 +846,64 @@
           <w:rFonts w:ascii="Times New Roman" w:hAnsi="Times New Roman" w:cs="Times New Roman"/>
           <w:sz w:val="24"/>
         </w:rPr>
-        <w:tab/>
-      </w:r>
-      <w:r>
-        <w:rPr>
-          <w:rFonts w:ascii="Times New Roman" w:hAnsi="Times New Roman" w:cs="Times New Roman"/>
-          <w:sz w:val="24"/>
-        </w:rPr>
-        <w:t xml:space="preserve">W celu nawiązania połączenia wykorzystywana jest procedura </w:t>
+        <w:t>Na rysunku 2.1</w:t>
+      </w:r>
+      <w:r>
+        <w:rPr>
+          <w:rFonts w:ascii="Times New Roman" w:hAnsi="Times New Roman" w:cs="Times New Roman"/>
+          <w:sz w:val="24"/>
+        </w:rPr>
+        <w:t xml:space="preserve"> został zaprezentowany model działania protokołu TCP za pomocą sieci </w:t>
       </w:r>
       <w:proofErr w:type="spellStart"/>
       <w:r>
         <w:rPr>
           <w:rFonts w:ascii="Times New Roman" w:hAnsi="Times New Roman" w:cs="Times New Roman"/>
-          <w:i/>
-          <w:sz w:val="24"/>
-        </w:rPr>
-        <w:t>three-way</w:t>
+          <w:sz w:val="24"/>
+        </w:rPr>
+        <w:t>Petriego</w:t>
       </w:r>
       <w:proofErr w:type="spellEnd"/>
       <w:r>
         <w:rPr>
           <w:rFonts w:ascii="Times New Roman" w:hAnsi="Times New Roman" w:cs="Times New Roman"/>
-          <w:i/>
+          <w:sz w:val="24"/>
+        </w:rPr>
+        <w:t>.</w:t>
+      </w:r>
+      <w:r>
+        <w:rPr>
+          <w:rFonts w:ascii="Times New Roman" w:hAnsi="Times New Roman" w:cs="Times New Roman"/>
           <w:sz w:val="24"/>
         </w:rPr>
         <w:t xml:space="preserve"> </w:t>
       </w:r>
-      <w:proofErr w:type="spellStart"/>
-      <w:r>
-        <w:rPr>
-          <w:rFonts w:ascii="Times New Roman" w:hAnsi="Times New Roman" w:cs="Times New Roman"/>
-          <w:i/>
-          <w:sz w:val="24"/>
-        </w:rPr>
-        <w:t>handshake</w:t>
-      </w:r>
-      <w:proofErr w:type="spellEnd"/>
-      <w:r>
-        <w:rPr>
-          <w:rFonts w:ascii="Times New Roman" w:hAnsi="Times New Roman" w:cs="Times New Roman"/>
-          <w:sz w:val="24"/>
-        </w:rPr>
-        <w:t xml:space="preserve">. Polega ona na wysłaniu trzech oddzielnych segmentów do drugiej strony, w określonej kolejności. </w:t>
-      </w:r>
-      <w:r>
-        <w:rPr>
-          <w:rFonts w:ascii="Times New Roman" w:hAnsi="Times New Roman" w:cs="Times New Roman"/>
-          <w:sz w:val="24"/>
-        </w:rPr>
-        <w:t xml:space="preserve">Po każdej operacji wysłania bądź odebrania dana maszyna przechodzi w kolejny ze stanów TCP. Klient rozpoczyna transmisję od wysłania wiadomości SYN do serwera. W odpowiedzi otrzymuje segmenty SYN i ACK oraz przechodzi w stan ESTABLISHED, oznaczający gotowość do nawiązania połączenia. Jednocześnie </w:t>
-      </w:r>
-      <w:r>
-        <w:rPr>
-          <w:rFonts w:ascii="Times New Roman" w:hAnsi="Times New Roman" w:cs="Times New Roman"/>
-          <w:sz w:val="24"/>
-        </w:rPr>
-        <w:t>wysyła do serwera ostatnią wiadomość ACK. Po wszystkim transmisja właściwych danych może się rozpocząć.</w:t>
-      </w:r>
-    </w:p>
-    <w:p>
-      <w:pPr>
-        <w:spacing w:line="300" w:lineRule="auto"/>
-        <w:ind w:left="360" w:firstLine="348"/>
-        <w:jc w:val="both"/>
-        <w:rPr>
-          <w:rFonts w:ascii="Times New Roman" w:hAnsi="Times New Roman" w:cs="Times New Roman"/>
-          <w:sz w:val="24"/>
-        </w:rPr>
-      </w:pPr>
-      <w:r>
-        <w:rPr>
-          <w:rFonts w:ascii="Times New Roman" w:hAnsi="Times New Roman" w:cs="Times New Roman"/>
-          <w:sz w:val="24"/>
-        </w:rPr>
-        <w:t xml:space="preserve">Zakończenie połączenia również jest realizowane w trybie </w:t>
-      </w:r>
-      <w:proofErr w:type="spellStart"/>
-      <w:r>
-        <w:rPr>
-          <w:rFonts w:ascii="Times New Roman" w:hAnsi="Times New Roman" w:cs="Times New Roman"/>
-          <w:i/>
-          <w:sz w:val="24"/>
-        </w:rPr>
-        <w:t>three-way</w:t>
-      </w:r>
-      <w:proofErr w:type="spellEnd"/>
-      <w:r>
-        <w:rPr>
-          <w:rFonts w:ascii="Times New Roman" w:hAnsi="Times New Roman" w:cs="Times New Roman"/>
-          <w:i/>
-          <w:sz w:val="24"/>
-        </w:rPr>
-        <w:t xml:space="preserve"> </w:t>
-      </w:r>
-      <w:proofErr w:type="spellStart"/>
-      <w:r>
-        <w:rPr>
-          <w:rFonts w:ascii="Times New Roman" w:hAnsi="Times New Roman" w:cs="Times New Roman"/>
-          <w:i/>
-          <w:sz w:val="24"/>
-        </w:rPr>
-        <w:t>handshake</w:t>
-      </w:r>
-      <w:proofErr w:type="spellEnd"/>
-      <w:r>
-        <w:rPr>
-          <w:rFonts w:ascii="Times New Roman" w:hAnsi="Times New Roman" w:cs="Times New Roman"/>
-          <w:sz w:val="24"/>
-        </w:rPr>
-        <w:t xml:space="preserve"> i może zostać zainicjowane przez dowolną stronę. Ta strona wysyła wtedy pakiet z flagą FIN (</w:t>
-      </w:r>
-      <w:proofErr w:type="spellStart"/>
-      <w:r>
-        <w:rPr>
-          <w:rFonts w:ascii="Times New Roman" w:hAnsi="Times New Roman" w:cs="Times New Roman"/>
-          <w:i/>
-          <w:sz w:val="24"/>
-        </w:rPr>
-        <w:t>finished</w:t>
-      </w:r>
-      <w:proofErr w:type="spellEnd"/>
-      <w:r>
-        <w:rPr>
-          <w:rFonts w:ascii="Times New Roman" w:hAnsi="Times New Roman" w:cs="Times New Roman"/>
-          <w:sz w:val="24"/>
-        </w:rPr>
-        <w:t xml:space="preserve">), a w odpowiedzi otrzymuje segmenty ACK i FIN. Ostatnim etapem jest poinformowanie drugiej strony pakietem ACK oraz </w:t>
-      </w:r>
-      <w:r>
-        <w:rPr>
-          <w:rFonts w:ascii="Times New Roman" w:hAnsi="Times New Roman" w:cs="Times New Roman"/>
-          <w:sz w:val="24"/>
-        </w:rPr>
-        <w:t>przeczekanie odpowiedniej ilości czasu (maksimum 4 mi</w:t>
-      </w:r>
-      <w:r>
-        <w:rPr>
-          <w:rFonts w:ascii="Times New Roman" w:hAnsi="Times New Roman" w:cs="Times New Roman"/>
-          <w:sz w:val="24"/>
-        </w:rPr>
-        <w:t>nuty) w celu upewnienia się, że</w:t>
-      </w:r>
-      <w:r>
-        <w:rPr>
-          <w:rFonts w:ascii="Times New Roman" w:hAnsi="Times New Roman" w:cs="Times New Roman"/>
-          <w:sz w:val="24"/>
-        </w:rPr>
-        <w:t xml:space="preserve"> otrzymała</w:t>
-      </w:r>
-      <w:r>
-        <w:rPr>
-          <w:rFonts w:ascii="Times New Roman" w:hAnsi="Times New Roman" w:cs="Times New Roman"/>
-          <w:sz w:val="24"/>
-        </w:rPr>
-        <w:t xml:space="preserve"> ona</w:t>
-      </w:r>
-      <w:bookmarkStart w:id="0" w:name="_GoBack"/>
-      <w:bookmarkEnd w:id="0"/>
-      <w:r>
-        <w:rPr>
-          <w:rFonts w:ascii="Times New Roman" w:hAnsi="Times New Roman" w:cs="Times New Roman"/>
-          <w:sz w:val="24"/>
-        </w:rPr>
-        <w:t xml:space="preserve"> potwierdzenie. W naszym modelu klient odpowiada za zakończenie połączenia.</w:t>
-      </w:r>
-    </w:p>
-    <w:p>
-      <w:pPr>
-        <w:spacing w:after="240"/>
-        <w:rPr>
-          <w:rFonts w:ascii="Times New Roman" w:hAnsi="Times New Roman" w:cs="Times New Roman"/>
-          <w:b/>
-          <w:sz w:val="28"/>
-        </w:rPr>
-      </w:pPr>
-    </w:p>
-    <w:p>
-      <w:pPr>
-        <w:spacing w:after="240"/>
-        <w:rPr>
-          <w:rFonts w:ascii="Times New Roman" w:hAnsi="Times New Roman" w:cs="Times New Roman"/>
-          <w:b/>
-          <w:sz w:val="28"/>
-        </w:rPr>
-      </w:pPr>
-    </w:p>
-    <w:p>
-      <w:pPr>
-        <w:spacing w:after="240"/>
-        <w:rPr>
-          <w:rFonts w:ascii="Times New Roman" w:hAnsi="Times New Roman" w:cs="Times New Roman"/>
-          <w:b/>
-          <w:sz w:val="28"/>
-        </w:rPr>
-      </w:pPr>
-    </w:p>
-    <w:p>
-      <w:pPr>
-        <w:spacing w:after="240"/>
-        <w:rPr>
-          <w:rFonts w:ascii="Times New Roman" w:hAnsi="Times New Roman" w:cs="Times New Roman"/>
-          <w:b/>
-          <w:sz w:val="28"/>
-        </w:rPr>
-      </w:pPr>
-    </w:p>
-    <w:p>
-      <w:pPr>
-        <w:pStyle w:val="Akapitzlist"/>
-        <w:numPr>
-          <w:ilvl w:val="0"/>
-          <w:numId w:val="4"/>
-        </w:numPr>
-        <w:spacing w:after="240"/>
-        <w:ind w:left="714" w:hanging="357"/>
-        <w:rPr>
-          <w:rFonts w:ascii="Times New Roman" w:hAnsi="Times New Roman" w:cs="Times New Roman"/>
-          <w:b/>
-          <w:sz w:val="28"/>
-        </w:rPr>
-      </w:pPr>
-      <w:r>
-        <w:rPr>
-          <w:rFonts w:ascii="Times New Roman" w:hAnsi="Times New Roman" w:cs="Times New Roman"/>
-          <w:b/>
-          <w:sz w:val="28"/>
-        </w:rPr>
-        <w:lastRenderedPageBreak/>
-        <w:t xml:space="preserve">Model protokołu TCP za pomocą sieci </w:t>
-      </w:r>
-      <w:proofErr w:type="spellStart"/>
-      <w:r>
-        <w:rPr>
-          <w:rFonts w:ascii="Times New Roman" w:hAnsi="Times New Roman" w:cs="Times New Roman"/>
-          <w:b/>
-          <w:sz w:val="28"/>
-        </w:rPr>
-        <w:t>Petriego</w:t>
-      </w:r>
-      <w:proofErr w:type="spellEnd"/>
-    </w:p>
-    <w:p>
-      <w:pPr>
-        <w:spacing w:before="240" w:after="240" w:line="300" w:lineRule="auto"/>
-        <w:ind w:left="357"/>
-        <w:jc w:val="both"/>
-        <w:rPr>
-          <w:rFonts w:ascii="Times New Roman" w:hAnsi="Times New Roman" w:cs="Times New Roman"/>
-          <w:sz w:val="24"/>
-        </w:rPr>
-      </w:pPr>
-      <w:r>
-        <w:rPr>
-          <w:rFonts w:ascii="Times New Roman" w:hAnsi="Times New Roman" w:cs="Times New Roman"/>
-          <w:sz w:val="24"/>
-        </w:rPr>
-        <w:t xml:space="preserve">Poniżej został zaprezentowany model działania protokołu TCP za pomocą sieci </w:t>
-      </w:r>
-      <w:proofErr w:type="spellStart"/>
-      <w:r>
-        <w:rPr>
-          <w:rFonts w:ascii="Times New Roman" w:hAnsi="Times New Roman" w:cs="Times New Roman"/>
-          <w:sz w:val="24"/>
-        </w:rPr>
-        <w:t>Petriego</w:t>
-      </w:r>
-      <w:proofErr w:type="spellEnd"/>
-      <w:r>
-        <w:rPr>
-          <w:rFonts w:ascii="Times New Roman" w:hAnsi="Times New Roman" w:cs="Times New Roman"/>
-          <w:sz w:val="24"/>
-        </w:rPr>
-        <w:t>.</w:t>
-      </w:r>
-      <w:r>
-        <w:rPr>
-          <w:rFonts w:ascii="Times New Roman" w:hAnsi="Times New Roman" w:cs="Times New Roman"/>
-          <w:sz w:val="24"/>
-        </w:rPr>
-        <w:t xml:space="preserve"> </w:t>
-      </w:r>
-      <w:r>
-        <w:rPr>
-          <w:rFonts w:ascii="Times New Roman" w:hAnsi="Times New Roman" w:cs="Times New Roman"/>
-          <w:sz w:val="24"/>
-        </w:rPr>
-        <w:t>Obejmuje on nawiązywanie oraz kończenie połączenia. Umieszczono również opis dostępnych miejsc oraz przejść.</w:t>
-      </w:r>
-    </w:p>
-    <w:p>
-      <w:pPr>
+      <w:r>
+        <w:rPr>
+          <w:rFonts w:ascii="Times New Roman" w:hAnsi="Times New Roman" w:cs="Times New Roman"/>
+          <w:sz w:val="24"/>
+        </w:rPr>
+        <w:t xml:space="preserve">Obejmuje on nawiązywanie oraz kończenie połączenia. </w:t>
+      </w:r>
+      <w:r>
+        <w:rPr>
+          <w:rFonts w:ascii="Times New Roman" w:hAnsi="Times New Roman" w:cs="Times New Roman"/>
+          <w:sz w:val="24"/>
+        </w:rPr>
+        <w:t xml:space="preserve">Tabele 2.1 oraz 2.2 zawierają </w:t>
+      </w:r>
+      <w:r>
+        <w:rPr>
+          <w:rFonts w:ascii="Times New Roman" w:hAnsi="Times New Roman" w:cs="Times New Roman"/>
+          <w:sz w:val="24"/>
+        </w:rPr>
+        <w:t xml:space="preserve"> opis dostępnych miejsc oraz przejść.</w:t>
+      </w:r>
+    </w:p>
+    <w:p>
+      <w:pPr>
+        <w:keepNext/>
         <w:jc w:val="center"/>
-        <w:rPr>
-          <w:rFonts w:ascii="Times New Roman" w:hAnsi="Times New Roman" w:cs="Times New Roman"/>
-          <w:b/>
-          <w:sz w:val="28"/>
-        </w:rPr>
       </w:pPr>
       <w:r>
         <w:rPr>
@@ -1019,8 +913,9 @@
           <w:sz w:val="28"/>
           <w:lang w:eastAsia="pl-PL"/>
         </w:rPr>
+        <w:lastRenderedPageBreak/>
         <w:drawing>
-          <wp:inline distT="0" distB="0" distL="0" distR="0">
+          <wp:inline distT="0" distB="0" distL="0" distR="0" wp14:anchorId="301D9582" wp14:editId="79FD7517">
             <wp:extent cx="7221855" cy="4953000"/>
             <wp:effectExtent l="0" t="8572" r="8572" b="8573"/>
             <wp:docPr id="3" name="Obraz 3"/>
@@ -1035,7 +930,7 @@
                     <pic:cNvPicPr/>
                   </pic:nvPicPr>
                   <pic:blipFill>
-                    <a:blip r:embed="rId5">
+                    <a:blip r:embed="rId6">
                       <a:extLst>
                         <a:ext uri="{28A0092B-C50C-407E-A947-70E740481C1C}">
                           <a14:useLocalDpi xmlns:a14="http://schemas.microsoft.com/office/drawing/2010/main" val="0"/>
@@ -1064,6 +959,190 @@
     </w:p>
     <w:p>
       <w:pPr>
+        <w:pStyle w:val="Legenda"/>
+        <w:jc w:val="center"/>
+        <w:rPr>
+          <w:rFonts w:ascii="Times New Roman" w:hAnsi="Times New Roman" w:cs="Times New Roman"/>
+          <w:b/>
+          <w:i w:val="0"/>
+          <w:color w:val="auto"/>
+          <w:sz w:val="32"/>
+        </w:rPr>
+      </w:pPr>
+      <w:r>
+        <w:rPr>
+          <w:rFonts w:ascii="Times New Roman" w:hAnsi="Times New Roman" w:cs="Times New Roman"/>
+          <w:b/>
+          <w:i w:val="0"/>
+          <w:color w:val="auto"/>
+          <w:sz w:val="20"/>
+        </w:rPr>
+        <w:t xml:space="preserve">Rysunek </w:t>
+      </w:r>
+      <w:r>
+        <w:rPr>
+          <w:rFonts w:ascii="Times New Roman" w:hAnsi="Times New Roman" w:cs="Times New Roman"/>
+          <w:b/>
+          <w:i w:val="0"/>
+          <w:color w:val="auto"/>
+          <w:sz w:val="20"/>
+        </w:rPr>
+        <w:t>2.</w:t>
+      </w:r>
+      <w:r>
+        <w:rPr>
+          <w:rFonts w:ascii="Times New Roman" w:hAnsi="Times New Roman" w:cs="Times New Roman"/>
+          <w:b/>
+          <w:i w:val="0"/>
+          <w:color w:val="auto"/>
+          <w:sz w:val="20"/>
+        </w:rPr>
+        <w:fldChar w:fldCharType="begin"/>
+      </w:r>
+      <w:r>
+        <w:rPr>
+          <w:rFonts w:ascii="Times New Roman" w:hAnsi="Times New Roman" w:cs="Times New Roman"/>
+          <w:b/>
+          <w:i w:val="0"/>
+          <w:color w:val="auto"/>
+          <w:sz w:val="20"/>
+        </w:rPr>
+        <w:instrText xml:space="preserve"> STYLEREF 1 \s </w:instrText>
+      </w:r>
+      <w:r>
+        <w:rPr>
+          <w:rFonts w:ascii="Times New Roman" w:hAnsi="Times New Roman" w:cs="Times New Roman"/>
+          <w:b/>
+          <w:i w:val="0"/>
+          <w:color w:val="auto"/>
+          <w:sz w:val="20"/>
+        </w:rPr>
+        <w:fldChar w:fldCharType="separate"/>
+      </w:r>
+      <w:r>
+        <w:rPr>
+          <w:rFonts w:ascii="Times New Roman" w:hAnsi="Times New Roman" w:cs="Times New Roman"/>
+          <w:bCs/>
+          <w:i w:val="0"/>
+          <w:noProof/>
+          <w:color w:val="auto"/>
+          <w:sz w:val="20"/>
+        </w:rPr>
+        <w:t>Błąd! W dokumencie nie ma tekstu o podanym stylu.</w:t>
+      </w:r>
+      <w:r>
+        <w:rPr>
+          <w:rFonts w:ascii="Times New Roman" w:hAnsi="Times New Roman" w:cs="Times New Roman"/>
+          <w:b/>
+          <w:i w:val="0"/>
+          <w:color w:val="auto"/>
+          <w:sz w:val="20"/>
+        </w:rPr>
+        <w:fldChar w:fldCharType="end"/>
+      </w:r>
+      <w:r>
+        <w:rPr>
+          <w:rFonts w:ascii="Times New Roman" w:hAnsi="Times New Roman" w:cs="Times New Roman"/>
+          <w:b/>
+          <w:i w:val="0"/>
+          <w:color w:val="auto"/>
+          <w:sz w:val="20"/>
+        </w:rPr>
+        <w:t>.</w:t>
+      </w:r>
+      <w:r>
+        <w:rPr>
+          <w:rFonts w:ascii="Times New Roman" w:hAnsi="Times New Roman" w:cs="Times New Roman"/>
+          <w:b/>
+          <w:i w:val="0"/>
+          <w:color w:val="auto"/>
+          <w:sz w:val="20"/>
+        </w:rPr>
+        <w:fldChar w:fldCharType="begin"/>
+      </w:r>
+      <w:r>
+        <w:rPr>
+          <w:rFonts w:ascii="Times New Roman" w:hAnsi="Times New Roman" w:cs="Times New Roman"/>
+          <w:b/>
+          <w:i w:val="0"/>
+          <w:color w:val="auto"/>
+          <w:sz w:val="20"/>
+        </w:rPr>
+        <w:instrText xml:space="preserve"> SEQ Rysunek \* ARABIC \s 1 </w:instrText>
+      </w:r>
+      <w:r>
+        <w:rPr>
+          <w:rFonts w:ascii="Times New Roman" w:hAnsi="Times New Roman" w:cs="Times New Roman"/>
+          <w:b/>
+          <w:i w:val="0"/>
+          <w:color w:val="auto"/>
+          <w:sz w:val="20"/>
+        </w:rPr>
+        <w:fldChar w:fldCharType="separate"/>
+      </w:r>
+      <w:r>
+        <w:rPr>
+          <w:rFonts w:ascii="Times New Roman" w:hAnsi="Times New Roman" w:cs="Times New Roman"/>
+          <w:b/>
+          <w:i w:val="0"/>
+          <w:noProof/>
+          <w:color w:val="auto"/>
+          <w:sz w:val="20"/>
+        </w:rPr>
+        <w:t>1</w:t>
+      </w:r>
+      <w:r>
+        <w:rPr>
+          <w:rFonts w:ascii="Times New Roman" w:hAnsi="Times New Roman" w:cs="Times New Roman"/>
+          <w:b/>
+          <w:i w:val="0"/>
+          <w:color w:val="auto"/>
+          <w:sz w:val="20"/>
+        </w:rPr>
+        <w:fldChar w:fldCharType="end"/>
+      </w:r>
+      <w:r>
+        <w:rPr>
+          <w:rFonts w:ascii="Times New Roman" w:hAnsi="Times New Roman" w:cs="Times New Roman"/>
+          <w:i w:val="0"/>
+          <w:color w:val="auto"/>
+          <w:sz w:val="20"/>
+        </w:rPr>
+        <w:t xml:space="preserve"> Model TCP</w:t>
+      </w:r>
+    </w:p>
+    <w:p>
+      <w:pPr>
+        <w:jc w:val="center"/>
+        <w:rPr>
+          <w:rFonts w:ascii="Times New Roman" w:hAnsi="Times New Roman" w:cs="Times New Roman"/>
+          <w:b/>
+          <w:sz w:val="28"/>
+        </w:rPr>
+      </w:pPr>
+    </w:p>
+    <w:p>
+      <w:pPr>
+        <w:jc w:val="center"/>
+        <w:rPr>
+          <w:rFonts w:ascii="Times New Roman" w:hAnsi="Times New Roman" w:cs="Times New Roman"/>
+          <w:b/>
+          <w:sz w:val="28"/>
+        </w:rPr>
+      </w:pPr>
+    </w:p>
+    <w:p>
+      <w:pPr>
+        <w:jc w:val="center"/>
+        <w:rPr>
+          <w:rFonts w:ascii="Times New Roman" w:hAnsi="Times New Roman" w:cs="Times New Roman"/>
+          <w:b/>
+          <w:sz w:val="28"/>
+        </w:rPr>
+      </w:pPr>
+    </w:p>
+    <w:p>
+      <w:pPr>
         <w:jc w:val="center"/>
         <w:rPr>
           <w:rFonts w:ascii="Times New Roman" w:hAnsi="Times New Roman" w:cs="Times New Roman"/>
@@ -2010,10 +2089,107 @@
     </w:tbl>
     <w:p>
       <w:pPr>
-        <w:rPr>
-          <w:rFonts w:ascii="Times New Roman" w:hAnsi="Times New Roman" w:cs="Times New Roman"/>
-        </w:rPr>
-      </w:pPr>
+        <w:pStyle w:val="Legenda"/>
+        <w:spacing w:before="120"/>
+        <w:jc w:val="center"/>
+        <w:rPr>
+          <w:rFonts w:ascii="Times New Roman" w:hAnsi="Times New Roman" w:cs="Times New Roman"/>
+          <w:b/>
+          <w:i w:val="0"/>
+          <w:color w:val="auto"/>
+          <w:sz w:val="20"/>
+        </w:rPr>
+      </w:pPr>
+      <w:r>
+        <w:rPr>
+          <w:rFonts w:ascii="Times New Roman" w:hAnsi="Times New Roman" w:cs="Times New Roman"/>
+          <w:b/>
+          <w:i w:val="0"/>
+          <w:color w:val="auto"/>
+          <w:sz w:val="20"/>
+        </w:rPr>
+        <w:t xml:space="preserve">Tabela </w:t>
+      </w:r>
+      <w:r>
+        <w:rPr>
+          <w:rFonts w:ascii="Times New Roman" w:hAnsi="Times New Roman" w:cs="Times New Roman"/>
+          <w:b/>
+          <w:i w:val="0"/>
+          <w:color w:val="auto"/>
+          <w:sz w:val="20"/>
+        </w:rPr>
+        <w:t>2.</w:t>
+      </w:r>
+      <w:r>
+        <w:rPr>
+          <w:rFonts w:ascii="Times New Roman" w:hAnsi="Times New Roman" w:cs="Times New Roman"/>
+          <w:b/>
+          <w:i w:val="0"/>
+          <w:color w:val="auto"/>
+          <w:sz w:val="20"/>
+        </w:rPr>
+        <w:fldChar w:fldCharType="begin"/>
+      </w:r>
+      <w:r>
+        <w:rPr>
+          <w:rFonts w:ascii="Times New Roman" w:hAnsi="Times New Roman" w:cs="Times New Roman"/>
+          <w:b/>
+          <w:i w:val="0"/>
+          <w:color w:val="auto"/>
+          <w:sz w:val="20"/>
+        </w:rPr>
+        <w:instrText xml:space="preserve"> SEQ Tabela \* ARABIC </w:instrText>
+      </w:r>
+      <w:r>
+        <w:rPr>
+          <w:rFonts w:ascii="Times New Roman" w:hAnsi="Times New Roman" w:cs="Times New Roman"/>
+          <w:b/>
+          <w:i w:val="0"/>
+          <w:color w:val="auto"/>
+          <w:sz w:val="20"/>
+        </w:rPr>
+        <w:fldChar w:fldCharType="separate"/>
+      </w:r>
+      <w:r>
+        <w:rPr>
+          <w:rFonts w:ascii="Times New Roman" w:hAnsi="Times New Roman" w:cs="Times New Roman"/>
+          <w:b/>
+          <w:i w:val="0"/>
+          <w:noProof/>
+          <w:color w:val="auto"/>
+          <w:sz w:val="20"/>
+        </w:rPr>
+        <w:t>1</w:t>
+      </w:r>
+      <w:r>
+        <w:rPr>
+          <w:rFonts w:ascii="Times New Roman" w:hAnsi="Times New Roman" w:cs="Times New Roman"/>
+          <w:b/>
+          <w:i w:val="0"/>
+          <w:color w:val="auto"/>
+          <w:sz w:val="20"/>
+        </w:rPr>
+        <w:fldChar w:fldCharType="end"/>
+      </w:r>
+      <w:r>
+        <w:rPr>
+          <w:rFonts w:ascii="Times New Roman" w:hAnsi="Times New Roman" w:cs="Times New Roman"/>
+          <w:b/>
+          <w:i w:val="0"/>
+          <w:color w:val="auto"/>
+          <w:sz w:val="20"/>
+        </w:rPr>
+        <w:t xml:space="preserve"> </w:t>
+      </w:r>
+      <w:r>
+        <w:rPr>
+          <w:rFonts w:ascii="Times New Roman" w:hAnsi="Times New Roman" w:cs="Times New Roman"/>
+          <w:i w:val="0"/>
+          <w:color w:val="auto"/>
+          <w:sz w:val="20"/>
+        </w:rPr>
+        <w:t>Opis miejsc w sieci</w:t>
+      </w:r>
     </w:p>
     <w:tbl>
       <w:tblPr>
@@ -2826,151 +3002,227 @@
     </w:tbl>
     <w:p>
       <w:pPr>
-        <w:rPr>
-          <w:rFonts w:ascii="Times New Roman" w:hAnsi="Times New Roman" w:cs="Times New Roman"/>
-        </w:rPr>
-      </w:pPr>
-    </w:p>
-    <w:p>
-      <w:pPr>
-        <w:rPr>
-          <w:rFonts w:ascii="Times New Roman" w:hAnsi="Times New Roman" w:cs="Times New Roman"/>
-        </w:rPr>
-      </w:pPr>
-    </w:p>
-    <w:p>
-      <w:pPr>
-        <w:rPr>
-          <w:rFonts w:ascii="Times New Roman" w:hAnsi="Times New Roman" w:cs="Times New Roman"/>
-          <w:b/>
-          <w:sz w:val="28"/>
-        </w:rPr>
-      </w:pPr>
-    </w:p>
-    <w:p>
-      <w:pPr>
-        <w:pStyle w:val="Akapitzlist"/>
-        <w:numPr>
-          <w:ilvl w:val="0"/>
-          <w:numId w:val="4"/>
-        </w:numPr>
-        <w:spacing w:after="240"/>
-        <w:ind w:left="357" w:hanging="357"/>
-        <w:rPr>
-          <w:rFonts w:ascii="Times New Roman" w:hAnsi="Times New Roman" w:cs="Times New Roman"/>
-          <w:b/>
-          <w:sz w:val="28"/>
-        </w:rPr>
-      </w:pPr>
-      <w:r>
-        <w:rPr>
-          <w:rFonts w:ascii="Times New Roman" w:hAnsi="Times New Roman" w:cs="Times New Roman"/>
-          <w:b/>
-          <w:sz w:val="28"/>
-        </w:rPr>
+        <w:pStyle w:val="Legenda"/>
+        <w:spacing w:before="120"/>
+        <w:jc w:val="center"/>
+        <w:rPr>
+          <w:rFonts w:ascii="Times New Roman" w:hAnsi="Times New Roman" w:cs="Times New Roman"/>
+          <w:i w:val="0"/>
+          <w:color w:val="auto"/>
+          <w:sz w:val="20"/>
+        </w:rPr>
+      </w:pPr>
+      <w:r>
+        <w:rPr>
+          <w:rFonts w:ascii="Times New Roman" w:hAnsi="Times New Roman" w:cs="Times New Roman"/>
+          <w:b/>
+          <w:i w:val="0"/>
+          <w:color w:val="auto"/>
+          <w:sz w:val="20"/>
+        </w:rPr>
+        <w:t xml:space="preserve">Tabela </w:t>
+      </w:r>
+      <w:r>
+        <w:rPr>
+          <w:rFonts w:ascii="Times New Roman" w:hAnsi="Times New Roman" w:cs="Times New Roman"/>
+          <w:b/>
+          <w:i w:val="0"/>
+          <w:color w:val="auto"/>
+          <w:sz w:val="20"/>
+        </w:rPr>
+        <w:t>2.2</w:t>
+      </w:r>
+      <w:r>
+        <w:rPr>
+          <w:rFonts w:ascii="Times New Roman" w:hAnsi="Times New Roman" w:cs="Times New Roman"/>
+          <w:b/>
+          <w:i w:val="0"/>
+          <w:color w:val="auto"/>
+          <w:sz w:val="20"/>
+        </w:rPr>
+        <w:t xml:space="preserve"> </w:t>
+      </w:r>
+      <w:r>
+        <w:rPr>
+          <w:rFonts w:ascii="Times New Roman" w:hAnsi="Times New Roman" w:cs="Times New Roman"/>
+          <w:i w:val="0"/>
+          <w:color w:val="auto"/>
+          <w:sz w:val="20"/>
+        </w:rPr>
+        <w:t xml:space="preserve">Opis </w:t>
+      </w:r>
+      <w:r>
+        <w:rPr>
+          <w:rFonts w:ascii="Times New Roman" w:hAnsi="Times New Roman" w:cs="Times New Roman"/>
+          <w:i w:val="0"/>
+          <w:color w:val="auto"/>
+          <w:sz w:val="20"/>
+        </w:rPr>
+        <w:t>przejść</w:t>
+      </w:r>
+      <w:r>
+        <w:rPr>
+          <w:rFonts w:ascii="Times New Roman" w:hAnsi="Times New Roman" w:cs="Times New Roman"/>
+          <w:i w:val="0"/>
+          <w:color w:val="auto"/>
+          <w:sz w:val="20"/>
+        </w:rPr>
+        <w:t xml:space="preserve"> w sieci</w:t>
+      </w:r>
+    </w:p>
+    <w:p/>
+    <w:p/>
+    <w:p>
+      <w:pPr>
+        <w:pStyle w:val="Styl1"/>
+      </w:pPr>
+      <w:r>
+        <w:lastRenderedPageBreak/>
         <w:t>Właściwości badanej sieci</w:t>
       </w:r>
     </w:p>
     <w:p>
       <w:pPr>
+        <w:spacing w:after="240" w:line="300" w:lineRule="auto"/>
+        <w:ind w:firstLine="357"/>
+        <w:jc w:val="both"/>
+        <w:rPr>
+          <w:rFonts w:ascii="Times New Roman" w:hAnsi="Times New Roman" w:cs="Times New Roman"/>
+          <w:sz w:val="24"/>
+        </w:rPr>
+      </w:pPr>
+      <w:r>
+        <w:rPr>
+          <w:rFonts w:ascii="Times New Roman" w:hAnsi="Times New Roman" w:cs="Times New Roman"/>
+          <w:sz w:val="24"/>
+        </w:rPr>
+        <w:t xml:space="preserve">W poniższym rozdziale zbadano kilka własności </w:t>
+      </w:r>
+      <w:r>
+        <w:rPr>
+          <w:rFonts w:ascii="Times New Roman" w:hAnsi="Times New Roman" w:cs="Times New Roman"/>
+          <w:sz w:val="24"/>
+        </w:rPr>
+        <w:t>zbudowanej</w:t>
+      </w:r>
+      <w:r>
+        <w:rPr>
+          <w:rFonts w:ascii="Times New Roman" w:hAnsi="Times New Roman" w:cs="Times New Roman"/>
+          <w:sz w:val="24"/>
+        </w:rPr>
+        <w:t xml:space="preserve"> przez nas sieci. </w:t>
+      </w:r>
+      <w:r>
+        <w:rPr>
+          <w:rFonts w:ascii="Times New Roman" w:hAnsi="Times New Roman" w:cs="Times New Roman"/>
+          <w:sz w:val="24"/>
+        </w:rPr>
+        <w:t>Wśród nich z</w:t>
+      </w:r>
+      <w:r>
+        <w:rPr>
+          <w:rFonts w:ascii="Times New Roman" w:hAnsi="Times New Roman" w:cs="Times New Roman"/>
+          <w:sz w:val="24"/>
+        </w:rPr>
+        <w:t xml:space="preserve">najdują się </w:t>
+      </w:r>
+      <w:r>
+        <w:rPr>
+          <w:rFonts w:ascii="Times New Roman" w:hAnsi="Times New Roman" w:cs="Times New Roman"/>
+          <w:sz w:val="24"/>
+        </w:rPr>
+        <w:t xml:space="preserve">k-ograniczoność, </w:t>
+      </w:r>
+      <w:r>
+        <w:rPr>
+          <w:rFonts w:ascii="Times New Roman" w:hAnsi="Times New Roman" w:cs="Times New Roman"/>
+          <w:sz w:val="24"/>
+        </w:rPr>
+        <w:t>bezpieczeństwo, odwracalność, zachowawczość oraz żywotność sieci</w:t>
+      </w:r>
+      <w:r>
+        <w:rPr>
+          <w:rFonts w:ascii="Times New Roman" w:hAnsi="Times New Roman" w:cs="Times New Roman"/>
+          <w:sz w:val="24"/>
+        </w:rPr>
+        <w:t xml:space="preserve"> (</w:t>
+      </w:r>
+      <w:r>
+        <w:rPr>
+          <w:rFonts w:ascii="Times New Roman" w:hAnsi="Times New Roman" w:cs="Times New Roman"/>
+          <w:sz w:val="24"/>
+        </w:rPr>
+        <w:t>w tym</w:t>
+      </w:r>
+      <w:r>
+        <w:rPr>
+          <w:rFonts w:ascii="Times New Roman" w:hAnsi="Times New Roman" w:cs="Times New Roman"/>
+          <w:sz w:val="24"/>
+        </w:rPr>
+        <w:t xml:space="preserve"> miejsc i przejść)</w:t>
+      </w:r>
+      <w:r>
+        <w:rPr>
+          <w:rFonts w:ascii="Times New Roman" w:hAnsi="Times New Roman" w:cs="Times New Roman"/>
+          <w:sz w:val="24"/>
+        </w:rPr>
+        <w:t>.</w:t>
+      </w:r>
+      <w:r>
+        <w:rPr>
+          <w:rFonts w:ascii="Times New Roman" w:hAnsi="Times New Roman" w:cs="Times New Roman"/>
+          <w:sz w:val="24"/>
+        </w:rPr>
+        <w:t xml:space="preserve"> </w:t>
+      </w:r>
+      <w:r>
+        <w:rPr>
+          <w:rFonts w:ascii="Times New Roman" w:hAnsi="Times New Roman" w:cs="Times New Roman"/>
+          <w:sz w:val="24"/>
+        </w:rPr>
+        <w:t xml:space="preserve">Zbiorcze podsumowanie zostało zaprezentowane </w:t>
+      </w:r>
+      <w:r>
+        <w:rPr>
+          <w:rFonts w:ascii="Times New Roman" w:hAnsi="Times New Roman" w:cs="Times New Roman"/>
+          <w:sz w:val="24"/>
+        </w:rPr>
+        <w:t>na rysunku 3.1</w:t>
+      </w:r>
+      <w:r>
+        <w:rPr>
+          <w:rFonts w:ascii="Times New Roman" w:hAnsi="Times New Roman" w:cs="Times New Roman"/>
+          <w:sz w:val="24"/>
+        </w:rPr>
+        <w:t>.</w:t>
+      </w:r>
+      <w:r>
+        <w:rPr>
+          <w:rFonts w:ascii="Times New Roman" w:hAnsi="Times New Roman" w:cs="Times New Roman"/>
+          <w:sz w:val="24"/>
+        </w:rPr>
+        <w:t xml:space="preserve"> </w:t>
+      </w:r>
+    </w:p>
+    <w:p>
+      <w:pPr>
+        <w:keepNext/>
         <w:spacing w:line="300" w:lineRule="auto"/>
-        <w:jc w:val="both"/>
-        <w:rPr>
-          <w:rFonts w:ascii="Times New Roman" w:hAnsi="Times New Roman" w:cs="Times New Roman"/>
-          <w:sz w:val="24"/>
-        </w:rPr>
-      </w:pPr>
-      <w:r>
-        <w:rPr>
-          <w:rFonts w:ascii="Times New Roman" w:hAnsi="Times New Roman" w:cs="Times New Roman"/>
-          <w:sz w:val="24"/>
-        </w:rPr>
-        <w:t xml:space="preserve">W poniższym rozdziale zbadano kilka własności zaprezentowanej przez nas sieci. </w:t>
-      </w:r>
-      <w:r>
-        <w:rPr>
-          <w:rFonts w:ascii="Times New Roman" w:hAnsi="Times New Roman" w:cs="Times New Roman"/>
-          <w:sz w:val="24"/>
-        </w:rPr>
-        <w:t>Wśród nich z</w:t>
-      </w:r>
-      <w:r>
-        <w:rPr>
-          <w:rFonts w:ascii="Times New Roman" w:hAnsi="Times New Roman" w:cs="Times New Roman"/>
-          <w:sz w:val="24"/>
-        </w:rPr>
-        <w:t>najdują się bezpieczeństwo, odwracalność, zachowawczość oraz żywotność sieci.</w:t>
-      </w:r>
-    </w:p>
-    <w:p>
-      <w:pPr>
-        <w:pStyle w:val="Akapitzlist"/>
-        <w:numPr>
-          <w:ilvl w:val="1"/>
-          <w:numId w:val="4"/>
-        </w:numPr>
-        <w:spacing w:line="300" w:lineRule="auto"/>
-        <w:ind w:left="788" w:hanging="431"/>
-        <w:rPr>
-          <w:rFonts w:ascii="Times New Roman" w:hAnsi="Times New Roman" w:cs="Times New Roman"/>
-          <w:b/>
-          <w:sz w:val="24"/>
-        </w:rPr>
-      </w:pPr>
-      <w:r>
-        <w:rPr>
-          <w:rFonts w:ascii="Times New Roman" w:hAnsi="Times New Roman" w:cs="Times New Roman"/>
-          <w:b/>
-          <w:sz w:val="24"/>
-        </w:rPr>
-        <w:lastRenderedPageBreak/>
-        <w:t>Bezpieczeństwo</w:t>
-      </w:r>
-    </w:p>
-    <w:p>
-      <w:pPr>
-        <w:spacing w:before="120" w:line="300" w:lineRule="auto"/>
-        <w:ind w:left="357"/>
-        <w:jc w:val="both"/>
-        <w:rPr>
-          <w:rFonts w:ascii="Times New Roman" w:hAnsi="Times New Roman" w:cs="Times New Roman"/>
-          <w:b/>
-          <w:sz w:val="24"/>
-        </w:rPr>
-      </w:pPr>
-      <w:r>
-        <w:rPr>
-          <w:rFonts w:ascii="Times New Roman" w:hAnsi="Times New Roman" w:cs="Times New Roman"/>
-          <w:sz w:val="24"/>
-        </w:rPr>
-        <w:t>Bezpieczeństwo sieci oznacza, że w każdym miejscu może być co najwyżej jeden znacznik. Z obserwacji modelu oraz symulacji można dojść do wniosku, że badana sieć spełnia tę właściwość.</w:t>
-      </w:r>
-    </w:p>
-    <w:p>
-      <w:pPr>
-        <w:pStyle w:val="Akapitzlist"/>
-        <w:spacing w:line="300" w:lineRule="auto"/>
-        <w:ind w:left="1440"/>
         <w:jc w:val="center"/>
-        <w:rPr>
-          <w:rFonts w:ascii="Times New Roman" w:hAnsi="Times New Roman" w:cs="Times New Roman"/>
-          <w:b/>
-          <w:sz w:val="28"/>
-        </w:rPr>
-      </w:pPr>
-      <w:r>
-        <w:rPr>
-          <w:rFonts w:ascii="Times New Roman" w:hAnsi="Times New Roman" w:cs="Times New Roman"/>
-          <w:b/>
+      </w:pPr>
+      <w:bookmarkStart w:id="0" w:name="_GoBack"/>
+      <w:r>
+        <w:rPr>
+          <w:rFonts w:ascii="Times New Roman" w:hAnsi="Times New Roman" w:cs="Times New Roman"/>
           <w:noProof/>
-          <w:sz w:val="28"/>
+          <w:sz w:val="24"/>
           <w:lang w:eastAsia="pl-PL"/>
         </w:rPr>
         <w:drawing>
-          <wp:inline distT="0" distB="0" distL="0" distR="0">
-            <wp:extent cx="2372360" cy="991870"/>
-            <wp:effectExtent l="0" t="0" r="8890" b="0"/>
-            <wp:docPr id="4" name="Obraz 4"/>
+          <wp:inline distT="0" distB="0" distL="0" distR="0" wp14:anchorId="71A22574" wp14:editId="7483DA15">
+            <wp:extent cx="3873500" cy="1776730"/>
+            <wp:effectExtent l="0" t="0" r="0" b="0"/>
+            <wp:docPr id="1" name="Obraz 1"/>
             <wp:cNvGraphicFramePr>
               <a:graphicFrameLocks xmlns:a="http://schemas.openxmlformats.org/drawingml/2006/main" noChangeAspect="1"/>
             </wp:cNvGraphicFramePr>
@@ -2979,154 +3231,6 @@
                 <pic:pic xmlns:pic="http://schemas.openxmlformats.org/drawingml/2006/picture">
                   <pic:nvPicPr>
                     <pic:cNvPr id="0" name="Picture 1"/>
-                    <pic:cNvPicPr>
-                      <a:picLocks noChangeAspect="1" noChangeArrowheads="1"/>
-                    </pic:cNvPicPr>
-                  </pic:nvPicPr>
-                  <pic:blipFill>
-                    <a:blip r:embed="rId6">
-                      <a:extLst>
-                        <a:ext uri="{28A0092B-C50C-407E-A947-70E740481C1C}">
-                          <a14:useLocalDpi xmlns:a14="http://schemas.microsoft.com/office/drawing/2010/main" val="0"/>
-                        </a:ext>
-                      </a:extLst>
-                    </a:blip>
-                    <a:srcRect/>
-                    <a:stretch>
-                      <a:fillRect/>
-                    </a:stretch>
-                  </pic:blipFill>
-                  <pic:spPr bwMode="auto">
-                    <a:xfrm>
-                      <a:off x="0" y="0"/>
-                      <a:ext cx="2372360" cy="991870"/>
-                    </a:xfrm>
-                    <a:prstGeom prst="rect">
-                      <a:avLst/>
-                    </a:prstGeom>
-                    <a:noFill/>
-                    <a:ln>
-                      <a:noFill/>
-                    </a:ln>
-                  </pic:spPr>
-                </pic:pic>
-              </a:graphicData>
-            </a:graphic>
-          </wp:inline>
-        </w:drawing>
-      </w:r>
-    </w:p>
-    <w:p>
-      <w:pPr>
-        <w:pStyle w:val="Akapitzlist"/>
-        <w:numPr>
-          <w:ilvl w:val="1"/>
-          <w:numId w:val="4"/>
-        </w:numPr>
-        <w:spacing w:before="240" w:line="300" w:lineRule="auto"/>
-        <w:ind w:left="788" w:hanging="431"/>
-        <w:rPr>
-          <w:rFonts w:ascii="Times New Roman" w:hAnsi="Times New Roman" w:cs="Times New Roman"/>
-          <w:b/>
-          <w:sz w:val="28"/>
-        </w:rPr>
-      </w:pPr>
-      <w:r>
-        <w:rPr>
-          <w:rFonts w:ascii="Times New Roman" w:hAnsi="Times New Roman" w:cs="Times New Roman"/>
-          <w:b/>
-          <w:sz w:val="28"/>
-        </w:rPr>
-        <w:t xml:space="preserve"> </w:t>
-      </w:r>
-      <w:r>
-        <w:rPr>
-          <w:rFonts w:ascii="Times New Roman" w:hAnsi="Times New Roman" w:cs="Times New Roman"/>
-          <w:b/>
-          <w:sz w:val="24"/>
-        </w:rPr>
-        <w:t>Odwracalność</w:t>
-      </w:r>
-    </w:p>
-    <w:p>
-      <w:pPr>
-        <w:spacing w:line="300" w:lineRule="auto"/>
-        <w:ind w:left="360"/>
-        <w:jc w:val="both"/>
-        <w:rPr>
-          <w:rFonts w:ascii="Times New Roman" w:hAnsi="Times New Roman" w:cs="Times New Roman"/>
-          <w:sz w:val="28"/>
-        </w:rPr>
-      </w:pPr>
-      <w:r>
-        <w:rPr>
-          <w:rFonts w:ascii="Times New Roman" w:hAnsi="Times New Roman" w:cs="Times New Roman"/>
-          <w:sz w:val="24"/>
-        </w:rPr>
-        <w:t>Odwracalność sieci definiuje się jako możliwość powrotu do stanu początko</w:t>
-      </w:r>
-      <w:r>
-        <w:rPr>
-          <w:rFonts w:ascii="Times New Roman" w:hAnsi="Times New Roman" w:cs="Times New Roman"/>
-          <w:sz w:val="24"/>
-        </w:rPr>
-        <w:t xml:space="preserve">wego z każdego miejsca w modelu, innymi słowy: czy model nie posiada żadnych miejsc terminalnych. </w:t>
-      </w:r>
-      <w:r>
-        <w:rPr>
-          <w:rFonts w:ascii="Times New Roman" w:hAnsi="Times New Roman" w:cs="Times New Roman"/>
-          <w:sz w:val="24"/>
-        </w:rPr>
-        <w:t xml:space="preserve">Ponieważ zaprezentowany model TCP działa w pętli przechodząc od stanu CLOSED przez procesy nawiązywania oraz zamykania połączenia, kończąc ponownie w stanie CLOSED, </w:t>
-      </w:r>
-      <w:r>
-        <w:rPr>
-          <w:rFonts w:ascii="Times New Roman" w:hAnsi="Times New Roman" w:cs="Times New Roman"/>
-          <w:sz w:val="24"/>
-        </w:rPr>
-        <w:t>właściwość</w:t>
-      </w:r>
-      <w:r>
-        <w:rPr>
-          <w:rFonts w:ascii="Times New Roman" w:hAnsi="Times New Roman" w:cs="Times New Roman"/>
-          <w:sz w:val="24"/>
-        </w:rPr>
-        <w:t xml:space="preserve"> ta jest spełniona. </w:t>
-      </w:r>
-    </w:p>
-    <w:p>
-      <w:pPr>
-        <w:pStyle w:val="Akapitzlist"/>
-        <w:spacing w:line="300" w:lineRule="auto"/>
-        <w:ind w:left="1440"/>
-        <w:jc w:val="center"/>
-        <w:rPr>
-          <w:rFonts w:ascii="Times New Roman" w:hAnsi="Times New Roman" w:cs="Times New Roman"/>
-          <w:b/>
-          <w:sz w:val="28"/>
-        </w:rPr>
-      </w:pPr>
-      <w:r>
-        <w:rPr>
-          <w:rFonts w:ascii="Times New Roman" w:hAnsi="Times New Roman" w:cs="Times New Roman"/>
-          <w:b/>
-          <w:noProof/>
-          <w:sz w:val="28"/>
-          <w:lang w:eastAsia="pl-PL"/>
-        </w:rPr>
-        <w:drawing>
-          <wp:inline distT="0" distB="0" distL="0" distR="0">
-            <wp:extent cx="2380615" cy="991870"/>
-            <wp:effectExtent l="0" t="0" r="635" b="0"/>
-            <wp:docPr id="6" name="Obraz 6"/>
-            <wp:cNvGraphicFramePr>
-              <a:graphicFrameLocks xmlns:a="http://schemas.openxmlformats.org/drawingml/2006/main" noChangeAspect="1"/>
-            </wp:cNvGraphicFramePr>
-            <a:graphic xmlns:a="http://schemas.openxmlformats.org/drawingml/2006/main">
-              <a:graphicData uri="http://schemas.openxmlformats.org/drawingml/2006/picture">
-                <pic:pic xmlns:pic="http://schemas.openxmlformats.org/drawingml/2006/picture">
-                  <pic:nvPicPr>
-                    <pic:cNvPr id="0" name="Picture 3"/>
                     <pic:cNvPicPr>
                       <a:picLocks noChangeAspect="1" noChangeArrowheads="1"/>
                     </pic:cNvPicPr>
@@ -3147,7 +3251,7 @@
                   <pic:spPr bwMode="auto">
                     <a:xfrm>
                       <a:off x="0" y="0"/>
-                      <a:ext cx="2380615" cy="991870"/>
+                      <a:ext cx="3873500" cy="1776730"/>
                     </a:xfrm>
                     <a:prstGeom prst="rect">
                       <a:avLst/>
@@ -3163,36 +3267,272 @@
           </wp:inline>
         </w:drawing>
       </w:r>
-    </w:p>
-    <w:p>
-      <w:pPr>
-        <w:pStyle w:val="Akapitzlist"/>
-        <w:numPr>
-          <w:ilvl w:val="1"/>
-          <w:numId w:val="4"/>
-        </w:numPr>
+      <w:bookmarkEnd w:id="0"/>
+    </w:p>
+    <w:p>
+      <w:pPr>
+        <w:pStyle w:val="Legenda"/>
+        <w:jc w:val="center"/>
+        <w:rPr>
+          <w:rFonts w:ascii="Times New Roman" w:hAnsi="Times New Roman" w:cs="Times New Roman"/>
+          <w:i w:val="0"/>
+          <w:color w:val="auto"/>
+          <w:sz w:val="28"/>
+        </w:rPr>
+      </w:pPr>
+      <w:r>
+        <w:rPr>
+          <w:rFonts w:ascii="Times New Roman" w:hAnsi="Times New Roman" w:cs="Times New Roman"/>
+          <w:b/>
+          <w:i w:val="0"/>
+          <w:color w:val="auto"/>
+          <w:sz w:val="20"/>
+        </w:rPr>
+        <w:t>Rysunek 3.1</w:t>
+      </w:r>
+      <w:r>
+        <w:rPr>
+          <w:rFonts w:ascii="Times New Roman" w:hAnsi="Times New Roman" w:cs="Times New Roman"/>
+          <w:b/>
+          <w:i w:val="0"/>
+          <w:color w:val="auto"/>
+          <w:sz w:val="20"/>
+        </w:rPr>
+        <w:t xml:space="preserve"> </w:t>
+      </w:r>
+      <w:r>
+        <w:rPr>
+          <w:rFonts w:ascii="Times New Roman" w:hAnsi="Times New Roman" w:cs="Times New Roman"/>
+          <w:i w:val="0"/>
+          <w:color w:val="auto"/>
+          <w:sz w:val="20"/>
+        </w:rPr>
+        <w:t>Właściwości sieci w raporcie programu</w:t>
+      </w:r>
+    </w:p>
+    <w:p>
+      <w:pPr>
+        <w:pStyle w:val="Nagwek2"/>
+        <w:spacing w:after="120"/>
+        <w:ind w:left="578" w:hanging="578"/>
+        <w:rPr>
+          <w:rFonts w:ascii="Times New Roman" w:hAnsi="Times New Roman" w:cs="Times New Roman"/>
+          <w:b/>
+          <w:color w:val="auto"/>
+          <w:sz w:val="28"/>
+        </w:rPr>
+      </w:pPr>
+      <w:r>
+        <w:rPr>
+          <w:rFonts w:ascii="Times New Roman" w:hAnsi="Times New Roman" w:cs="Times New Roman"/>
+          <w:b/>
+          <w:color w:val="auto"/>
+          <w:sz w:val="28"/>
+        </w:rPr>
+        <w:t>K-ograniczoność</w:t>
+      </w:r>
+      <w:r>
+        <w:rPr>
+          <w:rFonts w:ascii="Times New Roman" w:hAnsi="Times New Roman" w:cs="Times New Roman"/>
+          <w:b/>
+          <w:color w:val="auto"/>
+          <w:sz w:val="28"/>
+        </w:rPr>
+        <w:t xml:space="preserve"> miejsc</w:t>
+      </w:r>
+    </w:p>
+    <w:p>
+      <w:pPr>
         <w:spacing w:line="300" w:lineRule="auto"/>
-        <w:rPr>
-          <w:rFonts w:ascii="Times New Roman" w:hAnsi="Times New Roman" w:cs="Times New Roman"/>
-          <w:b/>
+        <w:ind w:left="357"/>
+        <w:jc w:val="both"/>
+        <w:rPr>
+          <w:rFonts w:ascii="Times New Roman" w:hAnsi="Times New Roman" w:cs="Times New Roman"/>
+          <w:sz w:val="24"/>
+        </w:rPr>
+      </w:pPr>
+      <w:r>
+        <w:rPr>
+          <w:rFonts w:ascii="Times New Roman" w:hAnsi="Times New Roman" w:cs="Times New Roman"/>
+          <w:sz w:val="24"/>
+        </w:rPr>
+        <w:t xml:space="preserve"> O k-ograniczoności miejsc mówimy wtedy, kiedy liczba znaczników w żadnym miejscu nie przekr</w:t>
+      </w:r>
+      <w:r>
+        <w:rPr>
+          <w:rFonts w:ascii="Times New Roman" w:hAnsi="Times New Roman" w:cs="Times New Roman"/>
+          <w:sz w:val="24"/>
+        </w:rPr>
+        <w:t>a</w:t>
+      </w:r>
+      <w:r>
+        <w:rPr>
+          <w:rFonts w:ascii="Times New Roman" w:hAnsi="Times New Roman" w:cs="Times New Roman"/>
+          <w:sz w:val="24"/>
+        </w:rPr>
+        <w:t>cz</w:t>
+      </w:r>
+      <w:r>
+        <w:rPr>
+          <w:rFonts w:ascii="Times New Roman" w:hAnsi="Times New Roman" w:cs="Times New Roman"/>
+          <w:sz w:val="24"/>
+        </w:rPr>
+        <w:t>a</w:t>
+      </w:r>
+      <w:r>
+        <w:rPr>
+          <w:rFonts w:ascii="Times New Roman" w:hAnsi="Times New Roman" w:cs="Times New Roman"/>
+          <w:sz w:val="24"/>
+        </w:rPr>
+        <w:t xml:space="preserve"> liczby </w:t>
+      </w:r>
+      <w:r>
+        <w:rPr>
+          <w:rFonts w:ascii="Times New Roman" w:hAnsi="Times New Roman" w:cs="Times New Roman"/>
+          <w:i/>
+          <w:sz w:val="24"/>
+        </w:rPr>
+        <w:t>k</w:t>
+      </w:r>
+      <w:r>
+        <w:rPr>
+          <w:rFonts w:ascii="Times New Roman" w:hAnsi="Times New Roman" w:cs="Times New Roman"/>
+          <w:sz w:val="24"/>
+        </w:rPr>
+        <w:t xml:space="preserve">. </w:t>
+      </w:r>
+      <w:r>
+        <w:rPr>
+          <w:rFonts w:ascii="Times New Roman" w:hAnsi="Times New Roman" w:cs="Times New Roman"/>
+          <w:sz w:val="24"/>
+        </w:rPr>
+        <w:t>W zbudowanym przez nas modelu przepływ danych jest jednoznaczny i w stanach może być co najwyżej jeden znacznik, zatem sieć jest 1-ograniczona.</w:t>
+      </w:r>
+    </w:p>
+    <w:p>
+      <w:pPr>
+        <w:pStyle w:val="Nagwek2"/>
+        <w:rPr>
+          <w:rFonts w:ascii="Times New Roman" w:hAnsi="Times New Roman" w:cs="Times New Roman"/>
+          <w:b/>
+          <w:color w:val="auto"/>
+          <w:sz w:val="24"/>
+        </w:rPr>
+      </w:pPr>
+      <w:r>
+        <w:rPr>
+          <w:rFonts w:ascii="Times New Roman" w:hAnsi="Times New Roman" w:cs="Times New Roman"/>
+          <w:b/>
+          <w:color w:val="auto"/>
           <w:sz w:val="28"/>
         </w:rPr>
-      </w:pPr>
-      <w:r>
-        <w:rPr>
-          <w:rFonts w:ascii="Times New Roman" w:hAnsi="Times New Roman" w:cs="Times New Roman"/>
-          <w:b/>
+        <w:t>Bezpieczeństwo</w:t>
+      </w:r>
+    </w:p>
+    <w:p>
+      <w:pPr>
+        <w:spacing w:before="120" w:line="300" w:lineRule="auto"/>
+        <w:ind w:left="357"/>
+        <w:jc w:val="both"/>
+        <w:rPr>
+          <w:rFonts w:ascii="Times New Roman" w:hAnsi="Times New Roman" w:cs="Times New Roman"/>
+          <w:b/>
+          <w:sz w:val="24"/>
+        </w:rPr>
+      </w:pPr>
+      <w:r>
+        <w:rPr>
+          <w:rFonts w:ascii="Times New Roman" w:hAnsi="Times New Roman" w:cs="Times New Roman"/>
+          <w:sz w:val="24"/>
+        </w:rPr>
+        <w:t xml:space="preserve">Bezpieczeństwo sieci </w:t>
+      </w:r>
+      <w:r>
+        <w:rPr>
+          <w:rFonts w:ascii="Times New Roman" w:hAnsi="Times New Roman" w:cs="Times New Roman"/>
+          <w:sz w:val="24"/>
+        </w:rPr>
+        <w:t xml:space="preserve">wiąże się z definicją k-ograniczoności. Sieć uznaje się za bezpieczną jeśli </w:t>
+      </w:r>
+      <w:r>
+        <w:rPr>
+          <w:rFonts w:ascii="Times New Roman" w:hAnsi="Times New Roman" w:cs="Times New Roman"/>
+          <w:sz w:val="24"/>
+        </w:rPr>
+        <w:t xml:space="preserve">w </w:t>
+      </w:r>
+      <w:r>
+        <w:rPr>
+          <w:rFonts w:ascii="Times New Roman" w:hAnsi="Times New Roman" w:cs="Times New Roman"/>
+          <w:sz w:val="24"/>
+        </w:rPr>
+        <w:t>każdym miejscu może znajdować się co</w:t>
+      </w:r>
+      <w:r>
+        <w:rPr>
+          <w:rFonts w:ascii="Times New Roman" w:hAnsi="Times New Roman" w:cs="Times New Roman"/>
+          <w:sz w:val="24"/>
+        </w:rPr>
+        <w:t xml:space="preserve"> najwyżej jeden znacznik</w:t>
+      </w:r>
+      <w:r>
+        <w:rPr>
+          <w:rFonts w:ascii="Times New Roman" w:hAnsi="Times New Roman" w:cs="Times New Roman"/>
+          <w:sz w:val="24"/>
+        </w:rPr>
+        <w:t xml:space="preserve"> (</w:t>
+      </w:r>
+      <m:oMath>
+        <m:r>
+          <w:rPr>
+            <w:rFonts w:ascii="Cambria Math" w:hAnsi="Cambria Math" w:cs="Times New Roman"/>
+            <w:sz w:val="24"/>
+          </w:rPr>
+          <m:t>k≤1</m:t>
+        </m:r>
+      </m:oMath>
+      <w:r>
+        <w:rPr>
+          <w:rFonts w:ascii="Times New Roman" w:eastAsiaTheme="minorEastAsia" w:hAnsi="Times New Roman" w:cs="Times New Roman"/>
+          <w:sz w:val="24"/>
+        </w:rPr>
+        <w:t>)</w:t>
+      </w:r>
+      <w:r>
+        <w:rPr>
+          <w:rFonts w:ascii="Times New Roman" w:hAnsi="Times New Roman" w:cs="Times New Roman"/>
+          <w:sz w:val="24"/>
+        </w:rPr>
+        <w:t xml:space="preserve">. </w:t>
+      </w:r>
+      <w:r>
+        <w:rPr>
+          <w:rFonts w:ascii="Times New Roman" w:hAnsi="Times New Roman" w:cs="Times New Roman"/>
+          <w:sz w:val="24"/>
+        </w:rPr>
+        <w:t xml:space="preserve">Ponieważ w punkcie 4.1 wykazano, że badana sieć jest 1-ograniczona, można stwierdzić, że jest ona również bezpieczna. </w:t>
+      </w:r>
+    </w:p>
+    <w:p>
+      <w:pPr>
+        <w:pStyle w:val="Nagwek2"/>
+        <w:spacing w:after="120"/>
+        <w:ind w:left="578" w:hanging="578"/>
+        <w:rPr>
+          <w:rFonts w:ascii="Times New Roman" w:hAnsi="Times New Roman" w:cs="Times New Roman"/>
+          <w:b/>
+          <w:color w:val="auto"/>
+          <w:sz w:val="36"/>
+        </w:rPr>
+      </w:pPr>
+      <w:r>
+        <w:rPr>
+          <w:rFonts w:ascii="Times New Roman" w:hAnsi="Times New Roman" w:cs="Times New Roman"/>
+          <w:b/>
+          <w:color w:val="auto"/>
           <w:sz w:val="28"/>
         </w:rPr>
-        <w:t xml:space="preserve"> </w:t>
-      </w:r>
-      <w:r>
-        <w:rPr>
-          <w:rFonts w:ascii="Times New Roman" w:hAnsi="Times New Roman" w:cs="Times New Roman"/>
-          <w:b/>
-          <w:sz w:val="24"/>
-        </w:rPr>
-        <w:t>Zachowawczość</w:t>
+        <w:t>Odwracalność</w:t>
       </w:r>
     </w:p>
     <w:p>
@@ -3210,6 +3550,74 @@
           <w:rFonts w:ascii="Times New Roman" w:hAnsi="Times New Roman" w:cs="Times New Roman"/>
           <w:sz w:val="24"/>
         </w:rPr>
+        <w:t>Odwracalność sieci definiuje się jako możliwość powrotu do stanu początko</w:t>
+      </w:r>
+      <w:r>
+        <w:rPr>
+          <w:rFonts w:ascii="Times New Roman" w:hAnsi="Times New Roman" w:cs="Times New Roman"/>
+          <w:sz w:val="24"/>
+        </w:rPr>
+        <w:t xml:space="preserve">wego z każdego miejsca w modelu, innymi słowy: czy model nie posiada żadnych miejsc terminalnych. </w:t>
+      </w:r>
+      <w:r>
+        <w:rPr>
+          <w:rFonts w:ascii="Times New Roman" w:hAnsi="Times New Roman" w:cs="Times New Roman"/>
+          <w:sz w:val="24"/>
+        </w:rPr>
+        <w:t xml:space="preserve">Ponieważ zaprezentowany model TCP działa w pętli przechodząc od stanu CLOSED przez procesy nawiązywania oraz zamykania połączenia, kończąc ponownie w stanie CLOSED, </w:t>
+      </w:r>
+      <w:r>
+        <w:rPr>
+          <w:rFonts w:ascii="Times New Roman" w:hAnsi="Times New Roman" w:cs="Times New Roman"/>
+          <w:sz w:val="24"/>
+        </w:rPr>
+        <w:t>właściwość</w:t>
+      </w:r>
+      <w:r>
+        <w:rPr>
+          <w:rFonts w:ascii="Times New Roman" w:hAnsi="Times New Roman" w:cs="Times New Roman"/>
+          <w:sz w:val="24"/>
+        </w:rPr>
+        <w:t xml:space="preserve"> ta jest spełniona. </w:t>
+      </w:r>
+    </w:p>
+    <w:p>
+      <w:pPr>
+        <w:pStyle w:val="Nagwek2"/>
+        <w:spacing w:after="120"/>
+        <w:ind w:left="578" w:hanging="578"/>
+        <w:rPr>
+          <w:rFonts w:ascii="Times New Roman" w:hAnsi="Times New Roman" w:cs="Times New Roman"/>
+          <w:b/>
+          <w:color w:val="auto"/>
+          <w:sz w:val="32"/>
+        </w:rPr>
+      </w:pPr>
+      <w:r>
+        <w:rPr>
+          <w:rFonts w:ascii="Times New Roman" w:hAnsi="Times New Roman" w:cs="Times New Roman"/>
+          <w:b/>
+          <w:color w:val="auto"/>
+          <w:sz w:val="28"/>
+        </w:rPr>
+        <w:t>Zachowawczość</w:t>
+      </w:r>
+    </w:p>
+    <w:p>
+      <w:pPr>
+        <w:spacing w:line="300" w:lineRule="auto"/>
+        <w:ind w:left="360"/>
+        <w:jc w:val="both"/>
+        <w:rPr>
+          <w:rFonts w:ascii="Times New Roman" w:hAnsi="Times New Roman" w:cs="Times New Roman"/>
+          <w:sz w:val="28"/>
+        </w:rPr>
+      </w:pPr>
+      <w:r>
+        <w:rPr>
+          <w:rFonts w:ascii="Times New Roman" w:hAnsi="Times New Roman" w:cs="Times New Roman"/>
+          <w:sz w:val="24"/>
+        </w:rPr>
         <w:t xml:space="preserve">Zachowawczość oznacza, że w każdym stanie sieci suma znaczników będzie niezmienna. </w:t>
       </w:r>
       <w:r>
@@ -3236,29 +3644,91 @@
     </w:p>
     <w:p>
       <w:pPr>
-        <w:pStyle w:val="Akapitzlist"/>
-        <w:spacing w:line="300" w:lineRule="auto"/>
-        <w:ind w:left="1440"/>
+        <w:pStyle w:val="Nagwek2"/>
+        <w:spacing w:after="120"/>
+        <w:ind w:left="578" w:hanging="578"/>
+        <w:rPr>
+          <w:rFonts w:ascii="Times New Roman" w:hAnsi="Times New Roman" w:cs="Times New Roman"/>
+          <w:b/>
+          <w:color w:val="auto"/>
+          <w:sz w:val="28"/>
+        </w:rPr>
+      </w:pPr>
+      <w:r>
+        <w:rPr>
+          <w:rFonts w:ascii="Times New Roman" w:hAnsi="Times New Roman" w:cs="Times New Roman"/>
+          <w:b/>
+          <w:color w:val="auto"/>
+          <w:sz w:val="28"/>
+        </w:rPr>
+        <w:lastRenderedPageBreak/>
+        <w:t>Żywotność</w:t>
+      </w:r>
+      <w:r>
+        <w:rPr>
+          <w:rFonts w:ascii="Times New Roman" w:hAnsi="Times New Roman" w:cs="Times New Roman"/>
+          <w:b/>
+          <w:color w:val="auto"/>
+          <w:sz w:val="28"/>
+        </w:rPr>
+        <w:t xml:space="preserve"> </w:t>
+      </w:r>
+      <w:r>
+        <w:rPr>
+          <w:rFonts w:ascii="Times New Roman" w:hAnsi="Times New Roman" w:cs="Times New Roman"/>
+          <w:b/>
+          <w:color w:val="auto"/>
+          <w:sz w:val="28"/>
+        </w:rPr>
+        <w:t>sieci</w:t>
+      </w:r>
+    </w:p>
+    <w:p>
+      <w:pPr>
+        <w:pStyle w:val="Nagwek2"/>
+        <w:spacing w:after="120"/>
+        <w:ind w:left="578" w:hanging="578"/>
+        <w:rPr>
+          <w:rFonts w:ascii="Times New Roman" w:hAnsi="Times New Roman" w:cs="Times New Roman"/>
+          <w:b/>
+          <w:color w:val="auto"/>
+          <w:sz w:val="28"/>
+        </w:rPr>
+      </w:pPr>
+      <w:r>
+        <w:rPr>
+          <w:rFonts w:ascii="Times New Roman" w:hAnsi="Times New Roman" w:cs="Times New Roman"/>
+          <w:b/>
+          <w:color w:val="auto"/>
+          <w:sz w:val="28"/>
+        </w:rPr>
+        <w:t xml:space="preserve">Żywotność </w:t>
+      </w:r>
+      <w:r>
+        <w:rPr>
+          <w:rFonts w:ascii="Times New Roman" w:hAnsi="Times New Roman" w:cs="Times New Roman"/>
+          <w:b/>
+          <w:color w:val="auto"/>
+          <w:sz w:val="28"/>
+        </w:rPr>
+        <w:t>miejsc i przejść</w:t>
+      </w:r>
+    </w:p>
+    <w:p>
+      <w:pPr>
+        <w:keepNext/>
         <w:jc w:val="center"/>
-        <w:rPr>
-          <w:rFonts w:ascii="Times New Roman" w:hAnsi="Times New Roman" w:cs="Times New Roman"/>
-          <w:b/>
-          <w:sz w:val="28"/>
-        </w:rPr>
-      </w:pPr>
-      <w:r>
-        <w:rPr>
-          <w:rFonts w:ascii="Times New Roman" w:hAnsi="Times New Roman" w:cs="Times New Roman"/>
-          <w:b/>
+      </w:pPr>
+      <w:r>
+        <w:rPr>
           <w:noProof/>
-          <w:sz w:val="28"/>
           <w:lang w:eastAsia="pl-PL"/>
         </w:rPr>
         <w:drawing>
-          <wp:inline distT="0" distB="0" distL="0" distR="0">
-            <wp:extent cx="2380615" cy="974725"/>
-            <wp:effectExtent l="0" t="0" r="635" b="0"/>
-            <wp:docPr id="7" name="Obraz 7"/>
+          <wp:inline distT="0" distB="0" distL="0" distR="0" wp14:anchorId="767DDD6C" wp14:editId="55A47823">
+            <wp:extent cx="5760720" cy="4585970"/>
+            <wp:effectExtent l="19050" t="19050" r="11430" b="24130"/>
+            <wp:docPr id="6" name="Obraz 6"/>
             <wp:cNvGraphicFramePr>
               <a:graphicFrameLocks xmlns:a="http://schemas.openxmlformats.org/drawingml/2006/main" noChangeAspect="1"/>
             </wp:cNvGraphicFramePr>
@@ -3266,10 +3736,8 @@
               <a:graphicData uri="http://schemas.openxmlformats.org/drawingml/2006/picture">
                 <pic:pic xmlns:pic="http://schemas.openxmlformats.org/drawingml/2006/picture">
                   <pic:nvPicPr>
-                    <pic:cNvPr id="0" name="Picture 4"/>
-                    <pic:cNvPicPr>
-                      <a:picLocks noChangeAspect="1" noChangeArrowheads="1"/>
-                    </pic:cNvPicPr>
+                    <pic:cNvPr id="6" name="zywotnosc-miejsc-przejsc.png"/>
+                    <pic:cNvPicPr/>
                   </pic:nvPicPr>
                   <pic:blipFill>
                     <a:blip r:embed="rId8">
@@ -3279,22 +3747,22 @@
                         </a:ext>
                       </a:extLst>
                     </a:blip>
-                    <a:srcRect/>
                     <a:stretch>
                       <a:fillRect/>
                     </a:stretch>
                   </pic:blipFill>
-                  <pic:spPr bwMode="auto">
+                  <pic:spPr>
                     <a:xfrm>
                       <a:off x="0" y="0"/>
-                      <a:ext cx="2380615" cy="974725"/>
+                      <a:ext cx="5760720" cy="4585970"/>
                     </a:xfrm>
                     <a:prstGeom prst="rect">
                       <a:avLst/>
                     </a:prstGeom>
-                    <a:noFill/>
                     <a:ln>
-                      <a:noFill/>
+                      <a:solidFill>
+                        <a:schemeClr val="tx1"/>
+                      </a:solidFill>
                     </a:ln>
                   </pic:spPr>
                 </pic:pic>
@@ -3306,72 +3774,124 @@
     </w:p>
     <w:p>
       <w:pPr>
-        <w:pStyle w:val="Akapitzlist"/>
-        <w:numPr>
-          <w:ilvl w:val="1"/>
-          <w:numId w:val="4"/>
-        </w:numPr>
-        <w:spacing w:line="300" w:lineRule="auto"/>
-        <w:rPr>
-          <w:rFonts w:ascii="Times New Roman" w:hAnsi="Times New Roman" w:cs="Times New Roman"/>
-          <w:b/>
+        <w:pStyle w:val="Legenda"/>
+        <w:jc w:val="center"/>
+        <w:rPr>
+          <w:rFonts w:ascii="Times New Roman" w:hAnsi="Times New Roman" w:cs="Times New Roman"/>
+          <w:i w:val="0"/>
+          <w:color w:val="auto"/>
+          <w:sz w:val="20"/>
+        </w:rPr>
+      </w:pPr>
+      <w:r>
+        <w:rPr>
+          <w:rFonts w:ascii="Times New Roman" w:hAnsi="Times New Roman" w:cs="Times New Roman"/>
+          <w:b/>
+          <w:i w:val="0"/>
+          <w:color w:val="auto"/>
+          <w:sz w:val="20"/>
+        </w:rPr>
+        <w:t>Rysunek 3.</w:t>
+      </w:r>
+      <w:r>
+        <w:rPr>
+          <w:rFonts w:ascii="Times New Roman" w:hAnsi="Times New Roman" w:cs="Times New Roman"/>
+          <w:b/>
+          <w:i w:val="0"/>
+          <w:color w:val="auto"/>
+          <w:sz w:val="20"/>
+        </w:rPr>
+        <w:fldChar w:fldCharType="begin"/>
+      </w:r>
+      <w:r>
+        <w:rPr>
+          <w:rFonts w:ascii="Times New Roman" w:hAnsi="Times New Roman" w:cs="Times New Roman"/>
+          <w:b/>
+          <w:i w:val="0"/>
+          <w:color w:val="auto"/>
+          <w:sz w:val="20"/>
+        </w:rPr>
+        <w:instrText xml:space="preserve"> SEQ Rysunek \* ARABIC \s 1 </w:instrText>
+      </w:r>
+      <w:r>
+        <w:rPr>
+          <w:rFonts w:ascii="Times New Roman" w:hAnsi="Times New Roman" w:cs="Times New Roman"/>
+          <w:b/>
+          <w:i w:val="0"/>
+          <w:color w:val="auto"/>
+          <w:sz w:val="20"/>
+        </w:rPr>
+        <w:fldChar w:fldCharType="separate"/>
+      </w:r>
+      <w:r>
+        <w:rPr>
+          <w:rFonts w:ascii="Times New Roman" w:hAnsi="Times New Roman" w:cs="Times New Roman"/>
+          <w:b/>
+          <w:i w:val="0"/>
+          <w:noProof/>
+          <w:color w:val="auto"/>
+          <w:sz w:val="20"/>
+        </w:rPr>
+        <w:t>2</w:t>
+      </w:r>
+      <w:r>
+        <w:rPr>
+          <w:rFonts w:ascii="Times New Roman" w:hAnsi="Times New Roman" w:cs="Times New Roman"/>
+          <w:b/>
+          <w:i w:val="0"/>
+          <w:color w:val="auto"/>
+          <w:sz w:val="20"/>
+        </w:rPr>
+        <w:fldChar w:fldCharType="end"/>
+      </w:r>
+      <w:r>
+        <w:rPr>
+          <w:rFonts w:ascii="Times New Roman" w:hAnsi="Times New Roman" w:cs="Times New Roman"/>
+          <w:b/>
+          <w:i w:val="0"/>
+          <w:color w:val="auto"/>
+          <w:sz w:val="20"/>
+        </w:rPr>
+        <w:t xml:space="preserve"> </w:t>
+      </w:r>
+      <w:r>
+        <w:rPr>
+          <w:rFonts w:ascii="Times New Roman" w:hAnsi="Times New Roman" w:cs="Times New Roman"/>
+          <w:i w:val="0"/>
+          <w:color w:val="auto"/>
+          <w:sz w:val="20"/>
+        </w:rPr>
+        <w:t>Żywotność poszczególnych miejsc i przejść</w:t>
+      </w:r>
+    </w:p>
+    <w:p>
+      <w:pPr>
+        <w:pStyle w:val="Styl1"/>
+        <w:rPr>
           <w:sz w:val="28"/>
         </w:rPr>
       </w:pPr>
       <w:r>
-        <w:rPr>
-          <w:rFonts w:ascii="Times New Roman" w:hAnsi="Times New Roman" w:cs="Times New Roman"/>
-          <w:b/>
-          <w:sz w:val="28"/>
-        </w:rPr>
-        <w:t xml:space="preserve"> </w:t>
-      </w:r>
-      <w:r>
-        <w:rPr>
-          <w:rFonts w:ascii="Times New Roman" w:hAnsi="Times New Roman" w:cs="Times New Roman"/>
-          <w:b/>
-          <w:sz w:val="24"/>
-        </w:rPr>
-        <w:t>Żywotność</w:t>
-      </w:r>
-    </w:p>
-    <w:p>
-      <w:pPr>
-        <w:spacing w:line="300" w:lineRule="auto"/>
-        <w:ind w:left="360"/>
-        <w:rPr>
-          <w:rFonts w:ascii="Times New Roman" w:hAnsi="Times New Roman" w:cs="Times New Roman"/>
-          <w:b/>
-          <w:sz w:val="28"/>
-        </w:rPr>
-      </w:pPr>
-    </w:p>
-    <w:p>
-      <w:pPr>
-        <w:pStyle w:val="Akapitzlist"/>
-        <w:spacing w:line="300" w:lineRule="auto"/>
-        <w:ind w:left="1440"/>
+        <w:lastRenderedPageBreak/>
+        <w:t>Graf osiągalności/pokrycia</w:t>
+      </w:r>
+    </w:p>
+    <w:p>
+      <w:pPr>
+        <w:keepNext/>
         <w:jc w:val="center"/>
-        <w:rPr>
-          <w:rFonts w:ascii="Times New Roman" w:hAnsi="Times New Roman" w:cs="Times New Roman"/>
-          <w:b/>
-          <w:sz w:val="28"/>
-        </w:rPr>
-      </w:pPr>
-      <w:r>
-        <w:rPr>
-          <w:rFonts w:ascii="Times New Roman" w:hAnsi="Times New Roman" w:cs="Times New Roman"/>
-          <w:b/>
+      </w:pPr>
+      <w:r>
+        <w:rPr>
           <w:noProof/>
-          <w:sz w:val="28"/>
           <w:lang w:eastAsia="pl-PL"/>
         </w:rPr>
         <w:lastRenderedPageBreak/>
         <w:drawing>
-          <wp:inline distT="0" distB="0" distL="0" distR="0">
-            <wp:extent cx="2406650" cy="991870"/>
-            <wp:effectExtent l="0" t="0" r="0" b="0"/>
-            <wp:docPr id="9" name="Obraz 9"/>
+          <wp:inline distT="0" distB="0" distL="0" distR="0" wp14:anchorId="1B59D005" wp14:editId="5F8E1054">
+            <wp:extent cx="3295650" cy="8892540"/>
+            <wp:effectExtent l="0" t="0" r="0" b="3810"/>
+            <wp:docPr id="8" name="Obraz 8"/>
             <wp:cNvGraphicFramePr>
               <a:graphicFrameLocks xmlns:a="http://schemas.openxmlformats.org/drawingml/2006/main" noChangeAspect="1"/>
             </wp:cNvGraphicFramePr>
@@ -3379,10 +3899,8 @@
               <a:graphicData uri="http://schemas.openxmlformats.org/drawingml/2006/picture">
                 <pic:pic xmlns:pic="http://schemas.openxmlformats.org/drawingml/2006/picture">
                   <pic:nvPicPr>
-                    <pic:cNvPr id="0" name="Picture 6"/>
-                    <pic:cNvPicPr>
-                      <a:picLocks noChangeAspect="1" noChangeArrowheads="1"/>
-                    </pic:cNvPicPr>
+                    <pic:cNvPr id="8" name="graf_osiagalnosci.png"/>
+                    <pic:cNvPicPr/>
                   </pic:nvPicPr>
                   <pic:blipFill>
                     <a:blip r:embed="rId9">
@@ -3392,23 +3910,18 @@
                         </a:ext>
                       </a:extLst>
                     </a:blip>
-                    <a:srcRect/>
                     <a:stretch>
                       <a:fillRect/>
                     </a:stretch>
                   </pic:blipFill>
-                  <pic:spPr bwMode="auto">
+                  <pic:spPr>
                     <a:xfrm>
                       <a:off x="0" y="0"/>
-                      <a:ext cx="2406650" cy="991870"/>
+                      <a:ext cx="3295650" cy="8892540"/>
                     </a:xfrm>
                     <a:prstGeom prst="rect">
                       <a:avLst/>
                     </a:prstGeom>
-                    <a:noFill/>
-                    <a:ln>
-                      <a:noFill/>
-                    </a:ln>
                   </pic:spPr>
                 </pic:pic>
               </a:graphicData>
@@ -3419,14 +3932,36 @@
     </w:p>
     <w:p>
       <w:pPr>
-        <w:spacing w:line="300" w:lineRule="auto"/>
-        <w:ind w:left="1080"/>
-        <w:rPr>
-          <w:rFonts w:ascii="Times New Roman" w:hAnsi="Times New Roman" w:cs="Times New Roman"/>
-          <w:b/>
-          <w:sz w:val="28"/>
-        </w:rPr>
-      </w:pPr>
+        <w:pStyle w:val="Legenda"/>
+        <w:jc w:val="center"/>
+        <w:rPr>
+          <w:rFonts w:ascii="Times New Roman" w:hAnsi="Times New Roman" w:cs="Times New Roman"/>
+          <w:b/>
+          <w:i w:val="0"/>
+          <w:color w:val="auto"/>
+          <w:sz w:val="20"/>
+        </w:rPr>
+      </w:pPr>
+      <w:r>
+        <w:rPr>
+          <w:rFonts w:ascii="Times New Roman" w:hAnsi="Times New Roman" w:cs="Times New Roman"/>
+          <w:b/>
+          <w:i w:val="0"/>
+          <w:color w:val="auto"/>
+          <w:sz w:val="20"/>
+        </w:rPr>
+        <w:lastRenderedPageBreak/>
+        <w:t>Rysunek 4.1</w:t>
+      </w:r>
+      <w:r>
+        <w:rPr>
+          <w:rFonts w:ascii="Times New Roman" w:hAnsi="Times New Roman" w:cs="Times New Roman"/>
+          <w:i w:val="0"/>
+          <w:color w:val="auto"/>
+          <w:sz w:val="20"/>
+        </w:rPr>
+        <w:t xml:space="preserve"> Graf pokrycia/osiągalności dla modelu TCP</w:t>
+      </w:r>
     </w:p>
     <w:sectPr>
       <w:pgSz w:w="11906" w:h="16838"/>
@@ -3441,6 +3976,194 @@
 <file path=word/numbering.xml><?xml version="1.0" encoding="utf-8"?>
 <w:numbering xmlns:wpc="http://schemas.microsoft.com/office/word/2010/wordprocessingCanvas" xmlns:mc="http://schemas.openxmlformats.org/markup-compatibility/2006" xmlns:o="urn:schemas-microsoft-com:office:office" xmlns:r="http://schemas.openxmlformats.org/officeDocument/2006/relationships" xmlns:m="http://schemas.openxmlformats.org/officeDocument/2006/math" xmlns:v="urn:schemas-microsoft-com:vml" xmlns:wp14="http://schemas.microsoft.com/office/word/2010/wordprocessingDrawing" xmlns:wp="http://schemas.openxmlformats.org/drawingml/2006/wordprocessingDrawing" xmlns:w10="urn:schemas-microsoft-com:office:word" xmlns:w="http://schemas.openxmlformats.org/wordprocessingml/2006/main" xmlns:w14="http://schemas.microsoft.com/office/word/2010/wordml" xmlns:w15="http://schemas.microsoft.com/office/word/2012/wordml" xmlns:wpg="http://schemas.microsoft.com/office/word/2010/wordprocessingGroup" xmlns:wpi="http://schemas.microsoft.com/office/word/2010/wordprocessingInk" xmlns:wne="http://schemas.microsoft.com/office/word/2006/wordml" xmlns:wps="http://schemas.microsoft.com/office/word/2010/wordprocessingShape" mc:Ignorable="w14 w15 wp14">
   <w:abstractNum w:abstractNumId="0" w15:restartNumberingAfterBreak="0">
+    <w:nsid w:val="0B5A22AB"/>
+    <w:multiLevelType w:val="multilevel"/>
+    <w:tmpl w:val="0415001F"/>
+    <w:lvl w:ilvl="0">
+      <w:start w:val="1"/>
+      <w:numFmt w:val="decimal"/>
+      <w:lvlText w:val="%1."/>
+      <w:lvlJc w:val="left"/>
+      <w:pPr>
+        <w:ind w:left="360" w:hanging="360"/>
+      </w:pPr>
+    </w:lvl>
+    <w:lvl w:ilvl="1">
+      <w:start w:val="1"/>
+      <w:numFmt w:val="decimal"/>
+      <w:lvlText w:val="%1.%2."/>
+      <w:lvlJc w:val="left"/>
+      <w:pPr>
+        <w:ind w:left="792" w:hanging="432"/>
+      </w:pPr>
+    </w:lvl>
+    <w:lvl w:ilvl="2">
+      <w:start w:val="1"/>
+      <w:numFmt w:val="decimal"/>
+      <w:lvlText w:val="%1.%2.%3."/>
+      <w:lvlJc w:val="left"/>
+      <w:pPr>
+        <w:ind w:left="1224" w:hanging="504"/>
+      </w:pPr>
+    </w:lvl>
+    <w:lvl w:ilvl="3">
+      <w:start w:val="1"/>
+      <w:numFmt w:val="decimal"/>
+      <w:lvlText w:val="%1.%2.%3.%4."/>
+      <w:lvlJc w:val="left"/>
+      <w:pPr>
+        <w:ind w:left="1728" w:hanging="648"/>
+      </w:pPr>
+    </w:lvl>
+    <w:lvl w:ilvl="4">
+      <w:start w:val="1"/>
+      <w:numFmt w:val="decimal"/>
+      <w:lvlText w:val="%1.%2.%3.%4.%5."/>
+      <w:lvlJc w:val="left"/>
+      <w:pPr>
+        <w:ind w:left="2232" w:hanging="792"/>
+      </w:pPr>
+    </w:lvl>
+    <w:lvl w:ilvl="5">
+      <w:start w:val="1"/>
+      <w:numFmt w:val="decimal"/>
+      <w:lvlText w:val="%1.%2.%3.%4.%5.%6."/>
+      <w:lvlJc w:val="left"/>
+      <w:pPr>
+        <w:ind w:left="2736" w:hanging="936"/>
+      </w:pPr>
+    </w:lvl>
+    <w:lvl w:ilvl="6">
+      <w:start w:val="1"/>
+      <w:numFmt w:val="decimal"/>
+      <w:lvlText w:val="%1.%2.%3.%4.%5.%6.%7."/>
+      <w:lvlJc w:val="left"/>
+      <w:pPr>
+        <w:ind w:left="3240" w:hanging="1080"/>
+      </w:pPr>
+    </w:lvl>
+    <w:lvl w:ilvl="7">
+      <w:start w:val="1"/>
+      <w:numFmt w:val="decimal"/>
+      <w:lvlText w:val="%1.%2.%3.%4.%5.%6.%7.%8."/>
+      <w:lvlJc w:val="left"/>
+      <w:pPr>
+        <w:ind w:left="3744" w:hanging="1224"/>
+      </w:pPr>
+    </w:lvl>
+    <w:lvl w:ilvl="8">
+      <w:start w:val="1"/>
+      <w:numFmt w:val="decimal"/>
+      <w:lvlText w:val="%1.%2.%3.%4.%5.%6.%7.%8.%9."/>
+      <w:lvlJc w:val="left"/>
+      <w:pPr>
+        <w:ind w:left="4320" w:hanging="1440"/>
+      </w:pPr>
+    </w:lvl>
+  </w:abstractNum>
+  <w:abstractNum w:abstractNumId="1" w15:restartNumberingAfterBreak="0">
+    <w:nsid w:val="0BE2049D"/>
+    <w:multiLevelType w:val="multilevel"/>
+    <w:tmpl w:val="3446DA5A"/>
+    <w:lvl w:ilvl="0">
+      <w:start w:val="1"/>
+      <w:numFmt w:val="decimal"/>
+      <w:pStyle w:val="Nagwek1"/>
+      <w:lvlText w:val="%1"/>
+      <w:lvlJc w:val="left"/>
+      <w:pPr>
+        <w:ind w:left="432" w:hanging="432"/>
+      </w:pPr>
+    </w:lvl>
+    <w:lvl w:ilvl="1">
+      <w:start w:val="1"/>
+      <w:numFmt w:val="decimal"/>
+      <w:pStyle w:val="Nagwek2"/>
+      <w:lvlText w:val="%1.%2"/>
+      <w:lvlJc w:val="left"/>
+      <w:pPr>
+        <w:ind w:left="1002" w:hanging="576"/>
+      </w:pPr>
+      <w:rPr>
+        <w:rFonts w:ascii="Times New Roman" w:hAnsi="Times New Roman" w:cs="Times New Roman" w:hint="default"/>
+        <w:b/>
+        <w:color w:val="auto"/>
+        <w:sz w:val="28"/>
+        <w:szCs w:val="28"/>
+      </w:rPr>
+    </w:lvl>
+    <w:lvl w:ilvl="2">
+      <w:start w:val="1"/>
+      <w:numFmt w:val="decimal"/>
+      <w:pStyle w:val="Nagwek3"/>
+      <w:lvlText w:val="%1.%2.%3"/>
+      <w:lvlJc w:val="left"/>
+      <w:pPr>
+        <w:ind w:left="720" w:hanging="720"/>
+      </w:pPr>
+    </w:lvl>
+    <w:lvl w:ilvl="3">
+      <w:start w:val="1"/>
+      <w:numFmt w:val="decimal"/>
+      <w:pStyle w:val="Nagwek4"/>
+      <w:lvlText w:val="%1.%2.%3.%4"/>
+      <w:lvlJc w:val="left"/>
+      <w:pPr>
+        <w:ind w:left="864" w:hanging="864"/>
+      </w:pPr>
+    </w:lvl>
+    <w:lvl w:ilvl="4">
+      <w:start w:val="1"/>
+      <w:numFmt w:val="decimal"/>
+      <w:pStyle w:val="Nagwek5"/>
+      <w:lvlText w:val="%1.%2.%3.%4.%5"/>
+      <w:lvlJc w:val="left"/>
+      <w:pPr>
+        <w:ind w:left="1008" w:hanging="1008"/>
+      </w:pPr>
+    </w:lvl>
+    <w:lvl w:ilvl="5">
+      <w:start w:val="1"/>
+      <w:numFmt w:val="decimal"/>
+      <w:pStyle w:val="Nagwek6"/>
+      <w:lvlText w:val="%1.%2.%3.%4.%5.%6"/>
+      <w:lvlJc w:val="left"/>
+      <w:pPr>
+        <w:ind w:left="1152" w:hanging="1152"/>
+      </w:pPr>
+    </w:lvl>
+    <w:lvl w:ilvl="6">
+      <w:start w:val="1"/>
+      <w:numFmt w:val="decimal"/>
+      <w:pStyle w:val="Nagwek7"/>
+      <w:lvlText w:val="%1.%2.%3.%4.%5.%6.%7"/>
+      <w:lvlJc w:val="left"/>
+      <w:pPr>
+        <w:ind w:left="1296" w:hanging="1296"/>
+      </w:pPr>
+    </w:lvl>
+    <w:lvl w:ilvl="7">
+      <w:start w:val="1"/>
+      <w:numFmt w:val="decimal"/>
+      <w:pStyle w:val="Nagwek8"/>
+      <w:lvlText w:val="%1.%2.%3.%4.%5.%6.%7.%8"/>
+      <w:lvlJc w:val="left"/>
+      <w:pPr>
+        <w:ind w:left="1440" w:hanging="1440"/>
+      </w:pPr>
+    </w:lvl>
+    <w:lvl w:ilvl="8">
+      <w:start w:val="1"/>
+      <w:numFmt w:val="decimal"/>
+      <w:pStyle w:val="Nagwek9"/>
+      <w:lvlText w:val="%1.%2.%3.%4.%5.%6.%7.%8.%9"/>
+      <w:lvlJc w:val="left"/>
+      <w:pPr>
+        <w:ind w:left="1584" w:hanging="1584"/>
+      </w:pPr>
+    </w:lvl>
+  </w:abstractNum>
+  <w:abstractNum w:abstractNumId="2" w15:restartNumberingAfterBreak="0">
     <w:nsid w:val="117E4F18"/>
     <w:multiLevelType w:val="hybridMultilevel"/>
     <w:tmpl w:val="8F7C1658"/>
@@ -3529,7 +4252,269 @@
       </w:pPr>
     </w:lvl>
   </w:abstractNum>
-  <w:abstractNum w:abstractNumId="1" w15:restartNumberingAfterBreak="0">
+  <w:abstractNum w:abstractNumId="3" w15:restartNumberingAfterBreak="0">
+    <w:nsid w:val="18C57FAA"/>
+    <w:multiLevelType w:val="multilevel"/>
+    <w:tmpl w:val="0415001F"/>
+    <w:lvl w:ilvl="0">
+      <w:start w:val="1"/>
+      <w:numFmt w:val="decimal"/>
+      <w:lvlText w:val="%1."/>
+      <w:lvlJc w:val="left"/>
+      <w:pPr>
+        <w:ind w:left="360" w:hanging="360"/>
+      </w:pPr>
+    </w:lvl>
+    <w:lvl w:ilvl="1">
+      <w:start w:val="1"/>
+      <w:numFmt w:val="decimal"/>
+      <w:lvlText w:val="%1.%2."/>
+      <w:lvlJc w:val="left"/>
+      <w:pPr>
+        <w:ind w:left="792" w:hanging="432"/>
+      </w:pPr>
+    </w:lvl>
+    <w:lvl w:ilvl="2">
+      <w:start w:val="1"/>
+      <w:numFmt w:val="decimal"/>
+      <w:lvlText w:val="%1.%2.%3."/>
+      <w:lvlJc w:val="left"/>
+      <w:pPr>
+        <w:ind w:left="1224" w:hanging="504"/>
+      </w:pPr>
+    </w:lvl>
+    <w:lvl w:ilvl="3">
+      <w:start w:val="1"/>
+      <w:numFmt w:val="decimal"/>
+      <w:lvlText w:val="%1.%2.%3.%4."/>
+      <w:lvlJc w:val="left"/>
+      <w:pPr>
+        <w:ind w:left="1728" w:hanging="648"/>
+      </w:pPr>
+    </w:lvl>
+    <w:lvl w:ilvl="4">
+      <w:start w:val="1"/>
+      <w:numFmt w:val="decimal"/>
+      <w:lvlText w:val="%1.%2.%3.%4.%5."/>
+      <w:lvlJc w:val="left"/>
+      <w:pPr>
+        <w:ind w:left="2232" w:hanging="792"/>
+      </w:pPr>
+    </w:lvl>
+    <w:lvl w:ilvl="5">
+      <w:start w:val="1"/>
+      <w:numFmt w:val="decimal"/>
+      <w:lvlText w:val="%1.%2.%3.%4.%5.%6."/>
+      <w:lvlJc w:val="left"/>
+      <w:pPr>
+        <w:ind w:left="2736" w:hanging="936"/>
+      </w:pPr>
+    </w:lvl>
+    <w:lvl w:ilvl="6">
+      <w:start w:val="1"/>
+      <w:numFmt w:val="decimal"/>
+      <w:lvlText w:val="%1.%2.%3.%4.%5.%6.%7."/>
+      <w:lvlJc w:val="left"/>
+      <w:pPr>
+        <w:ind w:left="3240" w:hanging="1080"/>
+      </w:pPr>
+    </w:lvl>
+    <w:lvl w:ilvl="7">
+      <w:start w:val="1"/>
+      <w:numFmt w:val="decimal"/>
+      <w:lvlText w:val="%1.%2.%3.%4.%5.%6.%7.%8."/>
+      <w:lvlJc w:val="left"/>
+      <w:pPr>
+        <w:ind w:left="3744" w:hanging="1224"/>
+      </w:pPr>
+    </w:lvl>
+    <w:lvl w:ilvl="8">
+      <w:start w:val="1"/>
+      <w:numFmt w:val="decimal"/>
+      <w:lvlText w:val="%1.%2.%3.%4.%5.%6.%7.%8.%9."/>
+      <w:lvlJc w:val="left"/>
+      <w:pPr>
+        <w:ind w:left="4320" w:hanging="1440"/>
+      </w:pPr>
+    </w:lvl>
+  </w:abstractNum>
+  <w:abstractNum w:abstractNumId="4" w15:restartNumberingAfterBreak="0">
+    <w:nsid w:val="25EC03E1"/>
+    <w:multiLevelType w:val="multilevel"/>
+    <w:tmpl w:val="04407938"/>
+    <w:lvl w:ilvl="0">
+      <w:start w:val="1"/>
+      <w:numFmt w:val="decimal"/>
+      <w:lvlText w:val="%1."/>
+      <w:lvlJc w:val="left"/>
+      <w:pPr>
+        <w:ind w:left="360" w:hanging="360"/>
+      </w:pPr>
+    </w:lvl>
+    <w:lvl w:ilvl="1">
+      <w:start w:val="1"/>
+      <w:numFmt w:val="decimal"/>
+      <w:lvlText w:val="%1.%2."/>
+      <w:lvlJc w:val="left"/>
+      <w:pPr>
+        <w:ind w:left="792" w:hanging="432"/>
+      </w:pPr>
+      <w:rPr>
+        <w:sz w:val="24"/>
+        <w:szCs w:val="24"/>
+      </w:rPr>
+    </w:lvl>
+    <w:lvl w:ilvl="2">
+      <w:start w:val="1"/>
+      <w:numFmt w:val="decimal"/>
+      <w:lvlText w:val="%1.%2.%3."/>
+      <w:lvlJc w:val="left"/>
+      <w:pPr>
+        <w:ind w:left="1224" w:hanging="504"/>
+      </w:pPr>
+    </w:lvl>
+    <w:lvl w:ilvl="3">
+      <w:start w:val="1"/>
+      <w:numFmt w:val="decimal"/>
+      <w:lvlText w:val="%1.%2.%3.%4."/>
+      <w:lvlJc w:val="left"/>
+      <w:pPr>
+        <w:ind w:left="1728" w:hanging="648"/>
+      </w:pPr>
+    </w:lvl>
+    <w:lvl w:ilvl="4">
+      <w:start w:val="1"/>
+      <w:numFmt w:val="decimal"/>
+      <w:lvlText w:val="%1.%2.%3.%4.%5."/>
+      <w:lvlJc w:val="left"/>
+      <w:pPr>
+        <w:ind w:left="2232" w:hanging="792"/>
+      </w:pPr>
+    </w:lvl>
+    <w:lvl w:ilvl="5">
+      <w:start w:val="1"/>
+      <w:numFmt w:val="decimal"/>
+      <w:lvlText w:val="%1.%2.%3.%4.%5.%6."/>
+      <w:lvlJc w:val="left"/>
+      <w:pPr>
+        <w:ind w:left="2736" w:hanging="936"/>
+      </w:pPr>
+    </w:lvl>
+    <w:lvl w:ilvl="6">
+      <w:start w:val="1"/>
+      <w:numFmt w:val="decimal"/>
+      <w:lvlText w:val="%1.%2.%3.%4.%5.%6.%7."/>
+      <w:lvlJc w:val="left"/>
+      <w:pPr>
+        <w:ind w:left="3240" w:hanging="1080"/>
+      </w:pPr>
+    </w:lvl>
+    <w:lvl w:ilvl="7">
+      <w:start w:val="1"/>
+      <w:numFmt w:val="decimal"/>
+      <w:lvlText w:val="%1.%2.%3.%4.%5.%6.%7.%8."/>
+      <w:lvlJc w:val="left"/>
+      <w:pPr>
+        <w:ind w:left="3744" w:hanging="1224"/>
+      </w:pPr>
+    </w:lvl>
+    <w:lvl w:ilvl="8">
+      <w:start w:val="1"/>
+      <w:numFmt w:val="decimal"/>
+      <w:lvlText w:val="%1.%2.%3.%4.%5.%6.%7.%8.%9."/>
+      <w:lvlJc w:val="left"/>
+      <w:pPr>
+        <w:ind w:left="4320" w:hanging="1440"/>
+      </w:pPr>
+    </w:lvl>
+  </w:abstractNum>
+  <w:abstractNum w:abstractNumId="5" w15:restartNumberingAfterBreak="0">
+    <w:nsid w:val="402801A2"/>
+    <w:multiLevelType w:val="multilevel"/>
+    <w:tmpl w:val="0415001F"/>
+    <w:lvl w:ilvl="0">
+      <w:start w:val="1"/>
+      <w:numFmt w:val="decimal"/>
+      <w:lvlText w:val="%1."/>
+      <w:lvlJc w:val="left"/>
+      <w:pPr>
+        <w:ind w:left="720" w:hanging="360"/>
+      </w:pPr>
+    </w:lvl>
+    <w:lvl w:ilvl="1">
+      <w:start w:val="1"/>
+      <w:numFmt w:val="decimal"/>
+      <w:lvlText w:val="%1.%2."/>
+      <w:lvlJc w:val="left"/>
+      <w:pPr>
+        <w:ind w:left="1152" w:hanging="432"/>
+      </w:pPr>
+    </w:lvl>
+    <w:lvl w:ilvl="2">
+      <w:start w:val="1"/>
+      <w:numFmt w:val="decimal"/>
+      <w:lvlText w:val="%1.%2.%3."/>
+      <w:lvlJc w:val="left"/>
+      <w:pPr>
+        <w:ind w:left="1584" w:hanging="504"/>
+      </w:pPr>
+    </w:lvl>
+    <w:lvl w:ilvl="3">
+      <w:start w:val="1"/>
+      <w:numFmt w:val="decimal"/>
+      <w:lvlText w:val="%1.%2.%3.%4."/>
+      <w:lvlJc w:val="left"/>
+      <w:pPr>
+        <w:ind w:left="2088" w:hanging="648"/>
+      </w:pPr>
+    </w:lvl>
+    <w:lvl w:ilvl="4">
+      <w:start w:val="1"/>
+      <w:numFmt w:val="decimal"/>
+      <w:lvlText w:val="%1.%2.%3.%4.%5."/>
+      <w:lvlJc w:val="left"/>
+      <w:pPr>
+        <w:ind w:left="2592" w:hanging="792"/>
+      </w:pPr>
+    </w:lvl>
+    <w:lvl w:ilvl="5">
+      <w:start w:val="1"/>
+      <w:numFmt w:val="decimal"/>
+      <w:lvlText w:val="%1.%2.%3.%4.%5.%6."/>
+      <w:lvlJc w:val="left"/>
+      <w:pPr>
+        <w:ind w:left="3096" w:hanging="936"/>
+      </w:pPr>
+    </w:lvl>
+    <w:lvl w:ilvl="6">
+      <w:start w:val="1"/>
+      <w:numFmt w:val="decimal"/>
+      <w:lvlText w:val="%1.%2.%3.%4.%5.%6.%7."/>
+      <w:lvlJc w:val="left"/>
+      <w:pPr>
+        <w:ind w:left="3600" w:hanging="1080"/>
+      </w:pPr>
+    </w:lvl>
+    <w:lvl w:ilvl="7">
+      <w:start w:val="1"/>
+      <w:numFmt w:val="decimal"/>
+      <w:lvlText w:val="%1.%2.%3.%4.%5.%6.%7.%8."/>
+      <w:lvlJc w:val="left"/>
+      <w:pPr>
+        <w:ind w:left="4104" w:hanging="1224"/>
+      </w:pPr>
+    </w:lvl>
+    <w:lvl w:ilvl="8">
+      <w:start w:val="1"/>
+      <w:numFmt w:val="decimal"/>
+      <w:lvlText w:val="%1.%2.%3.%4.%5.%6.%7.%8.%9."/>
+      <w:lvlJc w:val="left"/>
+      <w:pPr>
+        <w:ind w:left="4680" w:hanging="1440"/>
+      </w:pPr>
+    </w:lvl>
+  </w:abstractNum>
+  <w:abstractNum w:abstractNumId="6" w15:restartNumberingAfterBreak="0">
     <w:nsid w:val="4A4A35BC"/>
     <w:multiLevelType w:val="hybridMultilevel"/>
     <w:tmpl w:val="3584785C"/>
@@ -3615,7 +4600,7 @@
       </w:pPr>
     </w:lvl>
   </w:abstractNum>
-  <w:abstractNum w:abstractNumId="2" w15:restartNumberingAfterBreak="0">
+  <w:abstractNum w:abstractNumId="7" w15:restartNumberingAfterBreak="0">
     <w:nsid w:val="62854A49"/>
     <w:multiLevelType w:val="hybridMultilevel"/>
     <w:tmpl w:val="1408BF8C"/>
@@ -3701,7 +4686,97 @@
       </w:pPr>
     </w:lvl>
   </w:abstractNum>
-  <w:abstractNum w:abstractNumId="3" w15:restartNumberingAfterBreak="0">
+  <w:abstractNum w:abstractNumId="8" w15:restartNumberingAfterBreak="0">
+    <w:nsid w:val="72004184"/>
+    <w:multiLevelType w:val="multilevel"/>
+    <w:tmpl w:val="04407938"/>
+    <w:lvl w:ilvl="0">
+      <w:start w:val="1"/>
+      <w:numFmt w:val="decimal"/>
+      <w:lvlText w:val="%1."/>
+      <w:lvlJc w:val="left"/>
+      <w:pPr>
+        <w:ind w:left="360" w:hanging="360"/>
+      </w:pPr>
+    </w:lvl>
+    <w:lvl w:ilvl="1">
+      <w:start w:val="1"/>
+      <w:numFmt w:val="decimal"/>
+      <w:lvlText w:val="%1.%2."/>
+      <w:lvlJc w:val="left"/>
+      <w:pPr>
+        <w:ind w:left="792" w:hanging="432"/>
+      </w:pPr>
+      <w:rPr>
+        <w:sz w:val="24"/>
+        <w:szCs w:val="24"/>
+      </w:rPr>
+    </w:lvl>
+    <w:lvl w:ilvl="2">
+      <w:start w:val="1"/>
+      <w:numFmt w:val="decimal"/>
+      <w:lvlText w:val="%1.%2.%3."/>
+      <w:lvlJc w:val="left"/>
+      <w:pPr>
+        <w:ind w:left="1224" w:hanging="504"/>
+      </w:pPr>
+    </w:lvl>
+    <w:lvl w:ilvl="3">
+      <w:start w:val="1"/>
+      <w:numFmt w:val="decimal"/>
+      <w:lvlText w:val="%1.%2.%3.%4."/>
+      <w:lvlJc w:val="left"/>
+      <w:pPr>
+        <w:ind w:left="1728" w:hanging="648"/>
+      </w:pPr>
+    </w:lvl>
+    <w:lvl w:ilvl="4">
+      <w:start w:val="1"/>
+      <w:numFmt w:val="decimal"/>
+      <w:lvlText w:val="%1.%2.%3.%4.%5."/>
+      <w:lvlJc w:val="left"/>
+      <w:pPr>
+        <w:ind w:left="2232" w:hanging="792"/>
+      </w:pPr>
+    </w:lvl>
+    <w:lvl w:ilvl="5">
+      <w:start w:val="1"/>
+      <w:numFmt w:val="decimal"/>
+      <w:lvlText w:val="%1.%2.%3.%4.%5.%6."/>
+      <w:lvlJc w:val="left"/>
+      <w:pPr>
+        <w:ind w:left="2736" w:hanging="936"/>
+      </w:pPr>
+    </w:lvl>
+    <w:lvl w:ilvl="6">
+      <w:start w:val="1"/>
+      <w:numFmt w:val="decimal"/>
+      <w:lvlText w:val="%1.%2.%3.%4.%5.%6.%7."/>
+      <w:lvlJc w:val="left"/>
+      <w:pPr>
+        <w:ind w:left="3240" w:hanging="1080"/>
+      </w:pPr>
+    </w:lvl>
+    <w:lvl w:ilvl="7">
+      <w:start w:val="1"/>
+      <w:numFmt w:val="decimal"/>
+      <w:lvlText w:val="%1.%2.%3.%4.%5.%6.%7.%8."/>
+      <w:lvlJc w:val="left"/>
+      <w:pPr>
+        <w:ind w:left="3744" w:hanging="1224"/>
+      </w:pPr>
+    </w:lvl>
+    <w:lvl w:ilvl="8">
+      <w:start w:val="1"/>
+      <w:numFmt w:val="decimal"/>
+      <w:lvlText w:val="%1.%2.%3.%4.%5.%6.%7.%8.%9."/>
+      <w:lvlJc w:val="left"/>
+      <w:pPr>
+        <w:ind w:left="4320" w:hanging="1440"/>
+      </w:pPr>
+    </w:lvl>
+  </w:abstractNum>
+  <w:abstractNum w:abstractNumId="9" w15:restartNumberingAfterBreak="0">
     <w:nsid w:val="7A0E41A1"/>
     <w:multiLevelType w:val="multilevel"/>
     <w:tmpl w:val="0415001F"/>
@@ -3713,6 +4788,9 @@
       <w:pPr>
         <w:ind w:left="360" w:hanging="360"/>
       </w:pPr>
+      <w:rPr>
+        <w:sz w:val="28"/>
+      </w:rPr>
     </w:lvl>
     <w:lvl w:ilvl="1">
       <w:start w:val="1"/>
@@ -3788,16 +4866,34 @@
     </w:lvl>
   </w:abstractNum>
   <w:num w:numId="1">
+    <w:abstractNumId w:val="2"/>
+  </w:num>
+  <w:num w:numId="2">
+    <w:abstractNumId w:val="6"/>
+  </w:num>
+  <w:num w:numId="3">
+    <w:abstractNumId w:val="7"/>
+  </w:num>
+  <w:num w:numId="4">
+    <w:abstractNumId w:val="9"/>
+  </w:num>
+  <w:num w:numId="5">
+    <w:abstractNumId w:val="4"/>
+  </w:num>
+  <w:num w:numId="6">
     <w:abstractNumId w:val="0"/>
   </w:num>
-  <w:num w:numId="2">
+  <w:num w:numId="7">
+    <w:abstractNumId w:val="5"/>
+  </w:num>
+  <w:num w:numId="8">
+    <w:abstractNumId w:val="3"/>
+  </w:num>
+  <w:num w:numId="9">
+    <w:abstractNumId w:val="8"/>
+  </w:num>
+  <w:num w:numId="10">
     <w:abstractNumId w:val="1"/>
-  </w:num>
-  <w:num w:numId="3">
-    <w:abstractNumId w:val="2"/>
-  </w:num>
-  <w:num w:numId="4">
-    <w:abstractNumId w:val="3"/>
   </w:num>
 </w:numbering>
 </file>
@@ -4196,6 +5292,244 @@
     <w:name w:val="Normal"/>
     <w:qFormat/>
   </w:style>
+  <w:style w:type="paragraph" w:styleId="Nagwek1">
+    <w:name w:val="heading 1"/>
+    <w:basedOn w:val="Normalny"/>
+    <w:next w:val="Normalny"/>
+    <w:link w:val="Nagwek1Znak"/>
+    <w:uiPriority w:val="9"/>
+    <w:qFormat/>
+    <w:rsid w:val="004179A2"/>
+    <w:pPr>
+      <w:keepNext/>
+      <w:keepLines/>
+      <w:numPr>
+        <w:numId w:val="10"/>
+      </w:numPr>
+      <w:spacing w:before="240" w:after="0"/>
+      <w:outlineLvl w:val="0"/>
+    </w:pPr>
+    <w:rPr>
+      <w:rFonts w:asciiTheme="majorHAnsi" w:eastAsiaTheme="majorEastAsia" w:hAnsiTheme="majorHAnsi" w:cstheme="majorBidi"/>
+      <w:color w:val="2E74B5" w:themeColor="accent1" w:themeShade="BF"/>
+      <w:sz w:val="32"/>
+      <w:szCs w:val="32"/>
+    </w:rPr>
+  </w:style>
+  <w:style w:type="paragraph" w:styleId="Nagwek2">
+    <w:name w:val="heading 2"/>
+    <w:basedOn w:val="Normalny"/>
+    <w:next w:val="Normalny"/>
+    <w:link w:val="Nagwek2Znak"/>
+    <w:uiPriority w:val="9"/>
+    <w:unhideWhenUsed/>
+    <w:qFormat/>
+    <w:rsid w:val="004179A2"/>
+    <w:pPr>
+      <w:keepNext/>
+      <w:keepLines/>
+      <w:numPr>
+        <w:ilvl w:val="1"/>
+        <w:numId w:val="10"/>
+      </w:numPr>
+      <w:spacing w:before="40" w:after="0"/>
+      <w:ind w:left="576"/>
+      <w:outlineLvl w:val="1"/>
+    </w:pPr>
+    <w:rPr>
+      <w:rFonts w:asciiTheme="majorHAnsi" w:eastAsiaTheme="majorEastAsia" w:hAnsiTheme="majorHAnsi" w:cstheme="majorBidi"/>
+      <w:color w:val="2E74B5" w:themeColor="accent1" w:themeShade="BF"/>
+      <w:sz w:val="26"/>
+      <w:szCs w:val="26"/>
+    </w:rPr>
+  </w:style>
+  <w:style w:type="paragraph" w:styleId="Nagwek3">
+    <w:name w:val="heading 3"/>
+    <w:basedOn w:val="Normalny"/>
+    <w:next w:val="Normalny"/>
+    <w:link w:val="Nagwek3Znak"/>
+    <w:uiPriority w:val="9"/>
+    <w:semiHidden/>
+    <w:unhideWhenUsed/>
+    <w:qFormat/>
+    <w:rsid w:val="004179A2"/>
+    <w:pPr>
+      <w:keepNext/>
+      <w:keepLines/>
+      <w:numPr>
+        <w:ilvl w:val="2"/>
+        <w:numId w:val="10"/>
+      </w:numPr>
+      <w:spacing w:before="40" w:after="0"/>
+      <w:outlineLvl w:val="2"/>
+    </w:pPr>
+    <w:rPr>
+      <w:rFonts w:asciiTheme="majorHAnsi" w:eastAsiaTheme="majorEastAsia" w:hAnsiTheme="majorHAnsi" w:cstheme="majorBidi"/>
+      <w:color w:val="1F4D78" w:themeColor="accent1" w:themeShade="7F"/>
+      <w:sz w:val="24"/>
+      <w:szCs w:val="24"/>
+    </w:rPr>
+  </w:style>
+  <w:style w:type="paragraph" w:styleId="Nagwek4">
+    <w:name w:val="heading 4"/>
+    <w:basedOn w:val="Normalny"/>
+    <w:next w:val="Normalny"/>
+    <w:link w:val="Nagwek4Znak"/>
+    <w:uiPriority w:val="9"/>
+    <w:semiHidden/>
+    <w:unhideWhenUsed/>
+    <w:qFormat/>
+    <w:rsid w:val="004179A2"/>
+    <w:pPr>
+      <w:keepNext/>
+      <w:keepLines/>
+      <w:numPr>
+        <w:ilvl w:val="3"/>
+        <w:numId w:val="10"/>
+      </w:numPr>
+      <w:spacing w:before="40" w:after="0"/>
+      <w:outlineLvl w:val="3"/>
+    </w:pPr>
+    <w:rPr>
+      <w:rFonts w:asciiTheme="majorHAnsi" w:eastAsiaTheme="majorEastAsia" w:hAnsiTheme="majorHAnsi" w:cstheme="majorBidi"/>
+      <w:i/>
+      <w:iCs/>
+      <w:color w:val="2E74B5" w:themeColor="accent1" w:themeShade="BF"/>
+    </w:rPr>
+  </w:style>
+  <w:style w:type="paragraph" w:styleId="Nagwek5">
+    <w:name w:val="heading 5"/>
+    <w:basedOn w:val="Normalny"/>
+    <w:next w:val="Normalny"/>
+    <w:link w:val="Nagwek5Znak"/>
+    <w:uiPriority w:val="9"/>
+    <w:semiHidden/>
+    <w:unhideWhenUsed/>
+    <w:qFormat/>
+    <w:rsid w:val="004179A2"/>
+    <w:pPr>
+      <w:keepNext/>
+      <w:keepLines/>
+      <w:numPr>
+        <w:ilvl w:val="4"/>
+        <w:numId w:val="10"/>
+      </w:numPr>
+      <w:spacing w:before="40" w:after="0"/>
+      <w:outlineLvl w:val="4"/>
+    </w:pPr>
+    <w:rPr>
+      <w:rFonts w:asciiTheme="majorHAnsi" w:eastAsiaTheme="majorEastAsia" w:hAnsiTheme="majorHAnsi" w:cstheme="majorBidi"/>
+      <w:color w:val="2E74B5" w:themeColor="accent1" w:themeShade="BF"/>
+    </w:rPr>
+  </w:style>
+  <w:style w:type="paragraph" w:styleId="Nagwek6">
+    <w:name w:val="heading 6"/>
+    <w:basedOn w:val="Normalny"/>
+    <w:next w:val="Normalny"/>
+    <w:link w:val="Nagwek6Znak"/>
+    <w:uiPriority w:val="9"/>
+    <w:semiHidden/>
+    <w:unhideWhenUsed/>
+    <w:qFormat/>
+    <w:rsid w:val="004179A2"/>
+    <w:pPr>
+      <w:keepNext/>
+      <w:keepLines/>
+      <w:numPr>
+        <w:ilvl w:val="5"/>
+        <w:numId w:val="10"/>
+      </w:numPr>
+      <w:spacing w:before="40" w:after="0"/>
+      <w:outlineLvl w:val="5"/>
+    </w:pPr>
+    <w:rPr>
+      <w:rFonts w:asciiTheme="majorHAnsi" w:eastAsiaTheme="majorEastAsia" w:hAnsiTheme="majorHAnsi" w:cstheme="majorBidi"/>
+      <w:color w:val="1F4D78" w:themeColor="accent1" w:themeShade="7F"/>
+    </w:rPr>
+  </w:style>
+  <w:style w:type="paragraph" w:styleId="Nagwek7">
+    <w:name w:val="heading 7"/>
+    <w:basedOn w:val="Normalny"/>
+    <w:next w:val="Normalny"/>
+    <w:link w:val="Nagwek7Znak"/>
+    <w:uiPriority w:val="9"/>
+    <w:semiHidden/>
+    <w:unhideWhenUsed/>
+    <w:qFormat/>
+    <w:rsid w:val="004179A2"/>
+    <w:pPr>
+      <w:keepNext/>
+      <w:keepLines/>
+      <w:numPr>
+        <w:ilvl w:val="6"/>
+        <w:numId w:val="10"/>
+      </w:numPr>
+      <w:spacing w:before="40" w:after="0"/>
+      <w:outlineLvl w:val="6"/>
+    </w:pPr>
+    <w:rPr>
+      <w:rFonts w:asciiTheme="majorHAnsi" w:eastAsiaTheme="majorEastAsia" w:hAnsiTheme="majorHAnsi" w:cstheme="majorBidi"/>
+      <w:i/>
+      <w:iCs/>
+      <w:color w:val="1F4D78" w:themeColor="accent1" w:themeShade="7F"/>
+    </w:rPr>
+  </w:style>
+  <w:style w:type="paragraph" w:styleId="Nagwek8">
+    <w:name w:val="heading 8"/>
+    <w:basedOn w:val="Normalny"/>
+    <w:next w:val="Normalny"/>
+    <w:link w:val="Nagwek8Znak"/>
+    <w:uiPriority w:val="9"/>
+    <w:semiHidden/>
+    <w:unhideWhenUsed/>
+    <w:qFormat/>
+    <w:rsid w:val="004179A2"/>
+    <w:pPr>
+      <w:keepNext/>
+      <w:keepLines/>
+      <w:numPr>
+        <w:ilvl w:val="7"/>
+        <w:numId w:val="10"/>
+      </w:numPr>
+      <w:spacing w:before="40" w:after="0"/>
+      <w:outlineLvl w:val="7"/>
+    </w:pPr>
+    <w:rPr>
+      <w:rFonts w:asciiTheme="majorHAnsi" w:eastAsiaTheme="majorEastAsia" w:hAnsiTheme="majorHAnsi" w:cstheme="majorBidi"/>
+      <w:color w:val="272727" w:themeColor="text1" w:themeTint="D8"/>
+      <w:sz w:val="21"/>
+      <w:szCs w:val="21"/>
+    </w:rPr>
+  </w:style>
+  <w:style w:type="paragraph" w:styleId="Nagwek9">
+    <w:name w:val="heading 9"/>
+    <w:basedOn w:val="Normalny"/>
+    <w:next w:val="Normalny"/>
+    <w:link w:val="Nagwek9Znak"/>
+    <w:uiPriority w:val="9"/>
+    <w:semiHidden/>
+    <w:unhideWhenUsed/>
+    <w:qFormat/>
+    <w:rsid w:val="004179A2"/>
+    <w:pPr>
+      <w:keepNext/>
+      <w:keepLines/>
+      <w:numPr>
+        <w:ilvl w:val="8"/>
+        <w:numId w:val="10"/>
+      </w:numPr>
+      <w:spacing w:before="40" w:after="0"/>
+      <w:outlineLvl w:val="8"/>
+    </w:pPr>
+    <w:rPr>
+      <w:rFonts w:asciiTheme="majorHAnsi" w:eastAsiaTheme="majorEastAsia" w:hAnsiTheme="majorHAnsi" w:cstheme="majorBidi"/>
+      <w:i/>
+      <w:iCs/>
+      <w:color w:val="272727" w:themeColor="text1" w:themeTint="D8"/>
+      <w:sz w:val="21"/>
+      <w:szCs w:val="21"/>
+    </w:rPr>
+  </w:style>
   <w:style w:type="character" w:default="1" w:styleId="Domylnaczcionkaakapitu">
     <w:name w:val="Default Paragraph Font"/>
     <w:uiPriority w:val="1"/>
@@ -4252,6 +5586,185 @@
       <w:ind w:left="720"/>
       <w:contextualSpacing/>
     </w:pPr>
+  </w:style>
+  <w:style w:type="character" w:styleId="Tekstzastpczy">
+    <w:name w:val="Placeholder Text"/>
+    <w:basedOn w:val="Domylnaczcionkaakapitu"/>
+    <w:uiPriority w:val="99"/>
+    <w:semiHidden/>
+    <w:rsid w:val="007F67B8"/>
+    <w:rPr>
+      <w:color w:val="808080"/>
+    </w:rPr>
+  </w:style>
+  <w:style w:type="paragraph" w:styleId="Legenda">
+    <w:name w:val="caption"/>
+    <w:basedOn w:val="Normalny"/>
+    <w:next w:val="Normalny"/>
+    <w:uiPriority w:val="35"/>
+    <w:unhideWhenUsed/>
+    <w:qFormat/>
+    <w:rsid w:val="00237F1D"/>
+    <w:pPr>
+      <w:spacing w:after="200" w:line="240" w:lineRule="auto"/>
+    </w:pPr>
+    <w:rPr>
+      <w:i/>
+      <w:iCs/>
+      <w:color w:val="44546A" w:themeColor="text2"/>
+      <w:sz w:val="18"/>
+      <w:szCs w:val="18"/>
+    </w:rPr>
+  </w:style>
+  <w:style w:type="character" w:customStyle="1" w:styleId="Nagwek1Znak">
+    <w:name w:val="Nagłówek 1 Znak"/>
+    <w:basedOn w:val="Domylnaczcionkaakapitu"/>
+    <w:link w:val="Nagwek1"/>
+    <w:uiPriority w:val="9"/>
+    <w:rsid w:val="004179A2"/>
+    <w:rPr>
+      <w:rFonts w:asciiTheme="majorHAnsi" w:eastAsiaTheme="majorEastAsia" w:hAnsiTheme="majorHAnsi" w:cstheme="majorBidi"/>
+      <w:color w:val="2E74B5" w:themeColor="accent1" w:themeShade="BF"/>
+      <w:sz w:val="32"/>
+      <w:szCs w:val="32"/>
+    </w:rPr>
+  </w:style>
+  <w:style w:type="character" w:customStyle="1" w:styleId="Nagwek2Znak">
+    <w:name w:val="Nagłówek 2 Znak"/>
+    <w:basedOn w:val="Domylnaczcionkaakapitu"/>
+    <w:link w:val="Nagwek2"/>
+    <w:uiPriority w:val="9"/>
+    <w:rsid w:val="004179A2"/>
+    <w:rPr>
+      <w:rFonts w:asciiTheme="majorHAnsi" w:eastAsiaTheme="majorEastAsia" w:hAnsiTheme="majorHAnsi" w:cstheme="majorBidi"/>
+      <w:color w:val="2E74B5" w:themeColor="accent1" w:themeShade="BF"/>
+      <w:sz w:val="26"/>
+      <w:szCs w:val="26"/>
+    </w:rPr>
+  </w:style>
+  <w:style w:type="character" w:customStyle="1" w:styleId="Nagwek3Znak">
+    <w:name w:val="Nagłówek 3 Znak"/>
+    <w:basedOn w:val="Domylnaczcionkaakapitu"/>
+    <w:link w:val="Nagwek3"/>
+    <w:uiPriority w:val="9"/>
+    <w:semiHidden/>
+    <w:rsid w:val="004179A2"/>
+    <w:rPr>
+      <w:rFonts w:asciiTheme="majorHAnsi" w:eastAsiaTheme="majorEastAsia" w:hAnsiTheme="majorHAnsi" w:cstheme="majorBidi"/>
+      <w:color w:val="1F4D78" w:themeColor="accent1" w:themeShade="7F"/>
+      <w:sz w:val="24"/>
+      <w:szCs w:val="24"/>
+    </w:rPr>
+  </w:style>
+  <w:style w:type="character" w:customStyle="1" w:styleId="Nagwek4Znak">
+    <w:name w:val="Nagłówek 4 Znak"/>
+    <w:basedOn w:val="Domylnaczcionkaakapitu"/>
+    <w:link w:val="Nagwek4"/>
+    <w:uiPriority w:val="9"/>
+    <w:semiHidden/>
+    <w:rsid w:val="004179A2"/>
+    <w:rPr>
+      <w:rFonts w:asciiTheme="majorHAnsi" w:eastAsiaTheme="majorEastAsia" w:hAnsiTheme="majorHAnsi" w:cstheme="majorBidi"/>
+      <w:i/>
+      <w:iCs/>
+      <w:color w:val="2E74B5" w:themeColor="accent1" w:themeShade="BF"/>
+    </w:rPr>
+  </w:style>
+  <w:style w:type="character" w:customStyle="1" w:styleId="Nagwek5Znak">
+    <w:name w:val="Nagłówek 5 Znak"/>
+    <w:basedOn w:val="Domylnaczcionkaakapitu"/>
+    <w:link w:val="Nagwek5"/>
+    <w:uiPriority w:val="9"/>
+    <w:semiHidden/>
+    <w:rsid w:val="004179A2"/>
+    <w:rPr>
+      <w:rFonts w:asciiTheme="majorHAnsi" w:eastAsiaTheme="majorEastAsia" w:hAnsiTheme="majorHAnsi" w:cstheme="majorBidi"/>
+      <w:color w:val="2E74B5" w:themeColor="accent1" w:themeShade="BF"/>
+    </w:rPr>
+  </w:style>
+  <w:style w:type="character" w:customStyle="1" w:styleId="Nagwek6Znak">
+    <w:name w:val="Nagłówek 6 Znak"/>
+    <w:basedOn w:val="Domylnaczcionkaakapitu"/>
+    <w:link w:val="Nagwek6"/>
+    <w:uiPriority w:val="9"/>
+    <w:semiHidden/>
+    <w:rsid w:val="004179A2"/>
+    <w:rPr>
+      <w:rFonts w:asciiTheme="majorHAnsi" w:eastAsiaTheme="majorEastAsia" w:hAnsiTheme="majorHAnsi" w:cstheme="majorBidi"/>
+      <w:color w:val="1F4D78" w:themeColor="accent1" w:themeShade="7F"/>
+    </w:rPr>
+  </w:style>
+  <w:style w:type="character" w:customStyle="1" w:styleId="Nagwek7Znak">
+    <w:name w:val="Nagłówek 7 Znak"/>
+    <w:basedOn w:val="Domylnaczcionkaakapitu"/>
+    <w:link w:val="Nagwek7"/>
+    <w:uiPriority w:val="9"/>
+    <w:semiHidden/>
+    <w:rsid w:val="004179A2"/>
+    <w:rPr>
+      <w:rFonts w:asciiTheme="majorHAnsi" w:eastAsiaTheme="majorEastAsia" w:hAnsiTheme="majorHAnsi" w:cstheme="majorBidi"/>
+      <w:i/>
+      <w:iCs/>
+      <w:color w:val="1F4D78" w:themeColor="accent1" w:themeShade="7F"/>
+    </w:rPr>
+  </w:style>
+  <w:style w:type="character" w:customStyle="1" w:styleId="Nagwek8Znak">
+    <w:name w:val="Nagłówek 8 Znak"/>
+    <w:basedOn w:val="Domylnaczcionkaakapitu"/>
+    <w:link w:val="Nagwek8"/>
+    <w:uiPriority w:val="9"/>
+    <w:semiHidden/>
+    <w:rsid w:val="004179A2"/>
+    <w:rPr>
+      <w:rFonts w:asciiTheme="majorHAnsi" w:eastAsiaTheme="majorEastAsia" w:hAnsiTheme="majorHAnsi" w:cstheme="majorBidi"/>
+      <w:color w:val="272727" w:themeColor="text1" w:themeTint="D8"/>
+      <w:sz w:val="21"/>
+      <w:szCs w:val="21"/>
+    </w:rPr>
+  </w:style>
+  <w:style w:type="character" w:customStyle="1" w:styleId="Nagwek9Znak">
+    <w:name w:val="Nagłówek 9 Znak"/>
+    <w:basedOn w:val="Domylnaczcionkaakapitu"/>
+    <w:link w:val="Nagwek9"/>
+    <w:uiPriority w:val="9"/>
+    <w:semiHidden/>
+    <w:rsid w:val="004179A2"/>
+    <w:rPr>
+      <w:rFonts w:asciiTheme="majorHAnsi" w:eastAsiaTheme="majorEastAsia" w:hAnsiTheme="majorHAnsi" w:cstheme="majorBidi"/>
+      <w:i/>
+      <w:iCs/>
+      <w:color w:val="272727" w:themeColor="text1" w:themeTint="D8"/>
+      <w:sz w:val="21"/>
+      <w:szCs w:val="21"/>
+    </w:rPr>
+  </w:style>
+  <w:style w:type="paragraph" w:customStyle="1" w:styleId="Styl1">
+    <w:name w:val="Styl1"/>
+    <w:basedOn w:val="Nagwek1"/>
+    <w:link w:val="Styl1Znak"/>
+    <w:qFormat/>
+    <w:rsid w:val="004179A2"/>
+    <w:pPr>
+      <w:spacing w:after="120"/>
+    </w:pPr>
+    <w:rPr>
+      <w:rFonts w:ascii="Times New Roman" w:hAnsi="Times New Roman"/>
+      <w:b/>
+      <w:color w:val="auto"/>
+    </w:rPr>
+  </w:style>
+  <w:style w:type="character" w:customStyle="1" w:styleId="Styl1Znak">
+    <w:name w:val="Styl1 Znak"/>
+    <w:basedOn w:val="Nagwek1Znak"/>
+    <w:link w:val="Styl1"/>
+    <w:rsid w:val="004179A2"/>
+    <w:rPr>
+      <w:rFonts w:ascii="Times New Roman" w:eastAsiaTheme="majorEastAsia" w:hAnsi="Times New Roman" w:cstheme="majorBidi"/>
+      <w:b/>
+      <w:color w:val="2E74B5" w:themeColor="accent1" w:themeShade="BF"/>
+      <w:sz w:val="32"/>
+      <w:szCs w:val="32"/>
+    </w:rPr>
   </w:style>
 </w:styles>
 </file>
@@ -4515,4 +6028,16 @@
     </a:ext>
   </a:extLst>
 </a:theme>
+</file>
+
+<file path=customXml/item1.xml><?xml version="1.0" encoding="utf-8"?>
+<b:Sources xmlns:b="http://schemas.openxmlformats.org/officeDocument/2006/bibliography" xmlns="http://schemas.openxmlformats.org/officeDocument/2006/bibliography" SelectedStyle="\APASixthEditionOfficeOnline.xsl" StyleName="APA" Version="6"/>
+</file>
+
+<file path=customXml/itemProps1.xml><?xml version="1.0" encoding="utf-8"?>
+<ds:datastoreItem xmlns:ds="http://schemas.openxmlformats.org/officeDocument/2006/customXml" ds:itemID="{061DE07B-7094-4256-B847-97A8FAF64A87}">
+  <ds:schemaRefs>
+    <ds:schemaRef ds:uri="http://schemas.openxmlformats.org/officeDocument/2006/bibliography"/>
+  </ds:schemaRefs>
+</ds:datastoreItem>
 </file>
</xml_diff>

<commit_message>
Zmiana pierwszych dwóch akapitów
</commit_message>
<xml_diff>
--- a/src/main/resources/documents/raport.docx
+++ b/src/main/resources/documents/raport.docx
@@ -1,6 +1,6 @@
 
 <file path=word/document.xml><?xml version="1.0" encoding="utf-8"?>
-<w:document xmlns:wpc="http://schemas.microsoft.com/office/word/2010/wordprocessingCanvas" xmlns:mc="http://schemas.openxmlformats.org/markup-compatibility/2006" xmlns:o="urn:schemas-microsoft-com:office:office" xmlns:r="http://schemas.openxmlformats.org/officeDocument/2006/relationships" xmlns:m="http://schemas.openxmlformats.org/officeDocument/2006/math" xmlns:v="urn:schemas-microsoft-com:vml" xmlns:wp14="http://schemas.microsoft.com/office/word/2010/wordprocessingDrawing" xmlns:wp="http://schemas.openxmlformats.org/drawingml/2006/wordprocessingDrawing" xmlns:w10="urn:schemas-microsoft-com:office:word" xmlns:w="http://schemas.openxmlformats.org/wordprocessingml/2006/main" xmlns:w14="http://schemas.microsoft.com/office/word/2010/wordml" xmlns:w15="http://schemas.microsoft.com/office/word/2012/wordml" xmlns:wpg="http://schemas.microsoft.com/office/word/2010/wordprocessingGroup" xmlns:wpi="http://schemas.microsoft.com/office/word/2010/wordprocessingInk" xmlns:wne="http://schemas.microsoft.com/office/word/2006/wordml" xmlns:wps="http://schemas.microsoft.com/office/word/2010/wordprocessingShape" mc:Ignorable="w14 w15 wp14">
+<w:document xmlns:ve="http://schemas.openxmlformats.org/markup-compatibility/2006" xmlns:o="urn:schemas-microsoft-com:office:office" xmlns:r="http://schemas.openxmlformats.org/officeDocument/2006/relationships" xmlns:m="http://schemas.openxmlformats.org/officeDocument/2006/math" xmlns:v="urn:schemas-microsoft-com:vml" xmlns:wp="http://schemas.openxmlformats.org/drawingml/2006/wordprocessingDrawing" xmlns:w10="urn:schemas-microsoft-com:office:word" xmlns:w="http://schemas.openxmlformats.org/wordprocessingml/2006/main" xmlns:wne="http://schemas.microsoft.com/office/word/2006/wordml">
   <w:body>
     <w:p>
       <w:pPr>
@@ -357,7 +357,7 @@
           <w:sz w:val="24"/>
           <w:szCs w:val="24"/>
         </w:rPr>
-        <w:t xml:space="preserve">Projekt został podzielony na dwie części. </w:t>
+        <w:t xml:space="preserve">Projekt </w:t>
       </w:r>
       <w:r>
         <w:rPr>
@@ -365,7 +365,7 @@
           <w:sz w:val="24"/>
           <w:szCs w:val="24"/>
         </w:rPr>
-        <w:t xml:space="preserve">Pierwszą </w:t>
+        <w:t>składał się z dwóch</w:t>
       </w:r>
       <w:r>
         <w:rPr>
@@ -373,7 +373,7 @@
           <w:sz w:val="24"/>
           <w:szCs w:val="24"/>
         </w:rPr>
-        <w:t xml:space="preserve">z nich </w:t>
+        <w:t xml:space="preserve"> części.</w:t>
       </w:r>
       <w:r>
         <w:rPr>
@@ -381,22 +381,96 @@
           <w:sz w:val="24"/>
           <w:szCs w:val="24"/>
         </w:rPr>
-        <w:t>było stworzenie aplikacji, w kt</w:t>
-      </w:r>
+        <w:t xml:space="preserve"> Pierwsza z nich zakładała stworzenie aplikacji umożliwiającej definiowanie sieci </w:t>
+      </w:r>
+      <w:proofErr w:type="spellStart"/>
       <w:r>
         <w:rPr>
           <w:rFonts w:ascii="Times New Roman" w:hAnsi="Times New Roman" w:cs="Times New Roman"/>
           <w:sz w:val="24"/>
           <w:szCs w:val="24"/>
         </w:rPr>
-        <w:t>órej możliwa</w:t>
-      </w:r>
+        <w:t>Petriego</w:t>
+      </w:r>
+      <w:proofErr w:type="spellEnd"/>
       <w:r>
         <w:rPr>
           <w:rFonts w:ascii="Times New Roman" w:hAnsi="Times New Roman" w:cs="Times New Roman"/>
           <w:sz w:val="24"/>
           <w:szCs w:val="24"/>
         </w:rPr>
+        <w:t xml:space="preserve"> oraz jej analizę. </w:t>
+      </w:r>
+      <w:r>
+        <w:rPr>
+          <w:rFonts w:ascii="Times New Roman" w:hAnsi="Times New Roman" w:cs="Times New Roman"/>
+          <w:sz w:val="24"/>
+          <w:szCs w:val="24"/>
+        </w:rPr>
+        <w:t xml:space="preserve">Wśród dostępnych </w:t>
+      </w:r>
+      <w:r>
+        <w:rPr>
+          <w:rFonts w:ascii="Times New Roman" w:hAnsi="Times New Roman" w:cs="Times New Roman"/>
+          <w:sz w:val="24"/>
+          <w:szCs w:val="24"/>
+        </w:rPr>
+        <w:t xml:space="preserve">opcji </w:t>
+      </w:r>
+      <w:r>
+        <w:rPr>
+          <w:rFonts w:ascii="Times New Roman" w:hAnsi="Times New Roman" w:cs="Times New Roman"/>
+          <w:sz w:val="24"/>
+          <w:szCs w:val="24"/>
+        </w:rPr>
+        <w:t xml:space="preserve">analizy </w:t>
+      </w:r>
+      <w:r>
+        <w:rPr>
+          <w:rFonts w:ascii="Times New Roman" w:hAnsi="Times New Roman" w:cs="Times New Roman"/>
+          <w:sz w:val="24"/>
+          <w:szCs w:val="24"/>
+        </w:rPr>
+        <w:t>należało umożliwić sprawdzenie</w:t>
+      </w:r>
+      <w:r>
+        <w:rPr>
+          <w:rFonts w:ascii="Times New Roman" w:hAnsi="Times New Roman" w:cs="Times New Roman"/>
+          <w:sz w:val="24"/>
+          <w:szCs w:val="24"/>
+        </w:rPr>
+        <w:t xml:space="preserve"> własności </w:t>
+      </w:r>
+      <w:r>
+        <w:rPr>
+          <w:rFonts w:ascii="Times New Roman" w:hAnsi="Times New Roman" w:cs="Times New Roman"/>
+          <w:sz w:val="24"/>
+          <w:szCs w:val="24"/>
+        </w:rPr>
+        <w:t>stworzonej</w:t>
+      </w:r>
+      <w:r>
+        <w:rPr>
+          <w:rFonts w:ascii="Times New Roman" w:hAnsi="Times New Roman" w:cs="Times New Roman"/>
+          <w:sz w:val="24"/>
+          <w:szCs w:val="24"/>
+        </w:rPr>
+        <w:t xml:space="preserve"> sieci</w:t>
+      </w:r>
+      <w:r>
+        <w:rPr>
+          <w:rFonts w:ascii="Times New Roman" w:hAnsi="Times New Roman" w:cs="Times New Roman"/>
+          <w:sz w:val="24"/>
+          <w:szCs w:val="24"/>
+        </w:rPr>
+        <w:t xml:space="preserve"> (takich jak np. bezpieczeństwo czy żywotność)</w:t>
+      </w:r>
+      <w:r>
+        <w:rPr>
+          <w:rFonts w:ascii="Times New Roman" w:hAnsi="Times New Roman" w:cs="Times New Roman"/>
+          <w:sz w:val="24"/>
+          <w:szCs w:val="24"/>
+        </w:rPr>
         <w:t xml:space="preserve"> </w:t>
       </w:r>
       <w:r>
@@ -405,7 +479,7 @@
           <w:sz w:val="24"/>
           <w:szCs w:val="24"/>
         </w:rPr>
-        <w:t>jest</w:t>
+        <w:t>lub</w:t>
       </w:r>
       <w:r>
         <w:rPr>
@@ -413,7 +487,7 @@
           <w:sz w:val="24"/>
           <w:szCs w:val="24"/>
         </w:rPr>
-        <w:t xml:space="preserve"> </w:t>
+        <w:t xml:space="preserve"> przeprowadzić symulację jej działania. </w:t>
       </w:r>
       <w:r>
         <w:rPr>
@@ -421,89 +495,7 @@
           <w:sz w:val="24"/>
           <w:szCs w:val="24"/>
         </w:rPr>
-        <w:t>budowa</w:t>
-      </w:r>
-      <w:r>
-        <w:rPr>
-          <w:rFonts w:ascii="Times New Roman" w:hAnsi="Times New Roman" w:cs="Times New Roman"/>
-          <w:sz w:val="24"/>
-          <w:szCs w:val="24"/>
-        </w:rPr>
-        <w:t xml:space="preserve"> i</w:t>
-      </w:r>
-      <w:r>
-        <w:rPr>
-          <w:rFonts w:ascii="Times New Roman" w:hAnsi="Times New Roman" w:cs="Times New Roman"/>
-          <w:sz w:val="24"/>
-          <w:szCs w:val="24"/>
-        </w:rPr>
-        <w:t xml:space="preserve"> analiza sieci </w:t>
-      </w:r>
-      <w:proofErr w:type="spellStart"/>
-      <w:r>
-        <w:rPr>
-          <w:rFonts w:ascii="Times New Roman" w:hAnsi="Times New Roman" w:cs="Times New Roman"/>
-          <w:sz w:val="24"/>
-          <w:szCs w:val="24"/>
-        </w:rPr>
-        <w:t>Petriego</w:t>
-      </w:r>
-      <w:proofErr w:type="spellEnd"/>
-      <w:r>
-        <w:rPr>
-          <w:rFonts w:ascii="Times New Roman" w:hAnsi="Times New Roman" w:cs="Times New Roman"/>
-          <w:sz w:val="24"/>
-          <w:szCs w:val="24"/>
-        </w:rPr>
-        <w:t xml:space="preserve">. Wśród dostępnych </w:t>
-      </w:r>
-      <w:r>
-        <w:rPr>
-          <w:rFonts w:ascii="Times New Roman" w:hAnsi="Times New Roman" w:cs="Times New Roman"/>
-          <w:sz w:val="24"/>
-          <w:szCs w:val="24"/>
-        </w:rPr>
-        <w:t xml:space="preserve">opcji </w:t>
-      </w:r>
-      <w:r>
-        <w:rPr>
-          <w:rFonts w:ascii="Times New Roman" w:hAnsi="Times New Roman" w:cs="Times New Roman"/>
-          <w:sz w:val="24"/>
-          <w:szCs w:val="24"/>
-        </w:rPr>
-        <w:t xml:space="preserve">analizy </w:t>
-      </w:r>
-      <w:r>
-        <w:rPr>
-          <w:rFonts w:ascii="Times New Roman" w:hAnsi="Times New Roman" w:cs="Times New Roman"/>
-          <w:sz w:val="24"/>
-          <w:szCs w:val="24"/>
-        </w:rPr>
-        <w:t xml:space="preserve">można sprawdzić własności wybranej sieci </w:t>
-      </w:r>
-      <w:r>
-        <w:rPr>
-          <w:rFonts w:ascii="Times New Roman" w:hAnsi="Times New Roman" w:cs="Times New Roman"/>
-          <w:sz w:val="24"/>
-          <w:szCs w:val="24"/>
-        </w:rPr>
-        <w:t>lub</w:t>
-      </w:r>
-      <w:r>
-        <w:rPr>
-          <w:rFonts w:ascii="Times New Roman" w:hAnsi="Times New Roman" w:cs="Times New Roman"/>
-          <w:sz w:val="24"/>
-          <w:szCs w:val="24"/>
-        </w:rPr>
-        <w:t xml:space="preserve"> przeprowadzić symulację jej działania. </w:t>
-      </w:r>
-      <w:r>
-        <w:rPr>
-          <w:rFonts w:ascii="Times New Roman" w:hAnsi="Times New Roman" w:cs="Times New Roman"/>
-          <w:sz w:val="24"/>
-          <w:szCs w:val="24"/>
-        </w:rPr>
-        <w:t>W ramach drugiego zadania należało stworzyć model działania protokołu TCP w oparciu o zbudowany program.</w:t>
+        <w:t>Ponadto aplikacja miała pozwalać na wyznaczenie reprezentacji sieci w postaci grafów osiągalności oraz pokrycia, lub też równoważnej reprezentacji macierzowej. Jako rozszerzenie aplikacji można było wybrać jedną z trzech opcji: dodanie obsługi sieci miejsc i przejść, dodanie obsługi sieci priorytetowych, lub też dodanie obsługi sieci czasowych. My zdecydowaliśmy się na wariant drugi, czyli sieci priorytetowe.</w:t>
       </w:r>
     </w:p>
     <w:p>
@@ -523,6 +515,72 @@
           <w:sz w:val="24"/>
           <w:szCs w:val="24"/>
         </w:rPr>
+        <w:t>W ramach drugiego zadania należało stworzyć model działania protokołu TCP w oparciu o zbudowany program.</w:t>
+      </w:r>
+      <w:r>
+        <w:rPr>
+          <w:rFonts w:ascii="Times New Roman" w:hAnsi="Times New Roman" w:cs="Times New Roman"/>
+          <w:sz w:val="24"/>
+          <w:szCs w:val="24"/>
+        </w:rPr>
+        <w:t xml:space="preserve"> Pozwoliło to również na walidację poprawności</w:t>
+      </w:r>
+      <w:r>
+        <w:rPr>
+          <w:rFonts w:ascii="Times New Roman" w:hAnsi="Times New Roman" w:cs="Times New Roman"/>
+          <w:sz w:val="24"/>
+          <w:szCs w:val="24"/>
+        </w:rPr>
+        <w:t xml:space="preserve"> jego</w:t>
+      </w:r>
+      <w:r>
+        <w:rPr>
+          <w:rFonts w:ascii="Times New Roman" w:hAnsi="Times New Roman" w:cs="Times New Roman"/>
+          <w:sz w:val="24"/>
+          <w:szCs w:val="24"/>
+        </w:rPr>
+        <w:t xml:space="preserve"> działania</w:t>
+      </w:r>
+      <w:r>
+        <w:rPr>
+          <w:rFonts w:ascii="Times New Roman" w:hAnsi="Times New Roman" w:cs="Times New Roman"/>
+          <w:sz w:val="24"/>
+          <w:szCs w:val="24"/>
+        </w:rPr>
+        <w:t xml:space="preserve"> oraz użyteczności w budowaniu i analizie większych sieci </w:t>
+      </w:r>
+      <w:proofErr w:type="spellStart"/>
+      <w:r>
+        <w:rPr>
+          <w:rFonts w:ascii="Times New Roman" w:hAnsi="Times New Roman" w:cs="Times New Roman"/>
+          <w:sz w:val="24"/>
+          <w:szCs w:val="24"/>
+        </w:rPr>
+        <w:t>Petriego</w:t>
+      </w:r>
+      <w:proofErr w:type="spellEnd"/>
+      <w:r>
+        <w:rPr>
+          <w:rFonts w:ascii="Times New Roman" w:hAnsi="Times New Roman" w:cs="Times New Roman"/>
+          <w:sz w:val="24"/>
+          <w:szCs w:val="24"/>
+        </w:rPr>
+        <w:t>.</w:t>
+      </w:r>
+      <w:r>
+        <w:rPr>
+          <w:rFonts w:ascii="Times New Roman" w:hAnsi="Times New Roman" w:cs="Times New Roman"/>
+          <w:sz w:val="24"/>
+          <w:szCs w:val="24"/>
+        </w:rPr>
+        <w:t xml:space="preserve"> </w:t>
+      </w:r>
+      <w:r>
+        <w:rPr>
+          <w:rFonts w:ascii="Times New Roman" w:hAnsi="Times New Roman" w:cs="Times New Roman"/>
+          <w:sz w:val="24"/>
+          <w:szCs w:val="24"/>
+        </w:rPr>
         <w:t>Niniejszy raport zawiera szczegółowe informacje związane z drugim tematem projektu. Znajduje się w nim opis działania ws</w:t>
       </w:r>
       <w:r>
@@ -599,7 +657,23 @@
           <w:rFonts w:ascii="Times New Roman" w:hAnsi="Times New Roman" w:cs="Times New Roman"/>
           <w:sz w:val="24"/>
         </w:rPr>
-        <w:t xml:space="preserve"> Control </w:t>
+        <w:t xml:space="preserve"> </w:t>
+      </w:r>
+      <w:proofErr w:type="spellStart"/>
+      <w:r>
+        <w:rPr>
+          <w:rFonts w:ascii="Times New Roman" w:hAnsi="Times New Roman" w:cs="Times New Roman"/>
+          <w:sz w:val="24"/>
+        </w:rPr>
+        <w:t>Control</w:t>
+      </w:r>
+      <w:proofErr w:type="spellEnd"/>
+      <w:r>
+        <w:rPr>
+          <w:rFonts w:ascii="Times New Roman" w:hAnsi="Times New Roman" w:cs="Times New Roman"/>
+          <w:sz w:val="24"/>
+        </w:rPr>
+        <w:t xml:space="preserve"> </w:t>
       </w:r>
       <w:proofErr w:type="spellStart"/>
       <w:r>
@@ -670,25 +744,7 @@
           <w:i/>
           <w:sz w:val="24"/>
         </w:rPr>
-        <w:t>three-way</w:t>
-      </w:r>
-      <w:proofErr w:type="spellEnd"/>
-      <w:r>
-        <w:rPr>
-          <w:rFonts w:ascii="Times New Roman" w:hAnsi="Times New Roman" w:cs="Times New Roman"/>
-          <w:i/>
-          <w:sz w:val="24"/>
-        </w:rPr>
-        <w:t xml:space="preserve"> </w:t>
-      </w:r>
-      <w:proofErr w:type="spellStart"/>
-      <w:r>
-        <w:rPr>
-          <w:rFonts w:ascii="Times New Roman" w:hAnsi="Times New Roman" w:cs="Times New Roman"/>
-          <w:i/>
-          <w:sz w:val="24"/>
-        </w:rPr>
-        <w:t>handshake</w:t>
+        <w:t>three-wayhandshake</w:t>
       </w:r>
       <w:proofErr w:type="spellEnd"/>
       <w:r>
@@ -737,25 +793,24 @@
           <w:i/>
           <w:sz w:val="24"/>
         </w:rPr>
-        <w:t>three-way</w:t>
+        <w:t>three-wayhandshake</w:t>
       </w:r>
       <w:proofErr w:type="spellEnd"/>
       <w:r>
         <w:rPr>
           <w:rFonts w:ascii="Times New Roman" w:hAnsi="Times New Roman" w:cs="Times New Roman"/>
+          <w:sz w:val="24"/>
+        </w:rPr>
+        <w:t xml:space="preserve"> i może zostać zainicjowane przez dowolną stronę. Ta strona wysyła wtedy pakiet z flagą FIN (</w:t>
+      </w:r>
+      <w:proofErr w:type="spellStart"/>
+      <w:r>
+        <w:rPr>
+          <w:rFonts w:ascii="Times New Roman" w:hAnsi="Times New Roman" w:cs="Times New Roman"/>
           <w:i/>
           <w:sz w:val="24"/>
         </w:rPr>
-        <w:t xml:space="preserve"> </w:t>
-      </w:r>
-      <w:proofErr w:type="spellStart"/>
-      <w:r>
-        <w:rPr>
-          <w:rFonts w:ascii="Times New Roman" w:hAnsi="Times New Roman" w:cs="Times New Roman"/>
-          <w:i/>
-          <w:sz w:val="24"/>
-        </w:rPr>
-        <w:t>handshake</w:t>
+        <w:t>finished</w:t>
       </w:r>
       <w:proofErr w:type="spellEnd"/>
       <w:r>
@@ -763,23 +818,6 @@
           <w:rFonts w:ascii="Times New Roman" w:hAnsi="Times New Roman" w:cs="Times New Roman"/>
           <w:sz w:val="24"/>
         </w:rPr>
-        <w:t xml:space="preserve"> i może zostać zainicjowane przez dowolną stronę. Ta strona wysyła wtedy pakiet z flagą FIN (</w:t>
-      </w:r>
-      <w:proofErr w:type="spellStart"/>
-      <w:r>
-        <w:rPr>
-          <w:rFonts w:ascii="Times New Roman" w:hAnsi="Times New Roman" w:cs="Times New Roman"/>
-          <w:i/>
-          <w:sz w:val="24"/>
-        </w:rPr>
-        <w:t>finished</w:t>
-      </w:r>
-      <w:proofErr w:type="spellEnd"/>
-      <w:r>
-        <w:rPr>
-          <w:rFonts w:ascii="Times New Roman" w:hAnsi="Times New Roman" w:cs="Times New Roman"/>
-          <w:sz w:val="24"/>
-        </w:rPr>
         <w:t xml:space="preserve">), a w odpowiedzi otrzymuje segmenty ACK i FIN. Ostatnim etapem jest poinformowanie drugiej strony pakietem ACK oraz </w:t>
       </w:r>
       <w:r>
@@ -823,6 +861,7 @@
         <w:pStyle w:val="Styl1"/>
       </w:pPr>
       <w:r>
+        <w:lastRenderedPageBreak/>
         <w:t xml:space="preserve">Model protokołu TCP za pomocą sieci </w:t>
       </w:r>
       <w:proofErr w:type="spellStart"/>
@@ -861,7 +900,7 @@
           <w:rFonts w:ascii="Times New Roman" w:hAnsi="Times New Roman" w:cs="Times New Roman"/>
           <w:sz w:val="24"/>
         </w:rPr>
-        <w:t>Petriego</w:t>
+        <w:t>Petriego.Obejmuje</w:t>
       </w:r>
       <w:proofErr w:type="spellEnd"/>
       <w:r>
@@ -869,21 +908,7 @@
           <w:rFonts w:ascii="Times New Roman" w:hAnsi="Times New Roman" w:cs="Times New Roman"/>
           <w:sz w:val="24"/>
         </w:rPr>
-        <w:t>.</w:t>
-      </w:r>
-      <w:r>
-        <w:rPr>
-          <w:rFonts w:ascii="Times New Roman" w:hAnsi="Times New Roman" w:cs="Times New Roman"/>
-          <w:sz w:val="24"/>
-        </w:rPr>
-        <w:t xml:space="preserve"> </w:t>
-      </w:r>
-      <w:r>
-        <w:rPr>
-          <w:rFonts w:ascii="Times New Roman" w:hAnsi="Times New Roman" w:cs="Times New Roman"/>
-          <w:sz w:val="24"/>
-        </w:rPr>
-        <w:t xml:space="preserve">Obejmuje on nawiązywanie oraz kończenie połączenia. </w:t>
+        <w:t xml:space="preserve"> on nawiązywanie oraz kończenie połączenia. </w:t>
       </w:r>
       <w:r>
         <w:rPr>
@@ -913,9 +938,8 @@
           <w:sz w:val="28"/>
           <w:lang w:eastAsia="pl-PL"/>
         </w:rPr>
-        <w:lastRenderedPageBreak/>
         <w:drawing>
-          <wp:inline distT="0" distB="0" distL="0" distR="0" wp14:anchorId="301D9582" wp14:editId="79FD7517">
+          <wp:inline distT="0" distB="0" distL="0" distR="0">
             <wp:extent cx="7221855" cy="4953000"/>
             <wp:effectExtent l="0" t="8572" r="8572" b="8573"/>
             <wp:docPr id="3" name="Obraz 3"/>
@@ -933,7 +957,7 @@
                     <a:blip r:embed="rId6">
                       <a:extLst>
                         <a:ext uri="{28A0092B-C50C-407E-A947-70E740481C1C}">
-                          <a14:useLocalDpi xmlns:a14="http://schemas.microsoft.com/office/drawing/2010/main" val="0"/>
+                          <a14:useLocalDpi xmlns:a14="http://schemas.microsoft.com/office/drawing/2010/main" xmlns:wps="http://schemas.microsoft.com/office/word/2010/wordprocessingShape" xmlns:wpi="http://schemas.microsoft.com/office/word/2010/wordprocessingInk" xmlns:wpg="http://schemas.microsoft.com/office/word/2010/wordprocessingGroup" xmlns:w15="http://schemas.microsoft.com/office/word/2012/wordml" xmlns:w14="http://schemas.microsoft.com/office/word/2010/wordml" xmlns:w="http://schemas.openxmlformats.org/wordprocessingml/2006/main" xmlns:w10="urn:schemas-microsoft-com:office:word" xmlns:wp14="http://schemas.microsoft.com/office/word/2010/wordprocessingDrawing" xmlns:v="urn:schemas-microsoft-com:vml" xmlns:o="urn:schemas-microsoft-com:office:office" xmlns:mc="http://schemas.openxmlformats.org/markup-compatibility/2006" xmlns:wpc="http://schemas.microsoft.com/office/word/2010/wordprocessingCanvas" xmlns="" val="0"/>
                         </a:ext>
                       </a:extLst>
                     </a:blip>
@@ -1155,7 +1179,7 @@
       <w:tblPr>
         <w:tblStyle w:val="Tabela-Siatka"/>
         <w:tblW w:w="0" w:type="auto"/>
-        <w:tblLook w:val="04A0" w:firstRow="1" w:lastRow="0" w:firstColumn="1" w:lastColumn="0" w:noHBand="0" w:noVBand="1"/>
+        <w:tblLook w:val="04A0"/>
       </w:tblPr>
       <w:tblGrid>
         <w:gridCol w:w="4531"/>
@@ -1178,7 +1202,6 @@
                 <w:rFonts w:ascii="Times New Roman" w:hAnsi="Times New Roman" w:cs="Times New Roman"/>
                 <w:b/>
               </w:rPr>
-              <w:lastRenderedPageBreak/>
               <w:t>Nazwa miejsca</w:t>
             </w:r>
           </w:p>
@@ -1377,6 +1400,7 @@
               <w:rPr>
                 <w:rFonts w:ascii="Times New Roman" w:hAnsi="Times New Roman" w:cs="Times New Roman"/>
               </w:rPr>
+              <w:lastRenderedPageBreak/>
               <w:t>P5</w:t>
             </w:r>
           </w:p>
@@ -2170,16 +2194,6 @@
           <w:sz w:val="20"/>
         </w:rPr>
         <w:fldChar w:fldCharType="end"/>
-      </w:r>
-      <w:r>
-        <w:rPr>
-          <w:rFonts w:ascii="Times New Roman" w:hAnsi="Times New Roman" w:cs="Times New Roman"/>
-          <w:b/>
-          <w:i w:val="0"/>
-          <w:color w:val="auto"/>
-          <w:sz w:val="20"/>
-        </w:rPr>
-        <w:t xml:space="preserve"> </w:t>
       </w:r>
       <w:r>
         <w:rPr>
@@ -2195,7 +2209,7 @@
       <w:tblPr>
         <w:tblStyle w:val="Tabela-Siatka"/>
         <w:tblW w:w="0" w:type="auto"/>
-        <w:tblLook w:val="04A0" w:firstRow="1" w:lastRow="0" w:firstColumn="1" w:lastColumn="0" w:noHBand="0" w:noVBand="1"/>
+        <w:tblLook w:val="04A0"/>
       </w:tblPr>
       <w:tblGrid>
         <w:gridCol w:w="4531"/>
@@ -3035,16 +3049,6 @@
       <w:r>
         <w:rPr>
           <w:rFonts w:ascii="Times New Roman" w:hAnsi="Times New Roman" w:cs="Times New Roman"/>
-          <w:b/>
-          <w:i w:val="0"/>
-          <w:color w:val="auto"/>
-          <w:sz w:val="20"/>
-        </w:rPr>
-        <w:t xml:space="preserve"> </w:t>
-      </w:r>
-      <w:r>
-        <w:rPr>
-          <w:rFonts w:ascii="Times New Roman" w:hAnsi="Times New Roman" w:cs="Times New Roman"/>
           <w:i w:val="0"/>
           <w:color w:val="auto"/>
           <w:sz w:val="20"/>
@@ -3077,7 +3081,6 @@
         <w:pStyle w:val="Styl1"/>
       </w:pPr>
       <w:r>
-        <w:lastRenderedPageBreak/>
         <w:t>Właściwości badanej sieci</w:t>
       </w:r>
     </w:p>
@@ -3173,13 +3176,6 @@
           <w:rFonts w:ascii="Times New Roman" w:hAnsi="Times New Roman" w:cs="Times New Roman"/>
           <w:sz w:val="24"/>
         </w:rPr>
-        <w:t xml:space="preserve"> </w:t>
-      </w:r>
-      <w:r>
-        <w:rPr>
-          <w:rFonts w:ascii="Times New Roman" w:hAnsi="Times New Roman" w:cs="Times New Roman"/>
-          <w:sz w:val="24"/>
-        </w:rPr>
         <w:t xml:space="preserve">Zbiorcze podsumowanie zostało zaprezentowane </w:t>
       </w:r>
       <w:r>
@@ -3195,13 +3191,6 @@
           <w:sz w:val="24"/>
         </w:rPr>
         <w:t>.</w:t>
-      </w:r>
-      <w:r>
-        <w:rPr>
-          <w:rFonts w:ascii="Times New Roman" w:hAnsi="Times New Roman" w:cs="Times New Roman"/>
-          <w:sz w:val="24"/>
-        </w:rPr>
-        <w:t xml:space="preserve"> </w:t>
       </w:r>
     </w:p>
     <w:p>
@@ -3218,8 +3207,9 @@
           <w:sz w:val="24"/>
           <w:lang w:eastAsia="pl-PL"/>
         </w:rPr>
+        <w:lastRenderedPageBreak/>
         <w:drawing>
-          <wp:inline distT="0" distB="0" distL="0" distR="0" wp14:anchorId="71A22574" wp14:editId="7483DA15">
+          <wp:inline distT="0" distB="0" distL="0" distR="0">
             <wp:extent cx="3873500" cy="1776730"/>
             <wp:effectExtent l="0" t="0" r="0" b="0"/>
             <wp:docPr id="1" name="Obraz 1"/>
@@ -3239,7 +3229,7 @@
                     <a:blip r:embed="rId7">
                       <a:extLst>
                         <a:ext uri="{28A0092B-C50C-407E-A947-70E740481C1C}">
-                          <a14:useLocalDpi xmlns:a14="http://schemas.microsoft.com/office/drawing/2010/main" val="0"/>
+                          <a14:useLocalDpi xmlns:a14="http://schemas.microsoft.com/office/drawing/2010/main" xmlns:wps="http://schemas.microsoft.com/office/word/2010/wordprocessingShape" xmlns:wpi="http://schemas.microsoft.com/office/word/2010/wordprocessingInk" xmlns:wpg="http://schemas.microsoft.com/office/word/2010/wordprocessingGroup" xmlns:w15="http://schemas.microsoft.com/office/word/2012/wordml" xmlns:w14="http://schemas.microsoft.com/office/word/2010/wordml" xmlns:w="http://schemas.openxmlformats.org/wordprocessingml/2006/main" xmlns:w10="urn:schemas-microsoft-com:office:word" xmlns:wp14="http://schemas.microsoft.com/office/word/2010/wordprocessingDrawing" xmlns:v="urn:schemas-microsoft-com:vml" xmlns:o="urn:schemas-microsoft-com:office:office" xmlns:mc="http://schemas.openxmlformats.org/markup-compatibility/2006" xmlns:wpc="http://schemas.microsoft.com/office/word/2010/wordprocessingCanvas" xmlns="" val="0"/>
                         </a:ext>
                       </a:extLst>
                     </a:blip>
@@ -3293,16 +3283,6 @@
       <w:r>
         <w:rPr>
           <w:rFonts w:ascii="Times New Roman" w:hAnsi="Times New Roman" w:cs="Times New Roman"/>
-          <w:b/>
-          <w:i w:val="0"/>
-          <w:color w:val="auto"/>
-          <w:sz w:val="20"/>
-        </w:rPr>
-        <w:t xml:space="preserve"> </w:t>
-      </w:r>
-      <w:r>
-        <w:rPr>
-          <w:rFonts w:ascii="Times New Roman" w:hAnsi="Times New Roman" w:cs="Times New Roman"/>
           <w:i w:val="0"/>
           <w:color w:val="auto"/>
           <w:sz w:val="20"/>
@@ -3671,15 +3651,6 @@
           <w:color w:val="auto"/>
           <w:sz w:val="28"/>
         </w:rPr>
-        <w:t xml:space="preserve"> </w:t>
-      </w:r>
-      <w:r>
-        <w:rPr>
-          <w:rFonts w:ascii="Times New Roman" w:hAnsi="Times New Roman" w:cs="Times New Roman"/>
-          <w:b/>
-          <w:color w:val="auto"/>
-          <w:sz w:val="28"/>
-        </w:rPr>
         <w:t>sieci</w:t>
       </w:r>
     </w:p>
@@ -3725,7 +3696,7 @@
           <w:lang w:eastAsia="pl-PL"/>
         </w:rPr>
         <w:drawing>
-          <wp:inline distT="0" distB="0" distL="0" distR="0" wp14:anchorId="767DDD6C" wp14:editId="55A47823">
+          <wp:inline distT="0" distB="0" distL="0" distR="0">
             <wp:extent cx="5760720" cy="4585970"/>
             <wp:effectExtent l="19050" t="19050" r="11430" b="24130"/>
             <wp:docPr id="6" name="Obraz 6"/>
@@ -3743,7 +3714,7 @@
                     <a:blip r:embed="rId8">
                       <a:extLst>
                         <a:ext uri="{28A0092B-C50C-407E-A947-70E740481C1C}">
-                          <a14:useLocalDpi xmlns:a14="http://schemas.microsoft.com/office/drawing/2010/main" val="0"/>
+                          <a14:useLocalDpi xmlns:a14="http://schemas.microsoft.com/office/drawing/2010/main" xmlns:wps="http://schemas.microsoft.com/office/word/2010/wordprocessingShape" xmlns:wpi="http://schemas.microsoft.com/office/word/2010/wordprocessingInk" xmlns:wpg="http://schemas.microsoft.com/office/word/2010/wordprocessingGroup" xmlns:w15="http://schemas.microsoft.com/office/word/2012/wordml" xmlns:w14="http://schemas.microsoft.com/office/word/2010/wordml" xmlns:w="http://schemas.openxmlformats.org/wordprocessingml/2006/main" xmlns:w10="urn:schemas-microsoft-com:office:word" xmlns:wp14="http://schemas.microsoft.com/office/word/2010/wordprocessingDrawing" xmlns:v="urn:schemas-microsoft-com:vml" xmlns:o="urn:schemas-microsoft-com:office:office" xmlns:mc="http://schemas.openxmlformats.org/markup-compatibility/2006" xmlns:wpc="http://schemas.microsoft.com/office/word/2010/wordprocessingCanvas" xmlns="" val="0"/>
                         </a:ext>
                       </a:extLst>
                     </a:blip>
@@ -3847,16 +3818,6 @@
       <w:r>
         <w:rPr>
           <w:rFonts w:ascii="Times New Roman" w:hAnsi="Times New Roman" w:cs="Times New Roman"/>
-          <w:b/>
-          <w:i w:val="0"/>
-          <w:color w:val="auto"/>
-          <w:sz w:val="20"/>
-        </w:rPr>
-        <w:t xml:space="preserve"> </w:t>
-      </w:r>
-      <w:r>
-        <w:rPr>
-          <w:rFonts w:ascii="Times New Roman" w:hAnsi="Times New Roman" w:cs="Times New Roman"/>
           <w:i w:val="0"/>
           <w:color w:val="auto"/>
           <w:sz w:val="20"/>
@@ -3888,7 +3849,7 @@
         </w:rPr>
         <w:lastRenderedPageBreak/>
         <w:drawing>
-          <wp:inline distT="0" distB="0" distL="0" distR="0" wp14:anchorId="1B59D005" wp14:editId="5F8E1054">
+          <wp:inline distT="0" distB="0" distL="0" distR="0">
             <wp:extent cx="3295650" cy="8892540"/>
             <wp:effectExtent l="0" t="0" r="0" b="3810"/>
             <wp:docPr id="8" name="Obraz 8"/>
@@ -3906,7 +3867,7 @@
                     <a:blip r:embed="rId9">
                       <a:extLst>
                         <a:ext uri="{28A0092B-C50C-407E-A947-70E740481C1C}">
-                          <a14:useLocalDpi xmlns:a14="http://schemas.microsoft.com/office/drawing/2010/main" val="0"/>
+                          <a14:useLocalDpi xmlns:a14="http://schemas.microsoft.com/office/drawing/2010/main" xmlns:wps="http://schemas.microsoft.com/office/word/2010/wordprocessingShape" xmlns:wpi="http://schemas.microsoft.com/office/word/2010/wordprocessingInk" xmlns:wpg="http://schemas.microsoft.com/office/word/2010/wordprocessingGroup" xmlns:w15="http://schemas.microsoft.com/office/word/2012/wordml" xmlns:w14="http://schemas.microsoft.com/office/word/2010/wordml" xmlns:w="http://schemas.openxmlformats.org/wordprocessingml/2006/main" xmlns:w10="urn:schemas-microsoft-com:office:word" xmlns:wp14="http://schemas.microsoft.com/office/word/2010/wordprocessingDrawing" xmlns:v="urn:schemas-microsoft-com:vml" xmlns:o="urn:schemas-microsoft-com:office:office" xmlns:mc="http://schemas.openxmlformats.org/markup-compatibility/2006" xmlns:wpc="http://schemas.microsoft.com/office/word/2010/wordprocessingCanvas" xmlns="" val="0"/>
                         </a:ext>
                       </a:extLst>
                     </a:blip>
@@ -3974,8 +3935,8 @@
 </file>
 
 <file path=word/numbering.xml><?xml version="1.0" encoding="utf-8"?>
-<w:numbering xmlns:wpc="http://schemas.microsoft.com/office/word/2010/wordprocessingCanvas" xmlns:mc="http://schemas.openxmlformats.org/markup-compatibility/2006" xmlns:o="urn:schemas-microsoft-com:office:office" xmlns:r="http://schemas.openxmlformats.org/officeDocument/2006/relationships" xmlns:m="http://schemas.openxmlformats.org/officeDocument/2006/math" xmlns:v="urn:schemas-microsoft-com:vml" xmlns:wp14="http://schemas.microsoft.com/office/word/2010/wordprocessingDrawing" xmlns:wp="http://schemas.openxmlformats.org/drawingml/2006/wordprocessingDrawing" xmlns:w10="urn:schemas-microsoft-com:office:word" xmlns:w="http://schemas.openxmlformats.org/wordprocessingml/2006/main" xmlns:w14="http://schemas.microsoft.com/office/word/2010/wordml" xmlns:w15="http://schemas.microsoft.com/office/word/2012/wordml" xmlns:wpg="http://schemas.microsoft.com/office/word/2010/wordprocessingGroup" xmlns:wpi="http://schemas.microsoft.com/office/word/2010/wordprocessingInk" xmlns:wne="http://schemas.microsoft.com/office/word/2006/wordml" xmlns:wps="http://schemas.microsoft.com/office/word/2010/wordprocessingShape" mc:Ignorable="w14 w15 wp14">
-  <w:abstractNum w:abstractNumId="0" w15:restartNumberingAfterBreak="0">
+<w:numbering xmlns:ve="http://schemas.openxmlformats.org/markup-compatibility/2006" xmlns:o="urn:schemas-microsoft-com:office:office" xmlns:r="http://schemas.openxmlformats.org/officeDocument/2006/relationships" xmlns:m="http://schemas.openxmlformats.org/officeDocument/2006/math" xmlns:v="urn:schemas-microsoft-com:vml" xmlns:wp="http://schemas.openxmlformats.org/drawingml/2006/wordprocessingDrawing" xmlns:w10="urn:schemas-microsoft-com:office:word" xmlns:w="http://schemas.openxmlformats.org/wordprocessingml/2006/main" xmlns:wne="http://schemas.microsoft.com/office/word/2006/wordml">
+  <w:abstractNum w:abstractNumId="0">
     <w:nsid w:val="0B5A22AB"/>
     <w:multiLevelType w:val="multilevel"/>
     <w:tmpl w:val="0415001F"/>
@@ -4061,7 +4022,7 @@
       </w:pPr>
     </w:lvl>
   </w:abstractNum>
-  <w:abstractNum w:abstractNumId="1" w15:restartNumberingAfterBreak="0">
+  <w:abstractNum w:abstractNumId="1">
     <w:nsid w:val="0BE2049D"/>
     <w:multiLevelType w:val="multilevel"/>
     <w:tmpl w:val="3446DA5A"/>
@@ -4163,7 +4124,7 @@
       </w:pPr>
     </w:lvl>
   </w:abstractNum>
-  <w:abstractNum w:abstractNumId="2" w15:restartNumberingAfterBreak="0">
+  <w:abstractNum w:abstractNumId="2">
     <w:nsid w:val="117E4F18"/>
     <w:multiLevelType w:val="hybridMultilevel"/>
     <w:tmpl w:val="8F7C1658"/>
@@ -4252,7 +4213,7 @@
       </w:pPr>
     </w:lvl>
   </w:abstractNum>
-  <w:abstractNum w:abstractNumId="3" w15:restartNumberingAfterBreak="0">
+  <w:abstractNum w:abstractNumId="3">
     <w:nsid w:val="18C57FAA"/>
     <w:multiLevelType w:val="multilevel"/>
     <w:tmpl w:val="0415001F"/>
@@ -4338,7 +4299,7 @@
       </w:pPr>
     </w:lvl>
   </w:abstractNum>
-  <w:abstractNum w:abstractNumId="4" w15:restartNumberingAfterBreak="0">
+  <w:abstractNum w:abstractNumId="4">
     <w:nsid w:val="25EC03E1"/>
     <w:multiLevelType w:val="multilevel"/>
     <w:tmpl w:val="04407938"/>
@@ -4428,7 +4389,7 @@
       </w:pPr>
     </w:lvl>
   </w:abstractNum>
-  <w:abstractNum w:abstractNumId="5" w15:restartNumberingAfterBreak="0">
+  <w:abstractNum w:abstractNumId="5">
     <w:nsid w:val="402801A2"/>
     <w:multiLevelType w:val="multilevel"/>
     <w:tmpl w:val="0415001F"/>
@@ -4514,7 +4475,7 @@
       </w:pPr>
     </w:lvl>
   </w:abstractNum>
-  <w:abstractNum w:abstractNumId="6" w15:restartNumberingAfterBreak="0">
+  <w:abstractNum w:abstractNumId="6">
     <w:nsid w:val="4A4A35BC"/>
     <w:multiLevelType w:val="hybridMultilevel"/>
     <w:tmpl w:val="3584785C"/>
@@ -4600,7 +4561,7 @@
       </w:pPr>
     </w:lvl>
   </w:abstractNum>
-  <w:abstractNum w:abstractNumId="7" w15:restartNumberingAfterBreak="0">
+  <w:abstractNum w:abstractNumId="7">
     <w:nsid w:val="62854A49"/>
     <w:multiLevelType w:val="hybridMultilevel"/>
     <w:tmpl w:val="1408BF8C"/>
@@ -4686,7 +4647,7 @@
       </w:pPr>
     </w:lvl>
   </w:abstractNum>
-  <w:abstractNum w:abstractNumId="8" w15:restartNumberingAfterBreak="0">
+  <w:abstractNum w:abstractNumId="8">
     <w:nsid w:val="72004184"/>
     <w:multiLevelType w:val="multilevel"/>
     <w:tmpl w:val="04407938"/>
@@ -4776,7 +4737,7 @@
       </w:pPr>
     </w:lvl>
   </w:abstractNum>
-  <w:abstractNum w:abstractNumId="9" w15:restartNumberingAfterBreak="0">
+  <w:abstractNum w:abstractNumId="9">
     <w:nsid w:val="7A0E41A1"/>
     <w:multiLevelType w:val="multilevel"/>
     <w:tmpl w:val="0415001F"/>
@@ -4899,7 +4860,7 @@
 </file>
 
 <file path=word/styles.xml><?xml version="1.0" encoding="utf-8"?>
-<w:styles xmlns:mc="http://schemas.openxmlformats.org/markup-compatibility/2006" xmlns:r="http://schemas.openxmlformats.org/officeDocument/2006/relationships" xmlns:w="http://schemas.openxmlformats.org/wordprocessingml/2006/main" xmlns:w14="http://schemas.microsoft.com/office/word/2010/wordml" xmlns:w15="http://schemas.microsoft.com/office/word/2012/wordml" mc:Ignorable="w14 w15">
+<w:styles xmlns:r="http://schemas.openxmlformats.org/officeDocument/2006/relationships" xmlns:w="http://schemas.openxmlformats.org/wordprocessingml/2006/main">
   <w:docDefaults>
     <w:rPrDefault>
       <w:rPr>
@@ -4915,382 +4876,149 @@
       </w:pPr>
     </w:pPrDefault>
   </w:docDefaults>
-  <w:latentStyles w:defLockedState="0" w:defUIPriority="99" w:defSemiHidden="0" w:defUnhideWhenUsed="0" w:defQFormat="0" w:count="371">
-    <w:lsdException w:name="Normal" w:uiPriority="0" w:qFormat="1"/>
-    <w:lsdException w:name="heading 1" w:uiPriority="9" w:qFormat="1"/>
-    <w:lsdException w:name="heading 2" w:semiHidden="1" w:uiPriority="9" w:unhideWhenUsed="1" w:qFormat="1"/>
-    <w:lsdException w:name="heading 3" w:semiHidden="1" w:uiPriority="9" w:unhideWhenUsed="1" w:qFormat="1"/>
-    <w:lsdException w:name="heading 4" w:semiHidden="1" w:uiPriority="9" w:unhideWhenUsed="1" w:qFormat="1"/>
-    <w:lsdException w:name="heading 5" w:semiHidden="1" w:uiPriority="9" w:unhideWhenUsed="1" w:qFormat="1"/>
-    <w:lsdException w:name="heading 6" w:semiHidden="1" w:uiPriority="9" w:unhideWhenUsed="1" w:qFormat="1"/>
-    <w:lsdException w:name="heading 7" w:semiHidden="1" w:uiPriority="9" w:unhideWhenUsed="1" w:qFormat="1"/>
-    <w:lsdException w:name="heading 8" w:semiHidden="1" w:uiPriority="9" w:unhideWhenUsed="1" w:qFormat="1"/>
-    <w:lsdException w:name="heading 9" w:semiHidden="1" w:uiPriority="9" w:unhideWhenUsed="1" w:qFormat="1"/>
-    <w:lsdException w:name="index 1" w:semiHidden="1" w:unhideWhenUsed="1"/>
-    <w:lsdException w:name="index 2" w:semiHidden="1" w:unhideWhenUsed="1"/>
-    <w:lsdException w:name="index 3" w:semiHidden="1" w:unhideWhenUsed="1"/>
-    <w:lsdException w:name="index 4" w:semiHidden="1" w:unhideWhenUsed="1"/>
-    <w:lsdException w:name="index 5" w:semiHidden="1" w:unhideWhenUsed="1"/>
-    <w:lsdException w:name="index 6" w:semiHidden="1" w:unhideWhenUsed="1"/>
-    <w:lsdException w:name="index 7" w:semiHidden="1" w:unhideWhenUsed="1"/>
-    <w:lsdException w:name="index 8" w:semiHidden="1" w:unhideWhenUsed="1"/>
-    <w:lsdException w:name="index 9" w:semiHidden="1" w:unhideWhenUsed="1"/>
-    <w:lsdException w:name="toc 1" w:semiHidden="1" w:uiPriority="39" w:unhideWhenUsed="1"/>
-    <w:lsdException w:name="toc 2" w:semiHidden="1" w:uiPriority="39" w:unhideWhenUsed="1"/>
-    <w:lsdException w:name="toc 3" w:semiHidden="1" w:uiPriority="39" w:unhideWhenUsed="1"/>
-    <w:lsdException w:name="toc 4" w:semiHidden="1" w:uiPriority="39" w:unhideWhenUsed="1"/>
-    <w:lsdException w:name="toc 5" w:semiHidden="1" w:uiPriority="39" w:unhideWhenUsed="1"/>
-    <w:lsdException w:name="toc 6" w:semiHidden="1" w:uiPriority="39" w:unhideWhenUsed="1"/>
-    <w:lsdException w:name="toc 7" w:semiHidden="1" w:uiPriority="39" w:unhideWhenUsed="1"/>
-    <w:lsdException w:name="toc 8" w:semiHidden="1" w:uiPriority="39" w:unhideWhenUsed="1"/>
-    <w:lsdException w:name="toc 9" w:semiHidden="1" w:uiPriority="39" w:unhideWhenUsed="1"/>
-    <w:lsdException w:name="Normal Indent" w:semiHidden="1" w:unhideWhenUsed="1"/>
-    <w:lsdException w:name="footnote text" w:semiHidden="1" w:unhideWhenUsed="1"/>
-    <w:lsdException w:name="annotation text" w:semiHidden="1" w:unhideWhenUsed="1"/>
-    <w:lsdException w:name="header" w:semiHidden="1" w:unhideWhenUsed="1"/>
-    <w:lsdException w:name="footer" w:semiHidden="1" w:unhideWhenUsed="1"/>
-    <w:lsdException w:name="index heading" w:semiHidden="1" w:unhideWhenUsed="1"/>
-    <w:lsdException w:name="caption" w:semiHidden="1" w:uiPriority="35" w:unhideWhenUsed="1" w:qFormat="1"/>
-    <w:lsdException w:name="table of figures" w:semiHidden="1" w:unhideWhenUsed="1"/>
-    <w:lsdException w:name="envelope address" w:semiHidden="1" w:unhideWhenUsed="1"/>
-    <w:lsdException w:name="envelope return" w:semiHidden="1" w:unhideWhenUsed="1"/>
-    <w:lsdException w:name="footnote reference" w:semiHidden="1" w:unhideWhenUsed="1"/>
-    <w:lsdException w:name="annotation reference" w:semiHidden="1" w:unhideWhenUsed="1"/>
-    <w:lsdException w:name="line number" w:semiHidden="1" w:unhideWhenUsed="1"/>
-    <w:lsdException w:name="page number" w:semiHidden="1" w:unhideWhenUsed="1"/>
-    <w:lsdException w:name="endnote reference" w:semiHidden="1" w:unhideWhenUsed="1"/>
-    <w:lsdException w:name="endnote text" w:semiHidden="1" w:unhideWhenUsed="1"/>
-    <w:lsdException w:name="table of authorities" w:semiHidden="1" w:unhideWhenUsed="1"/>
-    <w:lsdException w:name="macro" w:semiHidden="1" w:unhideWhenUsed="1"/>
-    <w:lsdException w:name="toa heading" w:semiHidden="1" w:unhideWhenUsed="1"/>
-    <w:lsdException w:name="List" w:semiHidden="1" w:unhideWhenUsed="1"/>
-    <w:lsdException w:name="List Bullet" w:semiHidden="1" w:unhideWhenUsed="1"/>
-    <w:lsdException w:name="List Number" w:semiHidden="1" w:unhideWhenUsed="1"/>
-    <w:lsdException w:name="List 2" w:semiHidden="1" w:unhideWhenUsed="1"/>
-    <w:lsdException w:name="List 3" w:semiHidden="1" w:unhideWhenUsed="1"/>
-    <w:lsdException w:name="List 4" w:semiHidden="1" w:unhideWhenUsed="1"/>
-    <w:lsdException w:name="List 5" w:semiHidden="1" w:unhideWhenUsed="1"/>
-    <w:lsdException w:name="List Bullet 2" w:semiHidden="1" w:unhideWhenUsed="1"/>
-    <w:lsdException w:name="List Bullet 3" w:semiHidden="1" w:unhideWhenUsed="1"/>
-    <w:lsdException w:name="List Bullet 4" w:semiHidden="1" w:unhideWhenUsed="1"/>
-    <w:lsdException w:name="List Bullet 5" w:semiHidden="1" w:unhideWhenUsed="1"/>
-    <w:lsdException w:name="List Number 2" w:semiHidden="1" w:unhideWhenUsed="1"/>
-    <w:lsdException w:name="List Number 3" w:semiHidden="1" w:unhideWhenUsed="1"/>
-    <w:lsdException w:name="List Number 4" w:semiHidden="1" w:unhideWhenUsed="1"/>
-    <w:lsdException w:name="List Number 5" w:semiHidden="1" w:unhideWhenUsed="1"/>
-    <w:lsdException w:name="Title" w:uiPriority="10" w:qFormat="1"/>
-    <w:lsdException w:name="Closing" w:semiHidden="1" w:unhideWhenUsed="1"/>
-    <w:lsdException w:name="Signature" w:semiHidden="1" w:unhideWhenUsed="1"/>
-    <w:lsdException w:name="Default Paragraph Font" w:semiHidden="1" w:uiPriority="1" w:unhideWhenUsed="1"/>
-    <w:lsdException w:name="Body Text" w:semiHidden="1" w:unhideWhenUsed="1"/>
-    <w:lsdException w:name="Body Text Indent" w:semiHidden="1" w:unhideWhenUsed="1"/>
-    <w:lsdException w:name="List Continue" w:semiHidden="1" w:unhideWhenUsed="1"/>
-    <w:lsdException w:name="List Continue 2" w:semiHidden="1" w:unhideWhenUsed="1"/>
-    <w:lsdException w:name="List Continue 3" w:semiHidden="1" w:unhideWhenUsed="1"/>
-    <w:lsdException w:name="List Continue 4" w:semiHidden="1" w:unhideWhenUsed="1"/>
-    <w:lsdException w:name="List Continue 5" w:semiHidden="1" w:unhideWhenUsed="1"/>
-    <w:lsdException w:name="Message Header" w:semiHidden="1" w:unhideWhenUsed="1"/>
-    <w:lsdException w:name="Subtitle" w:uiPriority="11" w:qFormat="1"/>
-    <w:lsdException w:name="Salutation" w:semiHidden="1" w:unhideWhenUsed="1"/>
-    <w:lsdException w:name="Date" w:semiHidden="1" w:unhideWhenUsed="1"/>
-    <w:lsdException w:name="Body Text First Indent" w:semiHidden="1" w:unhideWhenUsed="1"/>
-    <w:lsdException w:name="Body Text First Indent 2" w:semiHidden="1" w:unhideWhenUsed="1"/>
-    <w:lsdException w:name="Note Heading" w:semiHidden="1" w:unhideWhenUsed="1"/>
-    <w:lsdException w:name="Body Text 2" w:semiHidden="1" w:unhideWhenUsed="1"/>
-    <w:lsdException w:name="Body Text 3" w:semiHidden="1" w:unhideWhenUsed="1"/>
-    <w:lsdException w:name="Body Text Indent 2" w:semiHidden="1" w:unhideWhenUsed="1"/>
-    <w:lsdException w:name="Body Text Indent 3" w:semiHidden="1" w:unhideWhenUsed="1"/>
-    <w:lsdException w:name="Block Text" w:semiHidden="1" w:unhideWhenUsed="1"/>
-    <w:lsdException w:name="Hyperlink" w:semiHidden="1" w:unhideWhenUsed="1"/>
-    <w:lsdException w:name="FollowedHyperlink" w:semiHidden="1" w:unhideWhenUsed="1"/>
-    <w:lsdException w:name="Strong" w:uiPriority="22" w:qFormat="1"/>
-    <w:lsdException w:name="Emphasis" w:uiPriority="20" w:qFormat="1"/>
-    <w:lsdException w:name="Document Map" w:semiHidden="1" w:unhideWhenUsed="1"/>
-    <w:lsdException w:name="Plain Text" w:semiHidden="1" w:unhideWhenUsed="1"/>
-    <w:lsdException w:name="E-mail Signature" w:semiHidden="1" w:unhideWhenUsed="1"/>
-    <w:lsdException w:name="HTML Top of Form" w:semiHidden="1" w:unhideWhenUsed="1"/>
-    <w:lsdException w:name="HTML Bottom of Form" w:semiHidden="1" w:unhideWhenUsed="1"/>
-    <w:lsdException w:name="Normal (Web)" w:semiHidden="1" w:unhideWhenUsed="1"/>
-    <w:lsdException w:name="HTML Acronym" w:semiHidden="1" w:unhideWhenUsed="1"/>
-    <w:lsdException w:name="HTML Address" w:semiHidden="1" w:unhideWhenUsed="1"/>
-    <w:lsdException w:name="HTML Cite" w:semiHidden="1" w:unhideWhenUsed="1"/>
-    <w:lsdException w:name="HTML Code" w:semiHidden="1" w:unhideWhenUsed="1"/>
-    <w:lsdException w:name="HTML Definition" w:semiHidden="1" w:unhideWhenUsed="1"/>
-    <w:lsdException w:name="HTML Keyboard" w:semiHidden="1" w:unhideWhenUsed="1"/>
-    <w:lsdException w:name="HTML Preformatted" w:semiHidden="1" w:unhideWhenUsed="1"/>
-    <w:lsdException w:name="HTML Sample" w:semiHidden="1" w:unhideWhenUsed="1"/>
-    <w:lsdException w:name="HTML Typewriter" w:semiHidden="1" w:unhideWhenUsed="1"/>
-    <w:lsdException w:name="HTML Variable" w:semiHidden="1" w:unhideWhenUsed="1"/>
-    <w:lsdException w:name="Normal Table" w:semiHidden="1" w:unhideWhenUsed="1"/>
-    <w:lsdException w:name="annotation subject" w:semiHidden="1" w:unhideWhenUsed="1"/>
-    <w:lsdException w:name="No List" w:semiHidden="1" w:unhideWhenUsed="1"/>
-    <w:lsdException w:name="Outline List 1" w:semiHidden="1" w:unhideWhenUsed="1"/>
-    <w:lsdException w:name="Outline List 2" w:semiHidden="1" w:unhideWhenUsed="1"/>
-    <w:lsdException w:name="Outline List 3" w:semiHidden="1" w:unhideWhenUsed="1"/>
-    <w:lsdException w:name="Table Simple 1" w:semiHidden="1" w:unhideWhenUsed="1"/>
-    <w:lsdException w:name="Table Simple 2" w:semiHidden="1" w:unhideWhenUsed="1"/>
-    <w:lsdException w:name="Table Simple 3" w:semiHidden="1" w:unhideWhenUsed="1"/>
-    <w:lsdException w:name="Table Classic 1" w:semiHidden="1" w:unhideWhenUsed="1"/>
-    <w:lsdException w:name="Table Classic 2" w:semiHidden="1" w:unhideWhenUsed="1"/>
-    <w:lsdException w:name="Table Classic 3" w:semiHidden="1" w:unhideWhenUsed="1"/>
-    <w:lsdException w:name="Table Classic 4" w:semiHidden="1" w:unhideWhenUsed="1"/>
-    <w:lsdException w:name="Table Colorful 1" w:semiHidden="1" w:unhideWhenUsed="1"/>
-    <w:lsdException w:name="Table Colorful 2" w:semiHidden="1" w:unhideWhenUsed="1"/>
-    <w:lsdException w:name="Table Colorful 3" w:semiHidden="1" w:unhideWhenUsed="1"/>
-    <w:lsdException w:name="Table Columns 1" w:semiHidden="1" w:unhideWhenUsed="1"/>
-    <w:lsdException w:name="Table Columns 2" w:semiHidden="1" w:unhideWhenUsed="1"/>
-    <w:lsdException w:name="Table Columns 3" w:semiHidden="1" w:unhideWhenUsed="1"/>
-    <w:lsdException w:name="Table Columns 4" w:semiHidden="1" w:unhideWhenUsed="1"/>
-    <w:lsdException w:name="Table Columns 5" w:semiHidden="1" w:unhideWhenUsed="1"/>
-    <w:lsdException w:name="Table Grid 1" w:semiHidden="1" w:unhideWhenUsed="1"/>
-    <w:lsdException w:name="Table Grid 2" w:semiHidden="1" w:unhideWhenUsed="1"/>
-    <w:lsdException w:name="Table Grid 3" w:semiHidden="1" w:unhideWhenUsed="1"/>
-    <w:lsdException w:name="Table Grid 4" w:semiHidden="1" w:unhideWhenUsed="1"/>
-    <w:lsdException w:name="Table Grid 5" w:semiHidden="1" w:unhideWhenUsed="1"/>
-    <w:lsdException w:name="Table Grid 6" w:semiHidden="1" w:unhideWhenUsed="1"/>
-    <w:lsdException w:name="Table Grid 7" w:semiHidden="1" w:unhideWhenUsed="1"/>
-    <w:lsdException w:name="Table Grid 8" w:semiHidden="1" w:unhideWhenUsed="1"/>
-    <w:lsdException w:name="Table List 1" w:semiHidden="1" w:unhideWhenUsed="1"/>
-    <w:lsdException w:name="Table List 2" w:semiHidden="1" w:unhideWhenUsed="1"/>
-    <w:lsdException w:name="Table List 3" w:semiHidden="1" w:unhideWhenUsed="1"/>
-    <w:lsdException w:name="Table List 4" w:semiHidden="1" w:unhideWhenUsed="1"/>
-    <w:lsdException w:name="Table List 5" w:semiHidden="1" w:unhideWhenUsed="1"/>
-    <w:lsdException w:name="Table List 6" w:semiHidden="1" w:unhideWhenUsed="1"/>
-    <w:lsdException w:name="Table List 7" w:semiHidden="1" w:unhideWhenUsed="1"/>
-    <w:lsdException w:name="Table List 8" w:semiHidden="1" w:unhideWhenUsed="1"/>
-    <w:lsdException w:name="Table 3D effects 1" w:semiHidden="1" w:unhideWhenUsed="1"/>
-    <w:lsdException w:name="Table 3D effects 2" w:semiHidden="1" w:unhideWhenUsed="1"/>
-    <w:lsdException w:name="Table 3D effects 3" w:semiHidden="1" w:unhideWhenUsed="1"/>
-    <w:lsdException w:name="Table Contemporary" w:semiHidden="1" w:unhideWhenUsed="1"/>
-    <w:lsdException w:name="Table Elegant" w:semiHidden="1" w:unhideWhenUsed="1"/>
-    <w:lsdException w:name="Table Professional" w:semiHidden="1" w:unhideWhenUsed="1"/>
-    <w:lsdException w:name="Table Subtle 1" w:semiHidden="1" w:unhideWhenUsed="1"/>
-    <w:lsdException w:name="Table Subtle 2" w:semiHidden="1" w:unhideWhenUsed="1"/>
-    <w:lsdException w:name="Table Web 1" w:semiHidden="1" w:unhideWhenUsed="1"/>
-    <w:lsdException w:name="Table Web 2" w:semiHidden="1" w:unhideWhenUsed="1"/>
-    <w:lsdException w:name="Table Web 3" w:semiHidden="1" w:unhideWhenUsed="1"/>
-    <w:lsdException w:name="Balloon Text" w:semiHidden="1" w:unhideWhenUsed="1"/>
-    <w:lsdException w:name="Table Grid" w:uiPriority="39"/>
-    <w:lsdException w:name="Table Theme" w:semiHidden="1" w:unhideWhenUsed="1"/>
-    <w:lsdException w:name="Placeholder Text" w:semiHidden="1"/>
-    <w:lsdException w:name="No Spacing" w:uiPriority="1" w:qFormat="1"/>
-    <w:lsdException w:name="Light Shading" w:uiPriority="60"/>
-    <w:lsdException w:name="Light List" w:uiPriority="61"/>
-    <w:lsdException w:name="Light Grid" w:uiPriority="62"/>
-    <w:lsdException w:name="Medium Shading 1" w:uiPriority="63"/>
-    <w:lsdException w:name="Medium Shading 2" w:uiPriority="64"/>
-    <w:lsdException w:name="Medium List 1" w:uiPriority="65"/>
-    <w:lsdException w:name="Medium List 2" w:uiPriority="66"/>
-    <w:lsdException w:name="Medium Grid 1" w:uiPriority="67"/>
-    <w:lsdException w:name="Medium Grid 2" w:uiPriority="68"/>
-    <w:lsdException w:name="Medium Grid 3" w:uiPriority="69"/>
-    <w:lsdException w:name="Dark List" w:uiPriority="70"/>
-    <w:lsdException w:name="Colorful Shading" w:uiPriority="71"/>
-    <w:lsdException w:name="Colorful List" w:uiPriority="72"/>
-    <w:lsdException w:name="Colorful Grid" w:uiPriority="73"/>
-    <w:lsdException w:name="Light Shading Accent 1" w:uiPriority="60"/>
-    <w:lsdException w:name="Light List Accent 1" w:uiPriority="61"/>
-    <w:lsdException w:name="Light Grid Accent 1" w:uiPriority="62"/>
-    <w:lsdException w:name="Medium Shading 1 Accent 1" w:uiPriority="63"/>
-    <w:lsdException w:name="Medium Shading 2 Accent 1" w:uiPriority="64"/>
-    <w:lsdException w:name="Medium List 1 Accent 1" w:uiPriority="65"/>
-    <w:lsdException w:name="Revision" w:semiHidden="1"/>
-    <w:lsdException w:name="List Paragraph" w:uiPriority="34" w:qFormat="1"/>
-    <w:lsdException w:name="Quote" w:uiPriority="29" w:qFormat="1"/>
-    <w:lsdException w:name="Intense Quote" w:uiPriority="30" w:qFormat="1"/>
-    <w:lsdException w:name="Medium List 2 Accent 1" w:uiPriority="66"/>
-    <w:lsdException w:name="Medium Grid 1 Accent 1" w:uiPriority="67"/>
-    <w:lsdException w:name="Medium Grid 2 Accent 1" w:uiPriority="68"/>
-    <w:lsdException w:name="Medium Grid 3 Accent 1" w:uiPriority="69"/>
-    <w:lsdException w:name="Dark List Accent 1" w:uiPriority="70"/>
-    <w:lsdException w:name="Colorful Shading Accent 1" w:uiPriority="71"/>
-    <w:lsdException w:name="Colorful List Accent 1" w:uiPriority="72"/>
-    <w:lsdException w:name="Colorful Grid Accent 1" w:uiPriority="73"/>
-    <w:lsdException w:name="Light Shading Accent 2" w:uiPriority="60"/>
-    <w:lsdException w:name="Light List Accent 2" w:uiPriority="61"/>
-    <w:lsdException w:name="Light Grid Accent 2" w:uiPriority="62"/>
-    <w:lsdException w:name="Medium Shading 1 Accent 2" w:uiPriority="63"/>
-    <w:lsdException w:name="Medium Shading 2 Accent 2" w:uiPriority="64"/>
-    <w:lsdException w:name="Medium List 1 Accent 2" w:uiPriority="65"/>
-    <w:lsdException w:name="Medium List 2 Accent 2" w:uiPriority="66"/>
-    <w:lsdException w:name="Medium Grid 1 Accent 2" w:uiPriority="67"/>
-    <w:lsdException w:name="Medium Grid 2 Accent 2" w:uiPriority="68"/>
-    <w:lsdException w:name="Medium Grid 3 Accent 2" w:uiPriority="69"/>
-    <w:lsdException w:name="Dark List Accent 2" w:uiPriority="70"/>
-    <w:lsdException w:name="Colorful Shading Accent 2" w:uiPriority="71"/>
-    <w:lsdException w:name="Colorful List Accent 2" w:uiPriority="72"/>
-    <w:lsdException w:name="Colorful Grid Accent 2" w:uiPriority="73"/>
-    <w:lsdException w:name="Light Shading Accent 3" w:uiPriority="60"/>
-    <w:lsdException w:name="Light List Accent 3" w:uiPriority="61"/>
-    <w:lsdException w:name="Light Grid Accent 3" w:uiPriority="62"/>
-    <w:lsdException w:name="Medium Shading 1 Accent 3" w:uiPriority="63"/>
-    <w:lsdException w:name="Medium Shading 2 Accent 3" w:uiPriority="64"/>
-    <w:lsdException w:name="Medium List 1 Accent 3" w:uiPriority="65"/>
-    <w:lsdException w:name="Medium List 2 Accent 3" w:uiPriority="66"/>
-    <w:lsdException w:name="Medium Grid 1 Accent 3" w:uiPriority="67"/>
-    <w:lsdException w:name="Medium Grid 2 Accent 3" w:uiPriority="68"/>
-    <w:lsdException w:name="Medium Grid 3 Accent 3" w:uiPriority="69"/>
-    <w:lsdException w:name="Dark List Accent 3" w:uiPriority="70"/>
-    <w:lsdException w:name="Colorful Shading Accent 3" w:uiPriority="71"/>
-    <w:lsdException w:name="Colorful List Accent 3" w:uiPriority="72"/>
-    <w:lsdException w:name="Colorful Grid Accent 3" w:uiPriority="73"/>
-    <w:lsdException w:name="Light Shading Accent 4" w:uiPriority="60"/>
-    <w:lsdException w:name="Light List Accent 4" w:uiPriority="61"/>
-    <w:lsdException w:name="Light Grid Accent 4" w:uiPriority="62"/>
-    <w:lsdException w:name="Medium Shading 1 Accent 4" w:uiPriority="63"/>
-    <w:lsdException w:name="Medium Shading 2 Accent 4" w:uiPriority="64"/>
-    <w:lsdException w:name="Medium List 1 Accent 4" w:uiPriority="65"/>
-    <w:lsdException w:name="Medium List 2 Accent 4" w:uiPriority="66"/>
-    <w:lsdException w:name="Medium Grid 1 Accent 4" w:uiPriority="67"/>
-    <w:lsdException w:name="Medium Grid 2 Accent 4" w:uiPriority="68"/>
-    <w:lsdException w:name="Medium Grid 3 Accent 4" w:uiPriority="69"/>
-    <w:lsdException w:name="Dark List Accent 4" w:uiPriority="70"/>
-    <w:lsdException w:name="Colorful Shading Accent 4" w:uiPriority="71"/>
-    <w:lsdException w:name="Colorful List Accent 4" w:uiPriority="72"/>
-    <w:lsdException w:name="Colorful Grid Accent 4" w:uiPriority="73"/>
-    <w:lsdException w:name="Light Shading Accent 5" w:uiPriority="60"/>
-    <w:lsdException w:name="Light List Accent 5" w:uiPriority="61"/>
-    <w:lsdException w:name="Light Grid Accent 5" w:uiPriority="62"/>
-    <w:lsdException w:name="Medium Shading 1 Accent 5" w:uiPriority="63"/>
-    <w:lsdException w:name="Medium Shading 2 Accent 5" w:uiPriority="64"/>
-    <w:lsdException w:name="Medium List 1 Accent 5" w:uiPriority="65"/>
-    <w:lsdException w:name="Medium List 2 Accent 5" w:uiPriority="66"/>
-    <w:lsdException w:name="Medium Grid 1 Accent 5" w:uiPriority="67"/>
-    <w:lsdException w:name="Medium Grid 2 Accent 5" w:uiPriority="68"/>
-    <w:lsdException w:name="Medium Grid 3 Accent 5" w:uiPriority="69"/>
-    <w:lsdException w:name="Dark List Accent 5" w:uiPriority="70"/>
-    <w:lsdException w:name="Colorful Shading Accent 5" w:uiPriority="71"/>
-    <w:lsdException w:name="Colorful List Accent 5" w:uiPriority="72"/>
-    <w:lsdException w:name="Colorful Grid Accent 5" w:uiPriority="73"/>
-    <w:lsdException w:name="Light Shading Accent 6" w:uiPriority="60"/>
-    <w:lsdException w:name="Light List Accent 6" w:uiPriority="61"/>
-    <w:lsdException w:name="Light Grid Accent 6" w:uiPriority="62"/>
-    <w:lsdException w:name="Medium Shading 1 Accent 6" w:uiPriority="63"/>
-    <w:lsdException w:name="Medium Shading 2 Accent 6" w:uiPriority="64"/>
-    <w:lsdException w:name="Medium List 1 Accent 6" w:uiPriority="65"/>
-    <w:lsdException w:name="Medium List 2 Accent 6" w:uiPriority="66"/>
-    <w:lsdException w:name="Medium Grid 1 Accent 6" w:uiPriority="67"/>
-    <w:lsdException w:name="Medium Grid 2 Accent 6" w:uiPriority="68"/>
-    <w:lsdException w:name="Medium Grid 3 Accent 6" w:uiPriority="69"/>
-    <w:lsdException w:name="Dark List Accent 6" w:uiPriority="70"/>
-    <w:lsdException w:name="Colorful Shading Accent 6" w:uiPriority="71"/>
-    <w:lsdException w:name="Colorful List Accent 6" w:uiPriority="72"/>
-    <w:lsdException w:name="Colorful Grid Accent 6" w:uiPriority="73"/>
-    <w:lsdException w:name="Subtle Emphasis" w:uiPriority="19" w:qFormat="1"/>
-    <w:lsdException w:name="Intense Emphasis" w:uiPriority="21" w:qFormat="1"/>
-    <w:lsdException w:name="Subtle Reference" w:uiPriority="31" w:qFormat="1"/>
-    <w:lsdException w:name="Intense Reference" w:uiPriority="32" w:qFormat="1"/>
-    <w:lsdException w:name="Book Title" w:uiPriority="33" w:qFormat="1"/>
-    <w:lsdException w:name="Bibliography" w:semiHidden="1" w:uiPriority="37" w:unhideWhenUsed="1"/>
-    <w:lsdException w:name="TOC Heading" w:semiHidden="1" w:uiPriority="39" w:unhideWhenUsed="1" w:qFormat="1"/>
-    <w:lsdException w:name="Plain Table 1" w:uiPriority="41"/>
-    <w:lsdException w:name="Plain Table 2" w:uiPriority="42"/>
-    <w:lsdException w:name="Plain Table 3" w:uiPriority="43"/>
-    <w:lsdException w:name="Plain Table 4" w:uiPriority="44"/>
-    <w:lsdException w:name="Plain Table 5" w:uiPriority="45"/>
-    <w:lsdException w:name="Grid Table Light" w:uiPriority="40"/>
-    <w:lsdException w:name="Grid Table 1 Light" w:uiPriority="46"/>
-    <w:lsdException w:name="Grid Table 2" w:uiPriority="47"/>
-    <w:lsdException w:name="Grid Table 3" w:uiPriority="48"/>
-    <w:lsdException w:name="Grid Table 4" w:uiPriority="49"/>
-    <w:lsdException w:name="Grid Table 5 Dark" w:uiPriority="50"/>
-    <w:lsdException w:name="Grid Table 6 Colorful" w:uiPriority="51"/>
-    <w:lsdException w:name="Grid Table 7 Colorful" w:uiPriority="52"/>
-    <w:lsdException w:name="Grid Table 1 Light Accent 1" w:uiPriority="46"/>
-    <w:lsdException w:name="Grid Table 2 Accent 1" w:uiPriority="47"/>
-    <w:lsdException w:name="Grid Table 3 Accent 1" w:uiPriority="48"/>
-    <w:lsdException w:name="Grid Table 4 Accent 1" w:uiPriority="49"/>
-    <w:lsdException w:name="Grid Table 5 Dark Accent 1" w:uiPriority="50"/>
-    <w:lsdException w:name="Grid Table 6 Colorful Accent 1" w:uiPriority="51"/>
-    <w:lsdException w:name="Grid Table 7 Colorful Accent 1" w:uiPriority="52"/>
-    <w:lsdException w:name="Grid Table 1 Light Accent 2" w:uiPriority="46"/>
-    <w:lsdException w:name="Grid Table 2 Accent 2" w:uiPriority="47"/>
-    <w:lsdException w:name="Grid Table 3 Accent 2" w:uiPriority="48"/>
-    <w:lsdException w:name="Grid Table 4 Accent 2" w:uiPriority="49"/>
-    <w:lsdException w:name="Grid Table 5 Dark Accent 2" w:uiPriority="50"/>
-    <w:lsdException w:name="Grid Table 6 Colorful Accent 2" w:uiPriority="51"/>
-    <w:lsdException w:name="Grid Table 7 Colorful Accent 2" w:uiPriority="52"/>
-    <w:lsdException w:name="Grid Table 1 Light Accent 3" w:uiPriority="46"/>
-    <w:lsdException w:name="Grid Table 2 Accent 3" w:uiPriority="47"/>
-    <w:lsdException w:name="Grid Table 3 Accent 3" w:uiPriority="48"/>
-    <w:lsdException w:name="Grid Table 4 Accent 3" w:uiPriority="49"/>
-    <w:lsdException w:name="Grid Table 5 Dark Accent 3" w:uiPriority="50"/>
-    <w:lsdException w:name="Grid Table 6 Colorful Accent 3" w:uiPriority="51"/>
-    <w:lsdException w:name="Grid Table 7 Colorful Accent 3" w:uiPriority="52"/>
-    <w:lsdException w:name="Grid Table 1 Light Accent 4" w:uiPriority="46"/>
-    <w:lsdException w:name="Grid Table 2 Accent 4" w:uiPriority="47"/>
-    <w:lsdException w:name="Grid Table 3 Accent 4" w:uiPriority="48"/>
-    <w:lsdException w:name="Grid Table 4 Accent 4" w:uiPriority="49"/>
-    <w:lsdException w:name="Grid Table 5 Dark Accent 4" w:uiPriority="50"/>
-    <w:lsdException w:name="Grid Table 6 Colorful Accent 4" w:uiPriority="51"/>
-    <w:lsdException w:name="Grid Table 7 Colorful Accent 4" w:uiPriority="52"/>
-    <w:lsdException w:name="Grid Table 1 Light Accent 5" w:uiPriority="46"/>
-    <w:lsdException w:name="Grid Table 2 Accent 5" w:uiPriority="47"/>
-    <w:lsdException w:name="Grid Table 3 Accent 5" w:uiPriority="48"/>
-    <w:lsdException w:name="Grid Table 4 Accent 5" w:uiPriority="49"/>
-    <w:lsdException w:name="Grid Table 5 Dark Accent 5" w:uiPriority="50"/>
-    <w:lsdException w:name="Grid Table 6 Colorful Accent 5" w:uiPriority="51"/>
-    <w:lsdException w:name="Grid Table 7 Colorful Accent 5" w:uiPriority="52"/>
-    <w:lsdException w:name="Grid Table 1 Light Accent 6" w:uiPriority="46"/>
-    <w:lsdException w:name="Grid Table 2 Accent 6" w:uiPriority="47"/>
-    <w:lsdException w:name="Grid Table 3 Accent 6" w:uiPriority="48"/>
-    <w:lsdException w:name="Grid Table 4 Accent 6" w:uiPriority="49"/>
-    <w:lsdException w:name="Grid Table 5 Dark Accent 6" w:uiPriority="50"/>
-    <w:lsdException w:name="Grid Table 6 Colorful Accent 6" w:uiPriority="51"/>
-    <w:lsdException w:name="Grid Table 7 Colorful Accent 6" w:uiPriority="52"/>
-    <w:lsdException w:name="List Table 1 Light" w:uiPriority="46"/>
-    <w:lsdException w:name="List Table 2" w:uiPriority="47"/>
-    <w:lsdException w:name="List Table 3" w:uiPriority="48"/>
-    <w:lsdException w:name="List Table 4" w:uiPriority="49"/>
-    <w:lsdException w:name="List Table 5 Dark" w:uiPriority="50"/>
-    <w:lsdException w:name="List Table 6 Colorful" w:uiPriority="51"/>
-    <w:lsdException w:name="List Table 7 Colorful" w:uiPriority="52"/>
-    <w:lsdException w:name="List Table 1 Light Accent 1" w:uiPriority="46"/>
-    <w:lsdException w:name="List Table 2 Accent 1" w:uiPriority="47"/>
-    <w:lsdException w:name="List Table 3 Accent 1" w:uiPriority="48"/>
-    <w:lsdException w:name="List Table 4 Accent 1" w:uiPriority="49"/>
-    <w:lsdException w:name="List Table 5 Dark Accent 1" w:uiPriority="50"/>
-    <w:lsdException w:name="List Table 6 Colorful Accent 1" w:uiPriority="51"/>
-    <w:lsdException w:name="List Table 7 Colorful Accent 1" w:uiPriority="52"/>
-    <w:lsdException w:name="List Table 1 Light Accent 2" w:uiPriority="46"/>
-    <w:lsdException w:name="List Table 2 Accent 2" w:uiPriority="47"/>
-    <w:lsdException w:name="List Table 3 Accent 2" w:uiPriority="48"/>
-    <w:lsdException w:name="List Table 4 Accent 2" w:uiPriority="49"/>
-    <w:lsdException w:name="List Table 5 Dark Accent 2" w:uiPriority="50"/>
-    <w:lsdException w:name="List Table 6 Colorful Accent 2" w:uiPriority="51"/>
-    <w:lsdException w:name="List Table 7 Colorful Accent 2" w:uiPriority="52"/>
-    <w:lsdException w:name="List Table 1 Light Accent 3" w:uiPriority="46"/>
-    <w:lsdException w:name="List Table 2 Accent 3" w:uiPriority="47"/>
-    <w:lsdException w:name="List Table 3 Accent 3" w:uiPriority="48"/>
-    <w:lsdException w:name="List Table 4 Accent 3" w:uiPriority="49"/>
-    <w:lsdException w:name="List Table 5 Dark Accent 3" w:uiPriority="50"/>
-    <w:lsdException w:name="List Table 6 Colorful Accent 3" w:uiPriority="51"/>
-    <w:lsdException w:name="List Table 7 Colorful Accent 3" w:uiPriority="52"/>
-    <w:lsdException w:name="List Table 1 Light Accent 4" w:uiPriority="46"/>
-    <w:lsdException w:name="List Table 2 Accent 4" w:uiPriority="47"/>
-    <w:lsdException w:name="List Table 3 Accent 4" w:uiPriority="48"/>
-    <w:lsdException w:name="List Table 4 Accent 4" w:uiPriority="49"/>
-    <w:lsdException w:name="List Table 5 Dark Accent 4" w:uiPriority="50"/>
-    <w:lsdException w:name="List Table 6 Colorful Accent 4" w:uiPriority="51"/>
-    <w:lsdException w:name="List Table 7 Colorful Accent 4" w:uiPriority="52"/>
-    <w:lsdException w:name="List Table 1 Light Accent 5" w:uiPriority="46"/>
-    <w:lsdException w:name="List Table 2 Accent 5" w:uiPriority="47"/>
-    <w:lsdException w:name="List Table 3 Accent 5" w:uiPriority="48"/>
-    <w:lsdException w:name="List Table 4 Accent 5" w:uiPriority="49"/>
-    <w:lsdException w:name="List Table 5 Dark Accent 5" w:uiPriority="50"/>
-    <w:lsdException w:name="List Table 6 Colorful Accent 5" w:uiPriority="51"/>
-    <w:lsdException w:name="List Table 7 Colorful Accent 5" w:uiPriority="52"/>
-    <w:lsdException w:name="List Table 1 Light Accent 6" w:uiPriority="46"/>
-    <w:lsdException w:name="List Table 2 Accent 6" w:uiPriority="47"/>
-    <w:lsdException w:name="List Table 3 Accent 6" w:uiPriority="48"/>
-    <w:lsdException w:name="List Table 4 Accent 6" w:uiPriority="49"/>
-    <w:lsdException w:name="List Table 5 Dark Accent 6" w:uiPriority="50"/>
-    <w:lsdException w:name="List Table 6 Colorful Accent 6" w:uiPriority="51"/>
-    <w:lsdException w:name="List Table 7 Colorful Accent 6" w:uiPriority="52"/>
+  <w:latentStyles w:defLockedState="0" w:defUIPriority="99" w:defSemiHidden="1" w:defUnhideWhenUsed="1" w:defQFormat="0" w:count="267">
+    <w:lsdException w:name="Normal" w:semiHidden="0" w:uiPriority="0" w:unhideWhenUsed="0" w:qFormat="1"/>
+    <w:lsdException w:name="heading 1" w:semiHidden="0" w:uiPriority="9" w:unhideWhenUsed="0" w:qFormat="1"/>
+    <w:lsdException w:name="heading 2" w:uiPriority="9" w:qFormat="1"/>
+    <w:lsdException w:name="heading 3" w:uiPriority="9" w:qFormat="1"/>
+    <w:lsdException w:name="heading 4" w:uiPriority="9" w:qFormat="1"/>
+    <w:lsdException w:name="heading 5" w:uiPriority="9" w:qFormat="1"/>
+    <w:lsdException w:name="heading 6" w:uiPriority="9" w:qFormat="1"/>
+    <w:lsdException w:name="heading 7" w:uiPriority="9" w:qFormat="1"/>
+    <w:lsdException w:name="heading 8" w:uiPriority="9" w:qFormat="1"/>
+    <w:lsdException w:name="heading 9" w:uiPriority="9" w:qFormat="1"/>
+    <w:lsdException w:name="toc 1" w:uiPriority="39"/>
+    <w:lsdException w:name="toc 2" w:uiPriority="39"/>
+    <w:lsdException w:name="toc 3" w:uiPriority="39"/>
+    <w:lsdException w:name="toc 4" w:uiPriority="39"/>
+    <w:lsdException w:name="toc 5" w:uiPriority="39"/>
+    <w:lsdException w:name="toc 6" w:uiPriority="39"/>
+    <w:lsdException w:name="toc 7" w:uiPriority="39"/>
+    <w:lsdException w:name="toc 8" w:uiPriority="39"/>
+    <w:lsdException w:name="toc 9" w:uiPriority="39"/>
+    <w:lsdException w:name="caption" w:uiPriority="35" w:qFormat="1"/>
+    <w:lsdException w:name="Title" w:semiHidden="0" w:uiPriority="10" w:unhideWhenUsed="0" w:qFormat="1"/>
+    <w:lsdException w:name="Default Paragraph Font" w:uiPriority="1"/>
+    <w:lsdException w:name="Subtitle" w:semiHidden="0" w:uiPriority="11" w:unhideWhenUsed="0" w:qFormat="1"/>
+    <w:lsdException w:name="Strong" w:semiHidden="0" w:uiPriority="22" w:unhideWhenUsed="0" w:qFormat="1"/>
+    <w:lsdException w:name="Emphasis" w:semiHidden="0" w:uiPriority="20" w:unhideWhenUsed="0" w:qFormat="1"/>
+    <w:lsdException w:name="Table Grid" w:semiHidden="0" w:uiPriority="39" w:unhideWhenUsed="0"/>
+    <w:lsdException w:name="Placeholder Text" w:unhideWhenUsed="0"/>
+    <w:lsdException w:name="No Spacing" w:semiHidden="0" w:uiPriority="1" w:unhideWhenUsed="0" w:qFormat="1"/>
+    <w:lsdException w:name="Light Shading" w:semiHidden="0" w:uiPriority="60" w:unhideWhenUsed="0"/>
+    <w:lsdException w:name="Light List" w:semiHidden="0" w:uiPriority="61" w:unhideWhenUsed="0"/>
+    <w:lsdException w:name="Light Grid" w:semiHidden="0" w:uiPriority="62" w:unhideWhenUsed="0"/>
+    <w:lsdException w:name="Medium Shading 1" w:semiHidden="0" w:uiPriority="63" w:unhideWhenUsed="0"/>
+    <w:lsdException w:name="Medium Shading 2" w:semiHidden="0" w:uiPriority="64" w:unhideWhenUsed="0"/>
+    <w:lsdException w:name="Medium List 1" w:semiHidden="0" w:uiPriority="65" w:unhideWhenUsed="0"/>
+    <w:lsdException w:name="Medium List 2" w:semiHidden="0" w:uiPriority="66" w:unhideWhenUsed="0"/>
+    <w:lsdException w:name="Medium Grid 1" w:semiHidden="0" w:uiPriority="67" w:unhideWhenUsed="0"/>
+    <w:lsdException w:name="Medium Grid 2" w:semiHidden="0" w:uiPriority="68" w:unhideWhenUsed="0"/>
+    <w:lsdException w:name="Medium Grid 3" w:semiHidden="0" w:uiPriority="69" w:unhideWhenUsed="0"/>
+    <w:lsdException w:name="Dark List" w:semiHidden="0" w:uiPriority="70" w:unhideWhenUsed="0"/>
+    <w:lsdException w:name="Colorful Shading" w:semiHidden="0" w:uiPriority="71" w:unhideWhenUsed="0"/>
+    <w:lsdException w:name="Colorful List" w:semiHidden="0" w:uiPriority="72" w:unhideWhenUsed="0"/>
+    <w:lsdException w:name="Colorful Grid" w:semiHidden="0" w:uiPriority="73" w:unhideWhenUsed="0"/>
+    <w:lsdException w:name="Light Shading Accent 1" w:semiHidden="0" w:uiPriority="60" w:unhideWhenUsed="0"/>
+    <w:lsdException w:name="Light List Accent 1" w:semiHidden="0" w:uiPriority="61" w:unhideWhenUsed="0"/>
+    <w:lsdException w:name="Light Grid Accent 1" w:semiHidden="0" w:uiPriority="62" w:unhideWhenUsed="0"/>
+    <w:lsdException w:name="Medium Shading 1 Accent 1" w:semiHidden="0" w:uiPriority="63" w:unhideWhenUsed="0"/>
+    <w:lsdException w:name="Medium Shading 2 Accent 1" w:semiHidden="0" w:uiPriority="64" w:unhideWhenUsed="0"/>
+    <w:lsdException w:name="Medium List 1 Accent 1" w:semiHidden="0" w:uiPriority="65" w:unhideWhenUsed="0"/>
+    <w:lsdException w:name="Revision" w:unhideWhenUsed="0"/>
+    <w:lsdException w:name="List Paragraph" w:semiHidden="0" w:uiPriority="34" w:unhideWhenUsed="0" w:qFormat="1"/>
+    <w:lsdException w:name="Quote" w:semiHidden="0" w:uiPriority="29" w:unhideWhenUsed="0" w:qFormat="1"/>
+    <w:lsdException w:name="Intense Quote" w:semiHidden="0" w:uiPriority="30" w:unhideWhenUsed="0" w:qFormat="1"/>
+    <w:lsdException w:name="Medium List 2 Accent 1" w:semiHidden="0" w:uiPriority="66" w:unhideWhenUsed="0"/>
+    <w:lsdException w:name="Medium Grid 1 Accent 1" w:semiHidden="0" w:uiPriority="67" w:unhideWhenUsed="0"/>
+    <w:lsdException w:name="Medium Grid 2 Accent 1" w:semiHidden="0" w:uiPriority="68" w:unhideWhenUsed="0"/>
+    <w:lsdException w:name="Medium Grid 3 Accent 1" w:semiHidden="0" w:uiPriority="69" w:unhideWhenUsed="0"/>
+    <w:lsdException w:name="Dark List Accent 1" w:semiHidden="0" w:uiPriority="70" w:unhideWhenUsed="0"/>
+    <w:lsdException w:name="Colorful Shading Accent 1" w:semiHidden="0" w:uiPriority="71" w:unhideWhenUsed="0"/>
+    <w:lsdException w:name="Colorful List Accent 1" w:semiHidden="0" w:uiPriority="72" w:unhideWhenUsed="0"/>
+    <w:lsdException w:name="Colorful Grid Accent 1" w:semiHidden="0" w:uiPriority="73" w:unhideWhenUsed="0"/>
+    <w:lsdException w:name="Light Shading Accent 2" w:semiHidden="0" w:uiPriority="60" w:unhideWhenUsed="0"/>
+    <w:lsdException w:name="Light List Accent 2" w:semiHidden="0" w:uiPriority="61" w:unhideWhenUsed="0"/>
+    <w:lsdException w:name="Light Grid Accent 2" w:semiHidden="0" w:uiPriority="62" w:unhideWhenUsed="0"/>
+    <w:lsdException w:name="Medium Shading 1 Accent 2" w:semiHidden="0" w:uiPriority="63" w:unhideWhenUsed="0"/>
+    <w:lsdException w:name="Medium Shading 2 Accent 2" w:semiHidden="0" w:uiPriority="64" w:unhideWhenUsed="0"/>
+    <w:lsdException w:name="Medium List 1 Accent 2" w:semiHidden="0" w:uiPriority="65" w:unhideWhenUsed="0"/>
+    <w:lsdException w:name="Medium List 2 Accent 2" w:semiHidden="0" w:uiPriority="66" w:unhideWhenUsed="0"/>
+    <w:lsdException w:name="Medium Grid 1 Accent 2" w:semiHidden="0" w:uiPriority="67" w:unhideWhenUsed="0"/>
+    <w:lsdException w:name="Medium Grid 2 Accent 2" w:semiHidden="0" w:uiPriority="68" w:unhideWhenUsed="0"/>
+    <w:lsdException w:name="Medium Grid 3 Accent 2" w:semiHidden="0" w:uiPriority="69" w:unhideWhenUsed="0"/>
+    <w:lsdException w:name="Dark List Accent 2" w:semiHidden="0" w:uiPriority="70" w:unhideWhenUsed="0"/>
+    <w:lsdException w:name="Colorful Shading Accent 2" w:semiHidden="0" w:uiPriority="71" w:unhideWhenUsed="0"/>
+    <w:lsdException w:name="Colorful List Accent 2" w:semiHidden="0" w:uiPriority="72" w:unhideWhenUsed="0"/>
+    <w:lsdException w:name="Colorful Grid Accent 2" w:semiHidden="0" w:uiPriority="73" w:unhideWhenUsed="0"/>
+    <w:lsdException w:name="Light Shading Accent 3" w:semiHidden="0" w:uiPriority="60" w:unhideWhenUsed="0"/>
+    <w:lsdException w:name="Light List Accent 3" w:semiHidden="0" w:uiPriority="61" w:unhideWhenUsed="0"/>
+    <w:lsdException w:name="Light Grid Accent 3" w:semiHidden="0" w:uiPriority="62" w:unhideWhenUsed="0"/>
+    <w:lsdException w:name="Medium Shading 1 Accent 3" w:semiHidden="0" w:uiPriority="63" w:unhideWhenUsed="0"/>
+    <w:lsdException w:name="Medium Shading 2 Accent 3" w:semiHidden="0" w:uiPriority="64" w:unhideWhenUsed="0"/>
+    <w:lsdException w:name="Medium List 1 Accent 3" w:semiHidden="0" w:uiPriority="65" w:unhideWhenUsed="0"/>
+    <w:lsdException w:name="Medium List 2 Accent 3" w:semiHidden="0" w:uiPriority="66" w:unhideWhenUsed="0"/>
+    <w:lsdException w:name="Medium Grid 1 Accent 3" w:semiHidden="0" w:uiPriority="67" w:unhideWhenUsed="0"/>
+    <w:lsdException w:name="Medium Grid 2 Accent 3" w:semiHidden="0" w:uiPriority="68" w:unhideWhenUsed="0"/>
+    <w:lsdException w:name="Medium Grid 3 Accent 3" w:semiHidden="0" w:uiPriority="69" w:unhideWhenUsed="0"/>
+    <w:lsdException w:name="Dark List Accent 3" w:semiHidden="0" w:uiPriority="70" w:unhideWhenUsed="0"/>
+    <w:lsdException w:name="Colorful Shading Accent 3" w:semiHidden="0" w:uiPriority="71" w:unhideWhenUsed="0"/>
+    <w:lsdException w:name="Colorful List Accent 3" w:semiHidden="0" w:uiPriority="72" w:unhideWhenUsed="0"/>
+    <w:lsdException w:name="Colorful Grid Accent 3" w:semiHidden="0" w:uiPriority="73" w:unhideWhenUsed="0"/>
+    <w:lsdException w:name="Light Shading Accent 4" w:semiHidden="0" w:uiPriority="60" w:unhideWhenUsed="0"/>
+    <w:lsdException w:name="Light List Accent 4" w:semiHidden="0" w:uiPriority="61" w:unhideWhenUsed="0"/>
+    <w:lsdException w:name="Light Grid Accent 4" w:semiHidden="0" w:uiPriority="62" w:unhideWhenUsed="0"/>
+    <w:lsdException w:name="Medium Shading 1 Accent 4" w:semiHidden="0" w:uiPriority="63" w:unhideWhenUsed="0"/>
+    <w:lsdException w:name="Medium Shading 2 Accent 4" w:semiHidden="0" w:uiPriority="64" w:unhideWhenUsed="0"/>
+    <w:lsdException w:name="Medium List 1 Accent 4" w:semiHidden="0" w:uiPriority="65" w:unhideWhenUsed="0"/>
+    <w:lsdException w:name="Medium List 2 Accent 4" w:semiHidden="0" w:uiPriority="66" w:unhideWhenUsed="0"/>
+    <w:lsdException w:name="Medium Grid 1 Accent 4" w:semiHidden="0" w:uiPriority="67" w:unhideWhenUsed="0"/>
+    <w:lsdException w:name="Medium Grid 2 Accent 4" w:semiHidden="0" w:uiPriority="68" w:unhideWhenUsed="0"/>
+    <w:lsdException w:name="Medium Grid 3 Accent 4" w:semiHidden="0" w:uiPriority="69" w:unhideWhenUsed="0"/>
+    <w:lsdException w:name="Dark List Accent 4" w:semiHidden="0" w:uiPriority="70" w:unhideWhenUsed="0"/>
+    <w:lsdException w:name="Colorful Shading Accent 4" w:semiHidden="0" w:uiPriority="71" w:unhideWhenUsed="0"/>
+    <w:lsdException w:name="Colorful List Accent 4" w:semiHidden="0" w:uiPriority="72" w:unhideWhenUsed="0"/>
+    <w:lsdException w:name="Colorful Grid Accent 4" w:semiHidden="0" w:uiPriority="73" w:unhideWhenUsed="0"/>
+    <w:lsdException w:name="Light Shading Accent 5" w:semiHidden="0" w:uiPriority="60" w:unhideWhenUsed="0"/>
+    <w:lsdException w:name="Light List Accent 5" w:semiHidden="0" w:uiPriority="61" w:unhideWhenUsed="0"/>
+    <w:lsdException w:name="Light Grid Accent 5" w:semiHidden="0" w:uiPriority="62" w:unhideWhenUsed="0"/>
+    <w:lsdException w:name="Medium Shading 1 Accent 5" w:semiHidden="0" w:uiPriority="63" w:unhideWhenUsed="0"/>
+    <w:lsdException w:name="Medium Shading 2 Accent 5" w:semiHidden="0" w:uiPriority="64" w:unhideWhenUsed="0"/>
+    <w:lsdException w:name="Medium List 1 Accent 5" w:semiHidden="0" w:uiPriority="65" w:unhideWhenUsed="0"/>
+    <w:lsdException w:name="Medium List 2 Accent 5" w:semiHidden="0" w:uiPriority="66" w:unhideWhenUsed="0"/>
+    <w:lsdException w:name="Medium Grid 1 Accent 5" w:semiHidden="0" w:uiPriority="67" w:unhideWhenUsed="0"/>
+    <w:lsdException w:name="Medium Grid 2 Accent 5" w:semiHidden="0" w:uiPriority="68" w:unhideWhenUsed="0"/>
+    <w:lsdException w:name="Medium Grid 3 Accent 5" w:semiHidden="0" w:uiPriority="69" w:unhideWhenUsed="0"/>
+    <w:lsdException w:name="Dark List Accent 5" w:semiHidden="0" w:uiPriority="70" w:unhideWhenUsed="0"/>
+    <w:lsdException w:name="Colorful Shading Accent 5" w:semiHidden="0" w:uiPriority="71" w:unhideWhenUsed="0"/>
+    <w:lsdException w:name="Colorful List Accent 5" w:semiHidden="0" w:uiPriority="72" w:unhideWhenUsed="0"/>
+    <w:lsdException w:name="Colorful Grid Accent 5" w:semiHidden="0" w:uiPriority="73" w:unhideWhenUsed="0"/>
+    <w:lsdException w:name="Light Shading Accent 6" w:semiHidden="0" w:uiPriority="60" w:unhideWhenUsed="0"/>
+    <w:lsdException w:name="Light List Accent 6" w:semiHidden="0" w:uiPriority="61" w:unhideWhenUsed="0"/>
+    <w:lsdException w:name="Light Grid Accent 6" w:semiHidden="0" w:uiPriority="62" w:unhideWhenUsed="0"/>
+    <w:lsdException w:name="Medium Shading 1 Accent 6" w:semiHidden="0" w:uiPriority="63" w:unhideWhenUsed="0"/>
+    <w:lsdException w:name="Medium Shading 2 Accent 6" w:semiHidden="0" w:uiPriority="64" w:unhideWhenUsed="0"/>
+    <w:lsdException w:name="Medium List 1 Accent 6" w:semiHidden="0" w:uiPriority="65" w:unhideWhenUsed="0"/>
+    <w:lsdException w:name="Medium List 2 Accent 6" w:semiHidden="0" w:uiPriority="66" w:unhideWhenUsed="0"/>
+    <w:lsdException w:name="Medium Grid 1 Accent 6" w:semiHidden="0" w:uiPriority="67" w:unhideWhenUsed="0"/>
+    <w:lsdException w:name="Medium Grid 2 Accent 6" w:semiHidden="0" w:uiPriority="68" w:unhideWhenUsed="0"/>
+    <w:lsdException w:name="Medium Grid 3 Accent 6" w:semiHidden="0" w:uiPriority="69" w:unhideWhenUsed="0"/>
+    <w:lsdException w:name="Dark List Accent 6" w:semiHidden="0" w:uiPriority="70" w:unhideWhenUsed="0"/>
+    <w:lsdException w:name="Colorful Shading Accent 6" w:semiHidden="0" w:uiPriority="71" w:unhideWhenUsed="0"/>
+    <w:lsdException w:name="Colorful List Accent 6" w:semiHidden="0" w:uiPriority="72" w:unhideWhenUsed="0"/>
+    <w:lsdException w:name="Colorful Grid Accent 6" w:semiHidden="0" w:uiPriority="73" w:unhideWhenUsed="0"/>
+    <w:lsdException w:name="Subtle Emphasis" w:semiHidden="0" w:uiPriority="19" w:unhideWhenUsed="0" w:qFormat="1"/>
+    <w:lsdException w:name="Intense Emphasis" w:semiHidden="0" w:uiPriority="21" w:unhideWhenUsed="0" w:qFormat="1"/>
+    <w:lsdException w:name="Subtle Reference" w:semiHidden="0" w:uiPriority="31" w:unhideWhenUsed="0" w:qFormat="1"/>
+    <w:lsdException w:name="Intense Reference" w:semiHidden="0" w:uiPriority="32" w:unhideWhenUsed="0" w:qFormat="1"/>
+    <w:lsdException w:name="Book Title" w:semiHidden="0" w:uiPriority="33" w:unhideWhenUsed="0" w:qFormat="1"/>
+    <w:lsdException w:name="Bibliography" w:uiPriority="37"/>
+    <w:lsdException w:name="TOC Heading" w:uiPriority="39" w:qFormat="1"/>
   </w:latentStyles>
   <w:style w:type="paragraph" w:default="1" w:styleId="Normalny">
     <w:name w:val="Normal"/>
     <w:qFormat/>
+    <w:rsid w:val="00D409D6"/>
   </w:style>
   <w:style w:type="paragraph" w:styleId="Nagwek1">
     <w:name w:val="heading 1"/>
@@ -5541,6 +5269,7 @@
     <w:uiPriority w:val="99"/>
     <w:semiHidden/>
     <w:unhideWhenUsed/>
+    <w:qFormat/>
     <w:tblPr>
       <w:tblInd w:w="0" w:type="dxa"/>
       <w:tblCellMar>
@@ -5566,6 +5295,7 @@
       <w:spacing w:after="0" w:line="240" w:lineRule="auto"/>
     </w:pPr>
     <w:tblPr>
+      <w:tblInd w:w="0" w:type="dxa"/>
       <w:tblBorders>
         <w:top w:val="single" w:sz="4" w:space="0" w:color="auto"/>
         <w:left w:val="single" w:sz="4" w:space="0" w:color="auto"/>
@@ -5574,6 +5304,12 @@
         <w:insideH w:val="single" w:sz="4" w:space="0" w:color="auto"/>
         <w:insideV w:val="single" w:sz="4" w:space="0" w:color="auto"/>
       </w:tblBorders>
+      <w:tblCellMar>
+        <w:top w:w="0" w:type="dxa"/>
+        <w:left w:w="108" w:type="dxa"/>
+        <w:bottom w:w="0" w:type="dxa"/>
+        <w:right w:w="108" w:type="dxa"/>
+      </w:tblCellMar>
     </w:tblPr>
   </w:style>
   <w:style w:type="paragraph" w:styleId="Akapitzlist">
@@ -5812,7 +5548,7 @@
     </a:clrScheme>
     <a:fontScheme name="Pakiet Office">
       <a:majorFont>
-        <a:latin typeface="Calibri Light" panose="020F0302020204030204"/>
+        <a:latin typeface="Calibri Light"/>
         <a:ea typeface=""/>
         <a:cs typeface=""/>
         <a:font script="Jpan" typeface="ＭＳ ゴシック"/>
@@ -5847,7 +5583,7 @@
         <a:font script="Geor" typeface="Sylfaen"/>
       </a:majorFont>
       <a:minorFont>
-        <a:latin typeface="Calibri" panose="020F0502020204030204"/>
+        <a:latin typeface="Calibri"/>
         <a:ea typeface=""/>
         <a:cs typeface=""/>
         <a:font script="Jpan" typeface="ＭＳ 明朝"/>
@@ -6024,7 +5760,7 @@
   <a:extraClrSchemeLst/>
   <a:extLst>
     <a:ext uri="{05A4C25C-085E-4340-85A3-A5531E510DB2}">
-      <thm15:themeFamily xmlns:thm15="http://schemas.microsoft.com/office/thememl/2012/main" name="Office Theme" id="{62F939B6-93AF-4DB8-9C6B-D6C7DFDC589F}" vid="{4A3C46E8-61CC-4603-A589-7422A47A8E4A}"/>
+      <thm15:themeFamily xmlns:thm15="http://schemas.microsoft.com/office/thememl/2012/main" xmlns="" name="Office Theme" id="{62F939B6-93AF-4DB8-9C6B-D6C7DFDC589F}" vid="{4A3C46E8-61CC-4603-A589-7422A47A8E4A}"/>
     </a:ext>
   </a:extLst>
 </a:theme>

</xml_diff>

<commit_message>
poprawki do raportu v2
</commit_message>
<xml_diff>
--- a/src/main/resources/documents/raport.docx
+++ b/src/main/resources/documents/raport.docx
@@ -401,7 +401,17 @@
           <w:sz w:val="24"/>
           <w:szCs w:val="24"/>
         </w:rPr>
-        <w:t xml:space="preserve"> Pierwsza z nich zakładała stworzenie aplikacji umożliwiającej definiowanie sieci </w:t>
+        <w:t xml:space="preserve"> Pierwsza z nic</w:t>
+      </w:r>
+      <w:bookmarkStart w:id="0" w:name="_GoBack"/>
+      <w:bookmarkEnd w:id="0"/>
+      <w:r>
+        <w:rPr>
+          <w:rFonts w:ascii="Times New Roman" w:hAnsi="Times New Roman" w:cs="Times New Roman"/>
+          <w:sz w:val="24"/>
+          <w:szCs w:val="24"/>
+        </w:rPr>
+        <w:t xml:space="preserve">h zakładała stworzenie aplikacji umożliwiającej definiowanie sieci </w:t>
       </w:r>
       <w:proofErr w:type="spellStart"/>
       <w:r>
@@ -3677,7 +3687,21 @@
           <w:rFonts w:ascii="Times New Roman" w:hAnsi="Times New Roman" w:cs="Times New Roman"/>
           <w:sz w:val="24"/>
         </w:rPr>
-        <w:t xml:space="preserve">Ponieważ w punkcie 4.1 wykazano, że badana sieć jest 1-ograniczona, można stwierdzić, że jest ona również bezpieczna. </w:t>
+        <w:t>Ponieważ w punkcie 4.1</w:t>
+      </w:r>
+      <w:r>
+        <w:rPr>
+          <w:rFonts w:ascii="Times New Roman" w:hAnsi="Times New Roman" w:cs="Times New Roman"/>
+          <w:sz w:val="24"/>
+        </w:rPr>
+        <w:t>a</w:t>
+      </w:r>
+      <w:r>
+        <w:rPr>
+          <w:rFonts w:ascii="Times New Roman" w:hAnsi="Times New Roman" w:cs="Times New Roman"/>
+          <w:sz w:val="24"/>
+        </w:rPr>
+        <w:t xml:space="preserve"> wykazano, że badana sieć jest 1-ograniczona, można stwierdzić, że jest ona również bezpieczna. </w:t>
       </w:r>
       <w:r>
         <w:rPr>
@@ -3909,7 +3933,6 @@
           <w:szCs w:val="24"/>
         </w:rPr>
       </w:pPr>
-      <w:bookmarkStart w:id="0" w:name="_GoBack"/>
       <w:r>
         <w:rPr>
           <w:rFonts w:ascii="Times New Roman" w:hAnsi="Times New Roman" w:cs="Times New Roman"/>
@@ -3927,7 +3950,6 @@
         <w:t>Po sprawdzeniu tej właściwości dla stworzonego modelu TCP widzimy, że jest ona spełniona.</w:t>
       </w:r>
     </w:p>
-    <w:bookmarkEnd w:id="0"/>
     <w:p>
       <w:pPr>
         <w:pStyle w:val="Nagwek2"/>
@@ -3976,7 +3998,14 @@
           <w:rFonts w:ascii="Times New Roman" w:hAnsi="Times New Roman" w:cs="Times New Roman"/>
           <w:sz w:val="24"/>
         </w:rPr>
-        <w:t>Na rysunku 4.2. można zobaczyć analizę żywotności miejsc oraz przejść. Wynika z niej, że każde miejsce jest żywotne, a każde przejście potencjalnie wykonywalne.</w:t>
+        <w:t>Na rysunku 4.2</w:t>
+      </w:r>
+      <w:r>
+        <w:rPr>
+          <w:rFonts w:ascii="Times New Roman" w:hAnsi="Times New Roman" w:cs="Times New Roman"/>
+          <w:sz w:val="24"/>
+        </w:rPr>
+        <w:t xml:space="preserve"> można zobaczyć analizę żywotności miejsc oraz przejść. Wynika z niej, że każde miejsce jest żywotne, a każde przejście potencjalnie wykonywalne.</w:t>
       </w:r>
     </w:p>
     <w:p>
@@ -6820,7 +6849,7 @@
 </file>
 
 <file path=customXml/itemProps1.xml><?xml version="1.0" encoding="utf-8"?>
-<ds:datastoreItem xmlns:ds="http://schemas.openxmlformats.org/officeDocument/2006/customXml" ds:itemID="{E6D070EE-3AE9-4258-9D74-74A3E0AA6C11}">
+<ds:datastoreItem xmlns:ds="http://schemas.openxmlformats.org/officeDocument/2006/customXml" ds:itemID="{0244AC27-754D-446E-A21F-AF9B29CD9893}">
   <ds:schemaRefs>
     <ds:schemaRef ds:uri="http://schemas.openxmlformats.org/officeDocument/2006/bibliography"/>
   </ds:schemaRefs>

</xml_diff>